<commit_message>
[Vision] Avanzar hasta vision general del producto
</commit_message>
<xml_diff>
--- a/sistema de ventas totos/SISTEMA DE VENTAS TOTOS.docx
+++ b/sistema de ventas totos/SISTEMA DE VENTAS TOTOS.docx
@@ -1445,81 +1445,36 @@
           <w:szCs w:val="24"/>
           <w:lang w:val="es-ES"/>
         </w:rPr>
-        <w:t xml:space="preserve">El sistema de ventas permitirá a los clientes realizar compras en </w:t>
-      </w:r>
-      <w:r>
-        <w:rPr>
-          <w:rFonts w:ascii="Times New Roman" w:eastAsia="Times New Roman" w:hAnsi="Times New Roman" w:cs="Times New Roman"/>
-          <w:color w:val="000000"/>
-          <w:sz w:val="24"/>
-          <w:szCs w:val="24"/>
-          <w:lang w:val="es-ES"/>
-        </w:rPr>
-        <w:t>línea</w:t>
-      </w:r>
-      <w:r>
-        <w:rPr>
-          <w:rFonts w:ascii="Times New Roman" w:eastAsia="Times New Roman" w:hAnsi="Times New Roman" w:cs="Times New Roman"/>
-          <w:color w:val="000000"/>
-          <w:sz w:val="24"/>
-          <w:szCs w:val="24"/>
-          <w:lang w:val="es-ES"/>
-        </w:rPr>
-        <w:t xml:space="preserve">, </w:t>
-      </w:r>
-      <w:r>
-        <w:rPr>
-          <w:rFonts w:ascii="Times New Roman" w:eastAsia="Times New Roman" w:hAnsi="Times New Roman" w:cs="Times New Roman"/>
-          <w:color w:val="000000"/>
-          <w:sz w:val="24"/>
-          <w:szCs w:val="24"/>
-          <w:lang w:val="es-ES"/>
-        </w:rPr>
-        <w:t>permitirá</w:t>
-      </w:r>
-      <w:r>
-        <w:rPr>
-          <w:rFonts w:ascii="Times New Roman" w:eastAsia="Times New Roman" w:hAnsi="Times New Roman" w:cs="Times New Roman"/>
-          <w:color w:val="000000"/>
-          <w:sz w:val="24"/>
-          <w:szCs w:val="24"/>
-          <w:lang w:val="es-ES"/>
-        </w:rPr>
-        <w:t xml:space="preserve"> a los cajeros agregar </w:t>
-      </w:r>
-      <w:r>
-        <w:rPr>
-          <w:rFonts w:ascii="Times New Roman" w:eastAsia="Times New Roman" w:hAnsi="Times New Roman" w:cs="Times New Roman"/>
-          <w:color w:val="000000"/>
-          <w:sz w:val="24"/>
-          <w:szCs w:val="24"/>
-          <w:lang w:val="es-ES"/>
-        </w:rPr>
-        <w:t>los productos</w:t>
-      </w:r>
-      <w:r>
-        <w:rPr>
-          <w:rFonts w:ascii="Times New Roman" w:eastAsia="Times New Roman" w:hAnsi="Times New Roman" w:cs="Times New Roman"/>
-          <w:color w:val="000000"/>
-          <w:sz w:val="24"/>
-          <w:szCs w:val="24"/>
-          <w:lang w:val="es-ES"/>
-        </w:rPr>
-        <w:t xml:space="preserve"> que los clientes desean comprar en las sucursales</w:t>
-      </w:r>
-      <w:r>
-        <w:rPr>
-          <w:rFonts w:ascii="Times New Roman" w:eastAsia="Times New Roman" w:hAnsi="Times New Roman" w:cs="Times New Roman"/>
-          <w:color w:val="000000"/>
-          <w:sz w:val="24"/>
-          <w:szCs w:val="24"/>
-          <w:lang w:val="es-ES"/>
-        </w:rPr>
-        <w:t>.</w:t>
-      </w:r>
-    </w:p>
-    <w:p>
-      <w:pPr>
+        <w:t>El sistema de ventas</w:t>
+      </w:r>
+      <w:r>
+        <w:rPr>
+          <w:rFonts w:ascii="Times New Roman" w:eastAsia="Times New Roman" w:hAnsi="Times New Roman" w:cs="Times New Roman"/>
+          <w:color w:val="000000"/>
+          <w:sz w:val="24"/>
+          <w:szCs w:val="24"/>
+          <w:lang w:val="es-ES"/>
+        </w:rPr>
+        <w:t>:</w:t>
+      </w:r>
+      <w:r>
+        <w:rPr>
+          <w:rFonts w:ascii="Times New Roman" w:eastAsia="Times New Roman" w:hAnsi="Times New Roman" w:cs="Times New Roman"/>
+          <w:color w:val="000000"/>
+          <w:sz w:val="24"/>
+          <w:szCs w:val="24"/>
+          <w:lang w:val="es-ES"/>
+        </w:rPr>
+        <w:t xml:space="preserve"> </w:t>
+      </w:r>
+    </w:p>
+    <w:p>
+      <w:pPr>
+        <w:pStyle w:val="Prrafodelista"/>
+        <w:numPr>
+          <w:ilvl w:val="0"/>
+          <w:numId w:val="5"/>
+        </w:numPr>
         <w:autoSpaceDE w:val="0"/>
         <w:autoSpaceDN w:val="0"/>
         <w:adjustRightInd w:val="0"/>
@@ -1532,9 +1487,64 @@
           <w:lang w:val="es-ES"/>
         </w:rPr>
       </w:pPr>
-    </w:p>
-    <w:p>
-      <w:pPr>
+      <w:r>
+        <w:rPr>
+          <w:rFonts w:ascii="Times New Roman" w:eastAsia="Times New Roman" w:hAnsi="Times New Roman" w:cs="Times New Roman"/>
+          <w:color w:val="000000"/>
+          <w:sz w:val="24"/>
+          <w:szCs w:val="24"/>
+          <w:lang w:val="es-ES"/>
+        </w:rPr>
+        <w:t>P</w:t>
+      </w:r>
+      <w:r>
+        <w:rPr>
+          <w:rFonts w:ascii="Times New Roman" w:eastAsia="Times New Roman" w:hAnsi="Times New Roman" w:cs="Times New Roman"/>
+          <w:color w:val="000000"/>
+          <w:sz w:val="24"/>
+          <w:szCs w:val="24"/>
+          <w:lang w:val="es-ES"/>
+        </w:rPr>
+        <w:t xml:space="preserve">ermitirá a los clientes realizar compras en </w:t>
+      </w:r>
+      <w:r>
+        <w:rPr>
+          <w:rFonts w:ascii="Times New Roman" w:eastAsia="Times New Roman" w:hAnsi="Times New Roman" w:cs="Times New Roman"/>
+          <w:color w:val="000000"/>
+          <w:sz w:val="24"/>
+          <w:szCs w:val="24"/>
+          <w:lang w:val="es-ES"/>
+        </w:rPr>
+        <w:t>línea</w:t>
+      </w:r>
+      <w:r>
+        <w:rPr>
+          <w:rFonts w:ascii="Times New Roman" w:eastAsia="Times New Roman" w:hAnsi="Times New Roman" w:cs="Times New Roman"/>
+          <w:color w:val="000000"/>
+          <w:sz w:val="24"/>
+          <w:szCs w:val="24"/>
+          <w:lang w:val="es-ES"/>
+        </w:rPr>
+        <w:t>.</w:t>
+      </w:r>
+      <w:r>
+        <w:rPr>
+          <w:rFonts w:ascii="Times New Roman" w:eastAsia="Times New Roman" w:hAnsi="Times New Roman" w:cs="Times New Roman"/>
+          <w:color w:val="000000"/>
+          <w:sz w:val="24"/>
+          <w:szCs w:val="24"/>
+          <w:lang w:val="es-ES"/>
+        </w:rPr>
+        <w:t xml:space="preserve"> </w:t>
+      </w:r>
+    </w:p>
+    <w:p>
+      <w:pPr>
+        <w:pStyle w:val="Prrafodelista"/>
+        <w:numPr>
+          <w:ilvl w:val="0"/>
+          <w:numId w:val="5"/>
+        </w:numPr>
         <w:autoSpaceDE w:val="0"/>
         <w:autoSpaceDN w:val="0"/>
         <w:adjustRightInd w:val="0"/>
@@ -1556,17 +1566,207 @@
           <w:lang w:val="es-ES"/>
         </w:rPr>
         <w:lastRenderedPageBreak/>
-        <w:t xml:space="preserve">El sistema de ventas </w:t>
-      </w:r>
-      <w:r>
-        <w:rPr>
-          <w:rFonts w:ascii="Times New Roman" w:eastAsia="Times New Roman" w:hAnsi="Times New Roman" w:cs="Times New Roman"/>
-          <w:color w:val="000000"/>
-          <w:sz w:val="24"/>
-          <w:szCs w:val="24"/>
-          <w:lang w:val="es-ES"/>
-        </w:rPr>
-        <w:t>permitirá</w:t>
+        <w:t>P</w:t>
+      </w:r>
+      <w:r>
+        <w:rPr>
+          <w:rFonts w:ascii="Times New Roman" w:eastAsia="Times New Roman" w:hAnsi="Times New Roman" w:cs="Times New Roman"/>
+          <w:color w:val="000000"/>
+          <w:sz w:val="24"/>
+          <w:szCs w:val="24"/>
+          <w:lang w:val="es-ES"/>
+        </w:rPr>
+        <w:t>ermitirá</w:t>
+      </w:r>
+      <w:r>
+        <w:rPr>
+          <w:rFonts w:ascii="Times New Roman" w:eastAsia="Times New Roman" w:hAnsi="Times New Roman" w:cs="Times New Roman"/>
+          <w:color w:val="000000"/>
+          <w:sz w:val="24"/>
+          <w:szCs w:val="24"/>
+          <w:lang w:val="es-ES"/>
+        </w:rPr>
+        <w:t xml:space="preserve"> a los cajeros agregar </w:t>
+      </w:r>
+      <w:r>
+        <w:rPr>
+          <w:rFonts w:ascii="Times New Roman" w:eastAsia="Times New Roman" w:hAnsi="Times New Roman" w:cs="Times New Roman"/>
+          <w:color w:val="000000"/>
+          <w:sz w:val="24"/>
+          <w:szCs w:val="24"/>
+          <w:lang w:val="es-ES"/>
+        </w:rPr>
+        <w:t>los productos</w:t>
+      </w:r>
+      <w:r>
+        <w:rPr>
+          <w:rFonts w:ascii="Times New Roman" w:eastAsia="Times New Roman" w:hAnsi="Times New Roman" w:cs="Times New Roman"/>
+          <w:color w:val="000000"/>
+          <w:sz w:val="24"/>
+          <w:szCs w:val="24"/>
+          <w:lang w:val="es-ES"/>
+        </w:rPr>
+        <w:t xml:space="preserve"> que los clientes desean comprar en las sucursales</w:t>
+      </w:r>
+      <w:r>
+        <w:rPr>
+          <w:rFonts w:ascii="Times New Roman" w:eastAsia="Times New Roman" w:hAnsi="Times New Roman" w:cs="Times New Roman"/>
+          <w:color w:val="000000"/>
+          <w:sz w:val="24"/>
+          <w:szCs w:val="24"/>
+          <w:lang w:val="es-ES"/>
+        </w:rPr>
+        <w:t>.</w:t>
+      </w:r>
+      <w:r>
+        <w:rPr>
+          <w:rFonts w:ascii="Times New Roman" w:eastAsia="Times New Roman" w:hAnsi="Times New Roman" w:cs="Times New Roman"/>
+          <w:color w:val="000000"/>
+          <w:sz w:val="24"/>
+          <w:szCs w:val="24"/>
+          <w:lang w:val="es-ES"/>
+        </w:rPr>
+        <w:t xml:space="preserve"> </w:t>
+      </w:r>
+    </w:p>
+    <w:p>
+      <w:pPr>
+        <w:pStyle w:val="Prrafodelista"/>
+        <w:numPr>
+          <w:ilvl w:val="0"/>
+          <w:numId w:val="5"/>
+        </w:numPr>
+        <w:autoSpaceDE w:val="0"/>
+        <w:autoSpaceDN w:val="0"/>
+        <w:adjustRightInd w:val="0"/>
+        <w:spacing w:after="0" w:line="240" w:lineRule="auto"/>
+        <w:rPr>
+          <w:rFonts w:ascii="Times New Roman" w:eastAsia="Times New Roman" w:hAnsi="Times New Roman" w:cs="Times New Roman"/>
+          <w:color w:val="000000"/>
+          <w:sz w:val="24"/>
+          <w:szCs w:val="24"/>
+          <w:lang w:val="es-ES"/>
+        </w:rPr>
+      </w:pPr>
+      <w:r>
+        <w:rPr>
+          <w:rFonts w:ascii="Times New Roman" w:eastAsia="Times New Roman" w:hAnsi="Times New Roman" w:cs="Times New Roman"/>
+          <w:color w:val="000000"/>
+          <w:sz w:val="24"/>
+          <w:szCs w:val="24"/>
+          <w:lang w:val="es-ES"/>
+        </w:rPr>
+        <w:t>Permitirá a los administradores de sistema crear perfiles de usuario basados en roles de la empresa</w:t>
+      </w:r>
+      <w:r>
+        <w:rPr>
+          <w:rFonts w:ascii="Times New Roman" w:eastAsia="Times New Roman" w:hAnsi="Times New Roman" w:cs="Times New Roman"/>
+          <w:color w:val="000000"/>
+          <w:sz w:val="24"/>
+          <w:szCs w:val="24"/>
+          <w:lang w:val="es-ES"/>
+        </w:rPr>
+        <w:t>.</w:t>
+      </w:r>
+    </w:p>
+    <w:p>
+      <w:pPr>
+        <w:pStyle w:val="Prrafodelista"/>
+        <w:numPr>
+          <w:ilvl w:val="0"/>
+          <w:numId w:val="5"/>
+        </w:numPr>
+        <w:autoSpaceDE w:val="0"/>
+        <w:autoSpaceDN w:val="0"/>
+        <w:adjustRightInd w:val="0"/>
+        <w:spacing w:after="0" w:line="240" w:lineRule="auto"/>
+        <w:rPr>
+          <w:rFonts w:ascii="Times New Roman" w:eastAsia="Times New Roman" w:hAnsi="Times New Roman" w:cs="Times New Roman"/>
+          <w:color w:val="000000"/>
+          <w:sz w:val="24"/>
+          <w:szCs w:val="24"/>
+          <w:lang w:val="es-ES"/>
+        </w:rPr>
+      </w:pPr>
+      <w:r>
+        <w:rPr>
+          <w:rFonts w:ascii="Times New Roman" w:eastAsia="Times New Roman" w:hAnsi="Times New Roman" w:cs="Times New Roman"/>
+          <w:color w:val="000000"/>
+          <w:sz w:val="24"/>
+          <w:szCs w:val="24"/>
+          <w:lang w:val="es-ES"/>
+        </w:rPr>
+        <w:t>Permitirá a los responsables de almacenes registrar en sistema los nuevos productos que son adquiridos por el establecimiento, consultar stock.</w:t>
+      </w:r>
+    </w:p>
+    <w:p>
+      <w:pPr>
+        <w:pStyle w:val="Prrafodelista"/>
+        <w:numPr>
+          <w:ilvl w:val="0"/>
+          <w:numId w:val="5"/>
+        </w:numPr>
+        <w:autoSpaceDE w:val="0"/>
+        <w:autoSpaceDN w:val="0"/>
+        <w:adjustRightInd w:val="0"/>
+        <w:spacing w:after="0" w:line="240" w:lineRule="auto"/>
+        <w:rPr>
+          <w:rFonts w:ascii="Times New Roman" w:eastAsia="Times New Roman" w:hAnsi="Times New Roman" w:cs="Times New Roman"/>
+          <w:color w:val="000000"/>
+          <w:sz w:val="24"/>
+          <w:szCs w:val="24"/>
+          <w:lang w:val="es-ES"/>
+        </w:rPr>
+      </w:pPr>
+      <w:r>
+        <w:rPr>
+          <w:rFonts w:ascii="Times New Roman" w:eastAsia="Times New Roman" w:hAnsi="Times New Roman" w:cs="Times New Roman"/>
+          <w:color w:val="000000"/>
+          <w:sz w:val="24"/>
+          <w:szCs w:val="24"/>
+          <w:lang w:val="es-ES"/>
+        </w:rPr>
+        <w:t>Permitirá a los jefes comerciales asignar los precios a cada producto.</w:t>
+      </w:r>
+    </w:p>
+    <w:p>
+      <w:pPr>
+        <w:pStyle w:val="Prrafodelista"/>
+        <w:numPr>
+          <w:ilvl w:val="0"/>
+          <w:numId w:val="5"/>
+        </w:numPr>
+        <w:autoSpaceDE w:val="0"/>
+        <w:autoSpaceDN w:val="0"/>
+        <w:adjustRightInd w:val="0"/>
+        <w:spacing w:after="0" w:line="240" w:lineRule="auto"/>
+        <w:rPr>
+          <w:rFonts w:ascii="Times New Roman" w:eastAsia="Times New Roman" w:hAnsi="Times New Roman" w:cs="Times New Roman"/>
+          <w:color w:val="000000"/>
+          <w:sz w:val="24"/>
+          <w:szCs w:val="24"/>
+          <w:lang w:val="es-ES"/>
+        </w:rPr>
+      </w:pPr>
+      <w:r>
+        <w:rPr>
+          <w:rFonts w:ascii="Times New Roman" w:eastAsia="Times New Roman" w:hAnsi="Times New Roman" w:cs="Times New Roman"/>
+          <w:color w:val="000000"/>
+          <w:sz w:val="24"/>
+          <w:szCs w:val="24"/>
+          <w:lang w:val="es-ES"/>
+        </w:rPr>
+        <w:t>P</w:t>
+      </w:r>
+      <w:r>
+        <w:rPr>
+          <w:rFonts w:ascii="Times New Roman" w:eastAsia="Times New Roman" w:hAnsi="Times New Roman" w:cs="Times New Roman"/>
+          <w:color w:val="000000"/>
+          <w:sz w:val="24"/>
+          <w:szCs w:val="24"/>
+          <w:lang w:val="es-ES"/>
+        </w:rPr>
+        <w:t>ermitirá</w:t>
       </w:r>
       <w:r>
         <w:rPr>
@@ -1661,15 +1861,17 @@
         <w:spacing w:after="0" w:line="240" w:lineRule="auto"/>
         <w:rPr>
           <w:rFonts w:ascii="Times New Roman" w:eastAsia="Times New Roman" w:hAnsi="Times New Roman" w:cs="Times New Roman"/>
-          <w:color w:val="000000"/>
-          <w:sz w:val="24"/>
-          <w:szCs w:val="24"/>
-          <w:lang w:val="es-ES"/>
-        </w:rPr>
-      </w:pPr>
-      <w:r>
-        <w:rPr>
-          <w:rFonts w:ascii="Times New Roman" w:eastAsia="Times New Roman" w:hAnsi="Times New Roman" w:cs="Times New Roman"/>
+          <w:strike/>
+          <w:color w:val="000000"/>
+          <w:sz w:val="24"/>
+          <w:szCs w:val="24"/>
+          <w:lang w:val="es-ES"/>
+        </w:rPr>
+      </w:pPr>
+      <w:r>
+        <w:rPr>
+          <w:rFonts w:ascii="Times New Roman" w:eastAsia="Times New Roman" w:hAnsi="Times New Roman" w:cs="Times New Roman"/>
+          <w:strike/>
           <w:color w:val="000000"/>
           <w:sz w:val="24"/>
           <w:szCs w:val="24"/>
@@ -1680,6 +1882,7 @@
       <w:r>
         <w:rPr>
           <w:rFonts w:ascii="Times New Roman" w:eastAsia="Times New Roman" w:hAnsi="Times New Roman" w:cs="Times New Roman"/>
+          <w:strike/>
           <w:color w:val="000000"/>
           <w:sz w:val="24"/>
           <w:szCs w:val="24"/>
@@ -1690,6 +1893,7 @@
       <w:r>
         <w:rPr>
           <w:rFonts w:ascii="Times New Roman" w:eastAsia="Times New Roman" w:hAnsi="Times New Roman" w:cs="Times New Roman"/>
+          <w:strike/>
           <w:color w:val="000000"/>
           <w:sz w:val="24"/>
           <w:szCs w:val="24"/>
@@ -1700,6 +1904,7 @@
       <w:r>
         <w:rPr>
           <w:rFonts w:ascii="Times New Roman" w:eastAsia="Times New Roman" w:hAnsi="Times New Roman" w:cs="Times New Roman"/>
+          <w:strike/>
           <w:color w:val="000000"/>
           <w:sz w:val="24"/>
           <w:szCs w:val="24"/>
@@ -1710,6 +1915,7 @@
       <w:r>
         <w:rPr>
           <w:rFonts w:ascii="Times New Roman" w:eastAsia="Times New Roman" w:hAnsi="Times New Roman" w:cs="Times New Roman"/>
+          <w:strike/>
           <w:color w:val="000000"/>
           <w:sz w:val="24"/>
           <w:szCs w:val="24"/>
@@ -1720,6 +1926,7 @@
       <w:r>
         <w:rPr>
           <w:rFonts w:ascii="Times New Roman" w:eastAsia="Times New Roman" w:hAnsi="Times New Roman" w:cs="Times New Roman"/>
+          <w:strike/>
           <w:color w:val="000000"/>
           <w:sz w:val="24"/>
           <w:szCs w:val="24"/>
@@ -1730,6 +1937,7 @@
       <w:r>
         <w:rPr>
           <w:rFonts w:ascii="Times New Roman" w:eastAsia="Times New Roman" w:hAnsi="Times New Roman" w:cs="Times New Roman"/>
+          <w:strike/>
           <w:color w:val="000000"/>
           <w:sz w:val="24"/>
           <w:szCs w:val="24"/>
@@ -1740,6 +1948,7 @@
       <w:r>
         <w:rPr>
           <w:rFonts w:ascii="Times New Roman" w:eastAsia="Times New Roman" w:hAnsi="Times New Roman" w:cs="Times New Roman"/>
+          <w:strike/>
           <w:color w:val="000000"/>
           <w:sz w:val="24"/>
           <w:szCs w:val="24"/>
@@ -1750,6 +1959,7 @@
       <w:r>
         <w:rPr>
           <w:rFonts w:ascii="Times New Roman" w:eastAsia="Times New Roman" w:hAnsi="Times New Roman" w:cs="Times New Roman"/>
+          <w:strike/>
           <w:color w:val="000000"/>
           <w:sz w:val="24"/>
           <w:szCs w:val="24"/>
@@ -1795,11 +2005,144 @@
           <w:szCs w:val="24"/>
           <w:lang w:val="es-ES"/>
         </w:rPr>
+        <w:t xml:space="preserve">Este proyecto implementará un sistema computarizado de ventas de </w:t>
+      </w:r>
+      <w:r>
+        <w:rPr>
+          <w:rFonts w:ascii="Times New Roman" w:eastAsia="Times New Roman" w:hAnsi="Times New Roman" w:cs="Times New Roman"/>
+          <w:color w:val="000000"/>
+          <w:sz w:val="24"/>
+          <w:szCs w:val="24"/>
+          <w:lang w:val="es-ES"/>
+        </w:rPr>
+        <w:t>última</w:t>
+      </w:r>
+      <w:r>
+        <w:rPr>
+          <w:rFonts w:ascii="Times New Roman" w:eastAsia="Times New Roman" w:hAnsi="Times New Roman" w:cs="Times New Roman"/>
+          <w:color w:val="000000"/>
+          <w:sz w:val="24"/>
+          <w:szCs w:val="24"/>
+          <w:lang w:val="es-ES"/>
+        </w:rPr>
+        <w:t xml:space="preserve"> tecnología que permitirá a</w:t>
+      </w:r>
+      <w:r>
+        <w:rPr>
+          <w:rFonts w:ascii="Times New Roman" w:eastAsia="Times New Roman" w:hAnsi="Times New Roman" w:cs="Times New Roman"/>
+          <w:color w:val="000000"/>
+          <w:sz w:val="24"/>
+          <w:szCs w:val="24"/>
+          <w:lang w:val="es-ES"/>
+        </w:rPr>
+        <w:t xml:space="preserve"> los clientes, cajeros, administradores de sistema, responsables de almacenes, jefes comerciales y gerentes acceder a SIVETO en línea a través de una computadora personal como clientes.</w:t>
+      </w:r>
+    </w:p>
+    <w:p>
+      <w:pPr>
+        <w:autoSpaceDE w:val="0"/>
+        <w:autoSpaceDN w:val="0"/>
+        <w:adjustRightInd w:val="0"/>
+        <w:spacing w:after="0" w:line="240" w:lineRule="auto"/>
+        <w:rPr>
+          <w:rFonts w:ascii="Times New Roman" w:eastAsia="Times New Roman" w:hAnsi="Times New Roman" w:cs="Times New Roman"/>
+          <w:color w:val="000000"/>
+          <w:sz w:val="24"/>
+          <w:szCs w:val="24"/>
+          <w:lang w:val="es-ES"/>
+        </w:rPr>
+      </w:pPr>
+    </w:p>
+    <w:p>
+      <w:pPr>
+        <w:autoSpaceDE w:val="0"/>
+        <w:autoSpaceDN w:val="0"/>
+        <w:adjustRightInd w:val="0"/>
+        <w:spacing w:after="0" w:line="240" w:lineRule="auto"/>
+        <w:rPr>
+          <w:rFonts w:ascii="Times New Roman" w:eastAsia="Times New Roman" w:hAnsi="Times New Roman" w:cs="Times New Roman"/>
+          <w:color w:val="000000"/>
+          <w:sz w:val="24"/>
+          <w:szCs w:val="24"/>
+          <w:lang w:val="es-ES"/>
+        </w:rPr>
+      </w:pPr>
+      <w:r>
+        <w:rPr>
+          <w:rFonts w:ascii="Times New Roman" w:eastAsia="Times New Roman" w:hAnsi="Times New Roman" w:cs="Times New Roman"/>
+          <w:color w:val="000000"/>
+          <w:sz w:val="24"/>
+          <w:szCs w:val="24"/>
+          <w:lang w:val="es-ES"/>
+        </w:rPr>
+        <w:t>Actualmente la empresa Tottos no cuenta con un sistema informatico de compras en linea, y realiza la gestión de la información de productos y clientes de manera tradicional. SIVETO permitirá a los clientes a realizar compras en linea, a los cajeros en las sucursales de Tottos registrar los productos comprados de manera automática con un sistema de código de barras, permitirá a los administradores del sistema la creación de usuarios en base a roles, permitirá a los responsables de almacenes a registrar la información de los productos adquiridos por la empresa, permitirá a los jefes comerciales asignar precios de venta,</w:t>
+      </w:r>
+      <w:r>
+        <w:rPr>
+          <w:rFonts w:ascii="Times New Roman" w:eastAsia="Times New Roman" w:hAnsi="Times New Roman" w:cs="Times New Roman"/>
+          <w:color w:val="000000"/>
+          <w:sz w:val="24"/>
+          <w:szCs w:val="24"/>
+          <w:lang w:val="es-ES"/>
+        </w:rPr>
+        <w:t xml:space="preserve"> </w:t>
+      </w:r>
+      <w:r>
+        <w:rPr>
+          <w:rFonts w:ascii="Times New Roman" w:eastAsia="Times New Roman" w:hAnsi="Times New Roman" w:cs="Times New Roman"/>
+          <w:color w:val="000000"/>
+          <w:sz w:val="24"/>
+          <w:szCs w:val="24"/>
+          <w:lang w:val="es-ES"/>
+        </w:rPr>
+        <w:t>permitirá a los gerentes a acceder a la información de los productos y de las ventas mensuales que se hicieron dentro del establecimiento, de esta manera facilitará la obtención de información de los productos y ventas, facilitando la toma de decisiones y dará más dinamismo a las funciones administrativas.</w:t>
+      </w:r>
+    </w:p>
+    <w:p>
+      <w:pPr>
+        <w:autoSpaceDE w:val="0"/>
+        <w:autoSpaceDN w:val="0"/>
+        <w:adjustRightInd w:val="0"/>
+        <w:spacing w:after="0" w:line="240" w:lineRule="auto"/>
+        <w:rPr>
+          <w:rFonts w:ascii="Times New Roman" w:eastAsia="Times New Roman" w:hAnsi="Times New Roman" w:cs="Times New Roman"/>
+          <w:color w:val="000000"/>
+          <w:sz w:val="24"/>
+          <w:szCs w:val="24"/>
+          <w:lang w:val="es-ES"/>
+        </w:rPr>
+      </w:pPr>
+    </w:p>
+    <w:p>
+      <w:pPr>
+        <w:autoSpaceDE w:val="0"/>
+        <w:autoSpaceDN w:val="0"/>
+        <w:adjustRightInd w:val="0"/>
+        <w:spacing w:after="0" w:line="240" w:lineRule="auto"/>
+        <w:rPr>
+          <w:rFonts w:ascii="Times New Roman" w:eastAsia="Times New Roman" w:hAnsi="Times New Roman" w:cs="Times New Roman"/>
+          <w:strike/>
+          <w:color w:val="000000"/>
+          <w:sz w:val="24"/>
+          <w:szCs w:val="24"/>
+          <w:lang w:val="es-ES"/>
+        </w:rPr>
+      </w:pPr>
+      <w:r>
+        <w:rPr>
+          <w:rFonts w:ascii="Times New Roman" w:eastAsia="Times New Roman" w:hAnsi="Times New Roman" w:cs="Times New Roman"/>
+          <w:strike/>
+          <w:color w:val="000000"/>
+          <w:sz w:val="24"/>
+          <w:szCs w:val="24"/>
+          <w:lang w:val="es-ES"/>
+        </w:rPr>
         <w:t xml:space="preserve">SIVETO </w:t>
       </w:r>
       <w:r>
         <w:rPr>
           <w:rFonts w:ascii="Times New Roman" w:eastAsia="Times New Roman" w:hAnsi="Times New Roman" w:cs="Times New Roman"/>
+          <w:strike/>
           <w:color w:val="000000"/>
           <w:sz w:val="24"/>
           <w:szCs w:val="24"/>
@@ -1810,6 +2153,7 @@
       <w:r>
         <w:rPr>
           <w:rFonts w:ascii="Times New Roman" w:eastAsia="Times New Roman" w:hAnsi="Times New Roman" w:cs="Times New Roman"/>
+          <w:strike/>
           <w:color w:val="000000"/>
           <w:sz w:val="24"/>
           <w:szCs w:val="24"/>
@@ -1820,6 +2164,7 @@
       <w:r>
         <w:rPr>
           <w:rFonts w:ascii="Times New Roman" w:eastAsia="Times New Roman" w:hAnsi="Times New Roman" w:cs="Times New Roman"/>
+          <w:strike/>
           <w:color w:val="000000"/>
           <w:sz w:val="24"/>
           <w:szCs w:val="24"/>
@@ -1830,16 +2175,40 @@
       <w:r>
         <w:rPr>
           <w:rFonts w:ascii="Times New Roman" w:eastAsia="Times New Roman" w:hAnsi="Times New Roman" w:cs="Times New Roman"/>
-          <w:color w:val="000000"/>
-          <w:sz w:val="24"/>
-          <w:szCs w:val="24"/>
-          <w:lang w:val="es-ES"/>
-        </w:rPr>
-        <w:t xml:space="preserve"> de los productos y de las ventas mensuales que se hicieron dentro del establecimiento, de esta manera facilitara la </w:t>
-      </w:r>
-      <w:r>
-        <w:rPr>
-          <w:rFonts w:ascii="Times New Roman" w:eastAsia="Times New Roman" w:hAnsi="Times New Roman" w:cs="Times New Roman"/>
+          <w:strike/>
+          <w:color w:val="000000"/>
+          <w:sz w:val="24"/>
+          <w:szCs w:val="24"/>
+          <w:lang w:val="es-ES"/>
+        </w:rPr>
+        <w:t xml:space="preserve"> de los productos y de las ventas mensuales que se hicieron dentro del establecimiento, de esta manera </w:t>
+      </w:r>
+      <w:r>
+        <w:rPr>
+          <w:rFonts w:ascii="Times New Roman" w:eastAsia="Times New Roman" w:hAnsi="Times New Roman" w:cs="Times New Roman"/>
+          <w:strike/>
+          <w:color w:val="000000"/>
+          <w:sz w:val="24"/>
+          <w:szCs w:val="24"/>
+          <w:lang w:val="es-ES"/>
+        </w:rPr>
+        <w:t>facilitará</w:t>
+      </w:r>
+      <w:r>
+        <w:rPr>
+          <w:rFonts w:ascii="Times New Roman" w:eastAsia="Times New Roman" w:hAnsi="Times New Roman" w:cs="Times New Roman"/>
+          <w:strike/>
+          <w:color w:val="000000"/>
+          <w:sz w:val="24"/>
+          <w:szCs w:val="24"/>
+          <w:lang w:val="es-ES"/>
+        </w:rPr>
+        <w:t xml:space="preserve"> la </w:t>
+      </w:r>
+      <w:r>
+        <w:rPr>
+          <w:rFonts w:ascii="Times New Roman" w:eastAsia="Times New Roman" w:hAnsi="Times New Roman" w:cs="Times New Roman"/>
+          <w:strike/>
           <w:color w:val="000000"/>
           <w:sz w:val="24"/>
           <w:szCs w:val="24"/>
@@ -1850,6 +2219,7 @@
       <w:r>
         <w:rPr>
           <w:rFonts w:ascii="Times New Roman" w:eastAsia="Times New Roman" w:hAnsi="Times New Roman" w:cs="Times New Roman"/>
+          <w:strike/>
           <w:color w:val="000000"/>
           <w:sz w:val="24"/>
           <w:szCs w:val="24"/>
@@ -1860,6 +2230,7 @@
       <w:r>
         <w:rPr>
           <w:rFonts w:ascii="Times New Roman" w:eastAsia="Times New Roman" w:hAnsi="Times New Roman" w:cs="Times New Roman"/>
+          <w:strike/>
           <w:color w:val="000000"/>
           <w:sz w:val="24"/>
           <w:szCs w:val="24"/>
@@ -1870,6 +2241,7 @@
       <w:r>
         <w:rPr>
           <w:rFonts w:ascii="Times New Roman" w:eastAsia="Times New Roman" w:hAnsi="Times New Roman" w:cs="Times New Roman"/>
+          <w:strike/>
           <w:color w:val="000000"/>
           <w:sz w:val="24"/>
           <w:szCs w:val="24"/>
@@ -1880,6 +2252,7 @@
       <w:r>
         <w:rPr>
           <w:rFonts w:ascii="Times New Roman" w:eastAsia="Times New Roman" w:hAnsi="Times New Roman" w:cs="Times New Roman"/>
+          <w:strike/>
           <w:color w:val="000000"/>
           <w:sz w:val="24"/>
           <w:szCs w:val="24"/>
@@ -1890,6 +2263,7 @@
       <w:r>
         <w:rPr>
           <w:rFonts w:ascii="Times New Roman" w:eastAsia="Times New Roman" w:hAnsi="Times New Roman" w:cs="Times New Roman"/>
+          <w:strike/>
           <w:color w:val="000000"/>
           <w:sz w:val="24"/>
           <w:szCs w:val="24"/>
@@ -2001,6 +2375,7 @@
                 <w:szCs w:val="24"/>
                 <w:lang w:val="es-ES"/>
               </w:rPr>
+              <w:lastRenderedPageBreak/>
               <w:t xml:space="preserve">El problema de </w:t>
             </w:r>
           </w:p>
@@ -2043,7 +2418,7 @@
                 <w:szCs w:val="24"/>
                 <w:lang w:val="es-ES"/>
               </w:rPr>
-              <w:t xml:space="preserve">Tottos no cuenta con un sistema digital de ventas que permita a los gerentes acceder a la </w:t>
+              <w:t>Tottos no cuenta con un sistema digital de ventas que</w:t>
             </w:r>
             <w:r>
               <w:rPr>
@@ -2053,7 +2428,7 @@
                 <w:szCs w:val="24"/>
                 <w:lang w:val="es-ES"/>
               </w:rPr>
-              <w:t>información</w:t>
+              <w:t>:</w:t>
             </w:r>
             <w:r>
               <w:rPr>
@@ -2063,7 +2438,237 @@
                 <w:szCs w:val="24"/>
                 <w:lang w:val="es-ES"/>
               </w:rPr>
-              <w:t xml:space="preserve"> de los productos y ventas</w:t>
+              <w:t xml:space="preserve"> </w:t>
+            </w:r>
+          </w:p>
+          <w:p>
+            <w:pPr>
+              <w:pStyle w:val="Prrafodelista"/>
+              <w:numPr>
+                <w:ilvl w:val="0"/>
+                <w:numId w:val="6"/>
+              </w:numPr>
+              <w:autoSpaceDE w:val="0"/>
+              <w:autoSpaceDN w:val="0"/>
+              <w:adjustRightInd w:val="0"/>
+              <w:spacing w:after="0" w:line="240" w:lineRule="auto"/>
+              <w:rPr>
+                <w:rFonts w:ascii="Times New Roman" w:eastAsia="Times New Roman" w:hAnsi="Times New Roman" w:cs="Times New Roman"/>
+                <w:color w:val="000000"/>
+                <w:sz w:val="24"/>
+                <w:szCs w:val="24"/>
+                <w:lang w:val="es-ES"/>
+              </w:rPr>
+            </w:pPr>
+            <w:r>
+              <w:rPr>
+                <w:rFonts w:ascii="Times New Roman" w:eastAsia="Times New Roman" w:hAnsi="Times New Roman" w:cs="Times New Roman"/>
+                <w:color w:val="000000"/>
+                <w:sz w:val="24"/>
+                <w:szCs w:val="24"/>
+                <w:lang w:val="es-ES"/>
+              </w:rPr>
+              <w:t>P</w:t>
+            </w:r>
+            <w:r>
+              <w:rPr>
+                <w:rFonts w:ascii="Times New Roman" w:eastAsia="Times New Roman" w:hAnsi="Times New Roman" w:cs="Times New Roman"/>
+                <w:color w:val="000000"/>
+                <w:sz w:val="24"/>
+                <w:szCs w:val="24"/>
+                <w:lang w:val="es-ES"/>
+              </w:rPr>
+              <w:t>ermita a</w:t>
+            </w:r>
+            <w:r>
+              <w:rPr>
+                <w:rFonts w:ascii="Times New Roman" w:eastAsia="Times New Roman" w:hAnsi="Times New Roman" w:cs="Times New Roman"/>
+                <w:color w:val="000000"/>
+                <w:sz w:val="24"/>
+                <w:szCs w:val="24"/>
+                <w:lang w:val="es-ES"/>
+              </w:rPr>
+              <w:t xml:space="preserve"> los clientes realizar compras en línea</w:t>
+            </w:r>
+            <w:r>
+              <w:rPr>
+                <w:rFonts w:ascii="Times New Roman" w:eastAsia="Times New Roman" w:hAnsi="Times New Roman" w:cs="Times New Roman"/>
+                <w:color w:val="000000"/>
+                <w:sz w:val="24"/>
+                <w:szCs w:val="24"/>
+                <w:lang w:val="es-ES"/>
+              </w:rPr>
+              <w:t>.</w:t>
+            </w:r>
+          </w:p>
+          <w:p>
+            <w:pPr>
+              <w:pStyle w:val="Prrafodelista"/>
+              <w:numPr>
+                <w:ilvl w:val="0"/>
+                <w:numId w:val="6"/>
+              </w:numPr>
+              <w:autoSpaceDE w:val="0"/>
+              <w:autoSpaceDN w:val="0"/>
+              <w:adjustRightInd w:val="0"/>
+              <w:spacing w:after="0" w:line="240" w:lineRule="auto"/>
+              <w:rPr>
+                <w:rFonts w:ascii="Times New Roman" w:eastAsia="Times New Roman" w:hAnsi="Times New Roman" w:cs="Times New Roman"/>
+                <w:color w:val="000000"/>
+                <w:sz w:val="24"/>
+                <w:szCs w:val="24"/>
+                <w:lang w:val="es-ES"/>
+              </w:rPr>
+            </w:pPr>
+            <w:r>
+              <w:rPr>
+                <w:rFonts w:ascii="Times New Roman" w:eastAsia="Times New Roman" w:hAnsi="Times New Roman" w:cs="Times New Roman"/>
+                <w:color w:val="000000"/>
+                <w:sz w:val="24"/>
+                <w:szCs w:val="24"/>
+                <w:lang w:val="es-ES"/>
+              </w:rPr>
+              <w:t>Permita a los cajeros registrar los productos comprados. automáticamente con un sistema de códigos de barras.</w:t>
+            </w:r>
+          </w:p>
+          <w:p>
+            <w:pPr>
+              <w:pStyle w:val="Prrafodelista"/>
+              <w:numPr>
+                <w:ilvl w:val="0"/>
+                <w:numId w:val="6"/>
+              </w:numPr>
+              <w:autoSpaceDE w:val="0"/>
+              <w:autoSpaceDN w:val="0"/>
+              <w:adjustRightInd w:val="0"/>
+              <w:spacing w:after="0" w:line="240" w:lineRule="auto"/>
+              <w:rPr>
+                <w:rFonts w:ascii="Times New Roman" w:eastAsia="Times New Roman" w:hAnsi="Times New Roman" w:cs="Times New Roman"/>
+                <w:color w:val="000000"/>
+                <w:sz w:val="24"/>
+                <w:szCs w:val="24"/>
+                <w:lang w:val="es-ES"/>
+              </w:rPr>
+            </w:pPr>
+            <w:r>
+              <w:rPr>
+                <w:rFonts w:ascii="Times New Roman" w:eastAsia="Times New Roman" w:hAnsi="Times New Roman" w:cs="Times New Roman"/>
+                <w:color w:val="000000"/>
+                <w:sz w:val="24"/>
+                <w:szCs w:val="24"/>
+                <w:lang w:val="es-ES"/>
+              </w:rPr>
+              <w:t>Permita registrar información del personal.</w:t>
+            </w:r>
+          </w:p>
+          <w:p>
+            <w:pPr>
+              <w:pStyle w:val="Prrafodelista"/>
+              <w:numPr>
+                <w:ilvl w:val="0"/>
+                <w:numId w:val="6"/>
+              </w:numPr>
+              <w:autoSpaceDE w:val="0"/>
+              <w:autoSpaceDN w:val="0"/>
+              <w:adjustRightInd w:val="0"/>
+              <w:spacing w:after="0" w:line="240" w:lineRule="auto"/>
+              <w:rPr>
+                <w:rFonts w:ascii="Times New Roman" w:eastAsia="Times New Roman" w:hAnsi="Times New Roman" w:cs="Times New Roman"/>
+                <w:color w:val="000000"/>
+                <w:sz w:val="24"/>
+                <w:szCs w:val="24"/>
+                <w:lang w:val="es-ES"/>
+              </w:rPr>
+            </w:pPr>
+            <w:r>
+              <w:rPr>
+                <w:rFonts w:ascii="Times New Roman" w:eastAsia="Times New Roman" w:hAnsi="Times New Roman" w:cs="Times New Roman"/>
+                <w:color w:val="000000"/>
+                <w:sz w:val="24"/>
+                <w:szCs w:val="24"/>
+                <w:lang w:val="es-ES"/>
+              </w:rPr>
+              <w:t>Permita al personal de almacenes registrar información de los productos adquiridos y consultar inventarios.</w:t>
+            </w:r>
+          </w:p>
+          <w:p>
+            <w:pPr>
+              <w:pStyle w:val="Prrafodelista"/>
+              <w:numPr>
+                <w:ilvl w:val="0"/>
+                <w:numId w:val="6"/>
+              </w:numPr>
+              <w:autoSpaceDE w:val="0"/>
+              <w:autoSpaceDN w:val="0"/>
+              <w:adjustRightInd w:val="0"/>
+              <w:spacing w:after="0" w:line="240" w:lineRule="auto"/>
+              <w:rPr>
+                <w:rFonts w:ascii="Times New Roman" w:eastAsia="Times New Roman" w:hAnsi="Times New Roman" w:cs="Times New Roman"/>
+                <w:color w:val="000000"/>
+                <w:sz w:val="24"/>
+                <w:szCs w:val="24"/>
+                <w:lang w:val="es-ES"/>
+              </w:rPr>
+            </w:pPr>
+            <w:r>
+              <w:rPr>
+                <w:rFonts w:ascii="Times New Roman" w:eastAsia="Times New Roman" w:hAnsi="Times New Roman" w:cs="Times New Roman"/>
+                <w:color w:val="000000"/>
+                <w:sz w:val="24"/>
+                <w:szCs w:val="24"/>
+                <w:lang w:val="es-ES"/>
+              </w:rPr>
+              <w:t>Permita a los jefes comerciales asignar precio a los productos.</w:t>
+            </w:r>
+          </w:p>
+          <w:p>
+            <w:pPr>
+              <w:pStyle w:val="Prrafodelista"/>
+              <w:numPr>
+                <w:ilvl w:val="0"/>
+                <w:numId w:val="6"/>
+              </w:numPr>
+              <w:autoSpaceDE w:val="0"/>
+              <w:autoSpaceDN w:val="0"/>
+              <w:adjustRightInd w:val="0"/>
+              <w:spacing w:after="0" w:line="240" w:lineRule="auto"/>
+              <w:rPr>
+                <w:rFonts w:ascii="Times New Roman" w:eastAsia="Times New Roman" w:hAnsi="Times New Roman" w:cs="Times New Roman"/>
+                <w:color w:val="000000"/>
+                <w:sz w:val="24"/>
+                <w:szCs w:val="24"/>
+                <w:lang w:val="es-ES"/>
+              </w:rPr>
+            </w:pPr>
+            <w:r>
+              <w:rPr>
+                <w:rFonts w:ascii="Times New Roman" w:eastAsia="Times New Roman" w:hAnsi="Times New Roman" w:cs="Times New Roman"/>
+                <w:color w:val="000000"/>
+                <w:sz w:val="24"/>
+                <w:szCs w:val="24"/>
+                <w:lang w:val="es-ES"/>
+              </w:rPr>
+              <w:t xml:space="preserve">Permita a los gerentes </w:t>
+            </w:r>
+            <w:r>
+              <w:rPr>
+                <w:rFonts w:ascii="Times New Roman" w:eastAsia="Times New Roman" w:hAnsi="Times New Roman" w:cs="Times New Roman"/>
+                <w:color w:val="000000"/>
+                <w:sz w:val="24"/>
+                <w:szCs w:val="24"/>
+                <w:lang w:val="es-ES"/>
+              </w:rPr>
+              <w:t>acceder a la información de los productos y de las ventas mensuales que se hicieron dentro del establecimiento</w:t>
+            </w:r>
+            <w:r>
+              <w:rPr>
+                <w:rFonts w:ascii="Times New Roman" w:eastAsia="Times New Roman" w:hAnsi="Times New Roman" w:cs="Times New Roman"/>
+                <w:color w:val="000000"/>
+                <w:sz w:val="24"/>
+                <w:szCs w:val="24"/>
+                <w:lang w:val="es-ES"/>
+              </w:rPr>
+              <w:t>.</w:t>
             </w:r>
           </w:p>
         </w:tc>
@@ -2149,7 +2754,17 @@
                 <w:szCs w:val="24"/>
                 <w:lang w:val="es-ES"/>
               </w:rPr>
-              <w:t>A los gerentes de las sucursales de Tottos</w:t>
+              <w:t xml:space="preserve">A los </w:t>
+            </w:r>
+            <w:r>
+              <w:rPr>
+                <w:rFonts w:ascii="Times New Roman" w:eastAsia="Times New Roman" w:hAnsi="Times New Roman" w:cs="Times New Roman"/>
+                <w:color w:val="000000"/>
+                <w:sz w:val="24"/>
+                <w:szCs w:val="24"/>
+                <w:lang w:val="es-ES"/>
+              </w:rPr>
+              <w:t>clientes, cajeros, responsables de almacenes, jefes comerciales y gerentes de Tottos</w:t>
             </w:r>
           </w:p>
         </w:tc>
@@ -2237,7 +2852,17 @@
                 <w:szCs w:val="24"/>
                 <w:lang w:val="es-ES"/>
               </w:rPr>
-              <w:t>Un proceso lento y demora la toma de decisiones administrativas</w:t>
+              <w:t xml:space="preserve">Un proceso lento </w:t>
+            </w:r>
+            <w:r>
+              <w:rPr>
+                <w:rFonts w:ascii="Times New Roman" w:eastAsia="Times New Roman" w:hAnsi="Times New Roman" w:cs="Times New Roman"/>
+                <w:color w:val="000000"/>
+                <w:sz w:val="24"/>
+                <w:szCs w:val="24"/>
+                <w:lang w:val="es-ES"/>
+              </w:rPr>
+              <w:t>en ventas, perdida de oportunidad de ventas, un proceso lento en el registro y seguimiento de información de productos y ventas.</w:t>
             </w:r>
           </w:p>
         </w:tc>
@@ -2305,6 +2930,11 @@
           </w:tcPr>
           <w:p>
             <w:pPr>
+              <w:pStyle w:val="Prrafodelista"/>
+              <w:numPr>
+                <w:ilvl w:val="0"/>
+                <w:numId w:val="7"/>
+              </w:numPr>
               <w:autoSpaceDE w:val="0"/>
               <w:autoSpaceDN w:val="0"/>
               <w:adjustRightInd w:val="0"/>
@@ -2325,7 +2955,7 @@
                 <w:szCs w:val="24"/>
                 <w:lang w:val="es-ES"/>
               </w:rPr>
-              <w:t>Facilitará</w:t>
+              <w:t xml:space="preserve">Aumentar el </w:t>
             </w:r>
             <w:r>
               <w:rPr>
@@ -2335,7 +2965,7 @@
                 <w:szCs w:val="24"/>
                 <w:lang w:val="es-ES"/>
               </w:rPr>
-              <w:t xml:space="preserve"> la toma de </w:t>
+              <w:t>volumen</w:t>
             </w:r>
             <w:r>
               <w:rPr>
@@ -2345,7 +2975,7 @@
                 <w:szCs w:val="24"/>
                 <w:lang w:val="es-ES"/>
               </w:rPr>
-              <w:t>decisiones</w:t>
+              <w:t xml:space="preserve"> de ventas de la empresa</w:t>
             </w:r>
             <w:r>
               <w:rPr>
@@ -2355,7 +2985,127 @@
                 <w:szCs w:val="24"/>
                 <w:lang w:val="es-ES"/>
               </w:rPr>
-              <w:t xml:space="preserve"> administrativas de los gerentes de las sucursales de Tottos</w:t>
+              <w:t>.</w:t>
+            </w:r>
+          </w:p>
+          <w:p>
+            <w:pPr>
+              <w:pStyle w:val="Prrafodelista"/>
+              <w:numPr>
+                <w:ilvl w:val="0"/>
+                <w:numId w:val="7"/>
+              </w:numPr>
+              <w:autoSpaceDE w:val="0"/>
+              <w:autoSpaceDN w:val="0"/>
+              <w:adjustRightInd w:val="0"/>
+              <w:spacing w:after="0" w:line="240" w:lineRule="auto"/>
+              <w:rPr>
+                <w:rFonts w:ascii="Times New Roman" w:eastAsia="Times New Roman" w:hAnsi="Times New Roman" w:cs="Times New Roman"/>
+                <w:color w:val="000000"/>
+                <w:sz w:val="24"/>
+                <w:szCs w:val="24"/>
+                <w:lang w:val="es-ES"/>
+              </w:rPr>
+            </w:pPr>
+            <w:r>
+              <w:rPr>
+                <w:rFonts w:ascii="Times New Roman" w:eastAsia="Times New Roman" w:hAnsi="Times New Roman" w:cs="Times New Roman"/>
+                <w:color w:val="000000"/>
+                <w:sz w:val="24"/>
+                <w:szCs w:val="24"/>
+                <w:lang w:val="es-ES"/>
+              </w:rPr>
+              <w:t>Gestionar efectivamente la información de los empleados de la empresa.</w:t>
+            </w:r>
+          </w:p>
+          <w:p>
+            <w:pPr>
+              <w:pStyle w:val="Prrafodelista"/>
+              <w:numPr>
+                <w:ilvl w:val="0"/>
+                <w:numId w:val="7"/>
+              </w:numPr>
+              <w:autoSpaceDE w:val="0"/>
+              <w:autoSpaceDN w:val="0"/>
+              <w:adjustRightInd w:val="0"/>
+              <w:spacing w:after="0" w:line="240" w:lineRule="auto"/>
+              <w:rPr>
+                <w:rFonts w:ascii="Times New Roman" w:eastAsia="Times New Roman" w:hAnsi="Times New Roman" w:cs="Times New Roman"/>
+                <w:color w:val="000000"/>
+                <w:sz w:val="24"/>
+                <w:szCs w:val="24"/>
+                <w:lang w:val="es-ES"/>
+              </w:rPr>
+            </w:pPr>
+            <w:r>
+              <w:rPr>
+                <w:rFonts w:ascii="Times New Roman" w:eastAsia="Times New Roman" w:hAnsi="Times New Roman" w:cs="Times New Roman"/>
+                <w:color w:val="000000"/>
+                <w:sz w:val="24"/>
+                <w:szCs w:val="24"/>
+                <w:lang w:val="es-ES"/>
+              </w:rPr>
+              <w:t>Facilitar el registro de la información de los productos.</w:t>
+            </w:r>
+          </w:p>
+          <w:p>
+            <w:pPr>
+              <w:pStyle w:val="Prrafodelista"/>
+              <w:numPr>
+                <w:ilvl w:val="0"/>
+                <w:numId w:val="7"/>
+              </w:numPr>
+              <w:autoSpaceDE w:val="0"/>
+              <w:autoSpaceDN w:val="0"/>
+              <w:adjustRightInd w:val="0"/>
+              <w:spacing w:after="0" w:line="240" w:lineRule="auto"/>
+              <w:rPr>
+                <w:rFonts w:ascii="Times New Roman" w:eastAsia="Times New Roman" w:hAnsi="Times New Roman" w:cs="Times New Roman"/>
+                <w:color w:val="000000"/>
+                <w:sz w:val="24"/>
+                <w:szCs w:val="24"/>
+                <w:lang w:val="es-ES"/>
+              </w:rPr>
+            </w:pPr>
+            <w:r>
+              <w:rPr>
+                <w:rFonts w:ascii="Times New Roman" w:eastAsia="Times New Roman" w:hAnsi="Times New Roman" w:cs="Times New Roman"/>
+                <w:color w:val="000000"/>
+                <w:sz w:val="24"/>
+                <w:szCs w:val="24"/>
+                <w:lang w:val="es-ES"/>
+              </w:rPr>
+              <w:t>Facilitar la consulta de los volúmenes de ventas.</w:t>
+            </w:r>
+          </w:p>
+          <w:p>
+            <w:pPr>
+              <w:pStyle w:val="Prrafodelista"/>
+              <w:numPr>
+                <w:ilvl w:val="0"/>
+                <w:numId w:val="7"/>
+              </w:numPr>
+              <w:autoSpaceDE w:val="0"/>
+              <w:autoSpaceDN w:val="0"/>
+              <w:adjustRightInd w:val="0"/>
+              <w:spacing w:after="0" w:line="240" w:lineRule="auto"/>
+              <w:rPr>
+                <w:rFonts w:ascii="Times New Roman" w:eastAsia="Times New Roman" w:hAnsi="Times New Roman" w:cs="Times New Roman"/>
+                <w:color w:val="000000"/>
+                <w:sz w:val="24"/>
+                <w:szCs w:val="24"/>
+                <w:lang w:val="es-ES"/>
+              </w:rPr>
+            </w:pPr>
+            <w:r>
+              <w:rPr>
+                <w:rFonts w:ascii="Times New Roman" w:eastAsia="Times New Roman" w:hAnsi="Times New Roman" w:cs="Times New Roman"/>
+                <w:color w:val="000000"/>
+                <w:sz w:val="24"/>
+                <w:szCs w:val="24"/>
+                <w:lang w:val="es-ES"/>
+              </w:rPr>
+              <w:t>Agilizar la toma de decisiones administrativas.</w:t>
             </w:r>
           </w:p>
         </w:tc>
@@ -2505,7 +3255,27 @@
                 <w:szCs w:val="24"/>
                 <w:lang w:val="es-ES"/>
               </w:rPr>
-              <w:t>Los gerentes de las sucursales de Tottos</w:t>
+              <w:t>L</w:t>
+            </w:r>
+            <w:r>
+              <w:rPr>
+                <w:rFonts w:ascii="Times New Roman" w:eastAsia="Times New Roman" w:hAnsi="Times New Roman" w:cs="Times New Roman"/>
+                <w:color w:val="000000"/>
+                <w:sz w:val="24"/>
+                <w:szCs w:val="24"/>
+                <w:lang w:val="es-ES"/>
+              </w:rPr>
+              <w:t xml:space="preserve">os </w:t>
+            </w:r>
+            <w:r>
+              <w:rPr>
+                <w:rFonts w:ascii="Times New Roman" w:eastAsia="Times New Roman" w:hAnsi="Times New Roman" w:cs="Times New Roman"/>
+                <w:color w:val="000000"/>
+                <w:sz w:val="24"/>
+                <w:szCs w:val="24"/>
+                <w:lang w:val="es-ES"/>
+              </w:rPr>
+              <w:t>clientes, cajeros, responsables de almacenes, jefes comerciales y gerentes de Tottos</w:t>
             </w:r>
           </w:p>
         </w:tc>
@@ -2569,6 +3339,117 @@
               <w:right w:w="70" w:type="dxa"/>
             </w:tcMar>
           </w:tcPr>
+          <w:p>
+            <w:pPr>
+              <w:autoSpaceDE w:val="0"/>
+              <w:autoSpaceDN w:val="0"/>
+              <w:adjustRightInd w:val="0"/>
+              <w:spacing w:after="0" w:line="240" w:lineRule="auto"/>
+              <w:rPr>
+                <w:rFonts w:ascii="Times New Roman" w:eastAsia="Times New Roman" w:hAnsi="Times New Roman" w:cs="Times New Roman"/>
+                <w:color w:val="000000"/>
+                <w:sz w:val="24"/>
+                <w:szCs w:val="24"/>
+                <w:lang w:val="es-ES"/>
+              </w:rPr>
+            </w:pPr>
+            <w:r>
+              <w:rPr>
+                <w:rFonts w:ascii="Times New Roman" w:eastAsia="Times New Roman" w:hAnsi="Times New Roman" w:cs="Times New Roman"/>
+                <w:color w:val="000000"/>
+                <w:sz w:val="24"/>
+                <w:szCs w:val="24"/>
+                <w:lang w:val="es-ES"/>
+              </w:rPr>
+              <w:t xml:space="preserve">Compra productos en los establecimientos de Tottos. </w:t>
+            </w:r>
+          </w:p>
+          <w:p>
+            <w:pPr>
+              <w:autoSpaceDE w:val="0"/>
+              <w:autoSpaceDN w:val="0"/>
+              <w:adjustRightInd w:val="0"/>
+              <w:spacing w:after="0" w:line="240" w:lineRule="auto"/>
+              <w:rPr>
+                <w:rFonts w:ascii="Times New Roman" w:eastAsia="Times New Roman" w:hAnsi="Times New Roman" w:cs="Times New Roman"/>
+                <w:color w:val="000000"/>
+                <w:sz w:val="24"/>
+                <w:szCs w:val="24"/>
+                <w:lang w:val="es-ES"/>
+              </w:rPr>
+            </w:pPr>
+            <w:r>
+              <w:rPr>
+                <w:rFonts w:ascii="Times New Roman" w:eastAsia="Times New Roman" w:hAnsi="Times New Roman" w:cs="Times New Roman"/>
+                <w:color w:val="000000"/>
+                <w:sz w:val="24"/>
+                <w:szCs w:val="24"/>
+                <w:lang w:val="es-ES"/>
+              </w:rPr>
+              <w:t>Vende los productos en los establecimientos de Tottos</w:t>
+            </w:r>
+            <w:r>
+              <w:rPr>
+                <w:rFonts w:ascii="Times New Roman" w:eastAsia="Times New Roman" w:hAnsi="Times New Roman" w:cs="Times New Roman"/>
+                <w:color w:val="000000"/>
+                <w:sz w:val="24"/>
+                <w:szCs w:val="24"/>
+                <w:lang w:val="es-ES"/>
+              </w:rPr>
+              <w:t>.</w:t>
+            </w:r>
+          </w:p>
+          <w:p>
+            <w:pPr>
+              <w:autoSpaceDE w:val="0"/>
+              <w:autoSpaceDN w:val="0"/>
+              <w:adjustRightInd w:val="0"/>
+              <w:spacing w:after="0" w:line="240" w:lineRule="auto"/>
+              <w:rPr>
+                <w:rFonts w:ascii="Times New Roman" w:eastAsia="Times New Roman" w:hAnsi="Times New Roman" w:cs="Times New Roman"/>
+                <w:color w:val="000000"/>
+                <w:sz w:val="24"/>
+                <w:szCs w:val="24"/>
+                <w:lang w:val="es-ES"/>
+              </w:rPr>
+            </w:pPr>
+            <w:r>
+              <w:rPr>
+                <w:rFonts w:ascii="Times New Roman" w:eastAsia="Times New Roman" w:hAnsi="Times New Roman" w:cs="Times New Roman"/>
+                <w:color w:val="000000"/>
+                <w:sz w:val="24"/>
+                <w:szCs w:val="24"/>
+                <w:lang w:val="es-ES"/>
+              </w:rPr>
+              <w:lastRenderedPageBreak/>
+              <w:t>Los encargados de la logística y el transporte de los productos de Tottos.</w:t>
+            </w:r>
+          </w:p>
+          <w:p>
+            <w:pPr>
+              <w:autoSpaceDE w:val="0"/>
+              <w:autoSpaceDN w:val="0"/>
+              <w:adjustRightInd w:val="0"/>
+              <w:spacing w:after="0" w:line="240" w:lineRule="auto"/>
+              <w:rPr>
+                <w:rFonts w:ascii="Times New Roman" w:eastAsia="Times New Roman" w:hAnsi="Times New Roman" w:cs="Times New Roman"/>
+                <w:color w:val="000000"/>
+                <w:sz w:val="24"/>
+                <w:szCs w:val="24"/>
+                <w:lang w:val="es-ES"/>
+              </w:rPr>
+            </w:pPr>
+            <w:r>
+              <w:rPr>
+                <w:rFonts w:ascii="Times New Roman" w:eastAsia="Times New Roman" w:hAnsi="Times New Roman" w:cs="Times New Roman"/>
+                <w:color w:val="000000"/>
+                <w:sz w:val="24"/>
+                <w:szCs w:val="24"/>
+                <w:lang w:val="es-ES"/>
+              </w:rPr>
+              <w:t>Encargados de la gestión comercial de la empresa.</w:t>
+            </w:r>
+          </w:p>
           <w:p>
             <w:pPr>
               <w:autoSpaceDE w:val="0"/>
@@ -2637,6 +3518,7 @@
                 <w:szCs w:val="24"/>
                 <w:lang w:val="es-ES"/>
               </w:rPr>
+              <w:lastRenderedPageBreak/>
               <w:t>Que</w:t>
             </w:r>
           </w:p>
@@ -2657,6 +3539,106 @@
               <w:right w:w="70" w:type="dxa"/>
             </w:tcMar>
           </w:tcPr>
+          <w:p>
+            <w:pPr>
+              <w:autoSpaceDE w:val="0"/>
+              <w:autoSpaceDN w:val="0"/>
+              <w:adjustRightInd w:val="0"/>
+              <w:spacing w:after="0" w:line="240" w:lineRule="auto"/>
+              <w:rPr>
+                <w:rFonts w:ascii="Times New Roman" w:eastAsia="Times New Roman" w:hAnsi="Times New Roman" w:cs="Times New Roman"/>
+                <w:color w:val="000000"/>
+                <w:sz w:val="24"/>
+                <w:szCs w:val="24"/>
+                <w:lang w:val="es-ES"/>
+              </w:rPr>
+            </w:pPr>
+            <w:r>
+              <w:rPr>
+                <w:rFonts w:ascii="Times New Roman" w:eastAsia="Times New Roman" w:hAnsi="Times New Roman" w:cs="Times New Roman"/>
+                <w:color w:val="000000"/>
+                <w:sz w:val="24"/>
+                <w:szCs w:val="24"/>
+                <w:lang w:val="es-ES"/>
+              </w:rPr>
+              <w:t>Permite compra de los productos en línea.</w:t>
+            </w:r>
+          </w:p>
+          <w:p>
+            <w:pPr>
+              <w:autoSpaceDE w:val="0"/>
+              <w:autoSpaceDN w:val="0"/>
+              <w:adjustRightInd w:val="0"/>
+              <w:spacing w:after="0" w:line="240" w:lineRule="auto"/>
+              <w:rPr>
+                <w:rFonts w:ascii="Times New Roman" w:eastAsia="Times New Roman" w:hAnsi="Times New Roman" w:cs="Times New Roman"/>
+                <w:color w:val="000000"/>
+                <w:sz w:val="24"/>
+                <w:szCs w:val="24"/>
+                <w:lang w:val="es-ES"/>
+              </w:rPr>
+            </w:pPr>
+            <w:r>
+              <w:rPr>
+                <w:rFonts w:ascii="Times New Roman" w:eastAsia="Times New Roman" w:hAnsi="Times New Roman" w:cs="Times New Roman"/>
+                <w:color w:val="000000"/>
+                <w:sz w:val="24"/>
+                <w:szCs w:val="24"/>
+                <w:lang w:val="es-ES"/>
+              </w:rPr>
+              <w:t>Agiliza la venta dentro de los establecimientos de Tottos.</w:t>
+            </w:r>
+          </w:p>
+          <w:p>
+            <w:pPr>
+              <w:autoSpaceDE w:val="0"/>
+              <w:autoSpaceDN w:val="0"/>
+              <w:adjustRightInd w:val="0"/>
+              <w:spacing w:after="0" w:line="240" w:lineRule="auto"/>
+              <w:rPr>
+                <w:rFonts w:ascii="Times New Roman" w:eastAsia="Times New Roman" w:hAnsi="Times New Roman" w:cs="Times New Roman"/>
+                <w:color w:val="000000"/>
+                <w:sz w:val="24"/>
+                <w:szCs w:val="24"/>
+                <w:lang w:val="es-ES"/>
+              </w:rPr>
+            </w:pPr>
+            <w:r>
+              <w:rPr>
+                <w:rFonts w:ascii="Times New Roman" w:eastAsia="Times New Roman" w:hAnsi="Times New Roman" w:cs="Times New Roman"/>
+                <w:color w:val="000000"/>
+                <w:sz w:val="24"/>
+                <w:szCs w:val="24"/>
+                <w:lang w:val="es-ES"/>
+              </w:rPr>
+              <w:t>Registra de manera rápida la información de los nuevos productos.</w:t>
+            </w:r>
+          </w:p>
+          <w:p>
+            <w:pPr>
+              <w:autoSpaceDE w:val="0"/>
+              <w:autoSpaceDN w:val="0"/>
+              <w:adjustRightInd w:val="0"/>
+              <w:spacing w:after="0" w:line="240" w:lineRule="auto"/>
+              <w:rPr>
+                <w:rFonts w:ascii="Times New Roman" w:eastAsia="Times New Roman" w:hAnsi="Times New Roman" w:cs="Times New Roman"/>
+                <w:color w:val="000000"/>
+                <w:sz w:val="24"/>
+                <w:szCs w:val="24"/>
+                <w:lang w:val="es-ES"/>
+              </w:rPr>
+            </w:pPr>
+            <w:r>
+              <w:rPr>
+                <w:rFonts w:ascii="Times New Roman" w:eastAsia="Times New Roman" w:hAnsi="Times New Roman" w:cs="Times New Roman"/>
+                <w:color w:val="000000"/>
+                <w:sz w:val="24"/>
+                <w:szCs w:val="24"/>
+                <w:lang w:val="es-ES"/>
+              </w:rPr>
+              <w:t>Gestiona efectivamente la información de los usuarios dentro de la empresa.</w:t>
+            </w:r>
+          </w:p>
           <w:p>
             <w:pPr>
               <w:autoSpaceDE w:val="0"/>
@@ -2807,7 +3789,27 @@
                 <w:szCs w:val="24"/>
                 <w:lang w:val="es-ES"/>
               </w:rPr>
-              <w:t>El actual sistema manual en cuadernos y libros de las sucursales de Tottos</w:t>
+              <w:t>El actual sistema</w:t>
+            </w:r>
+            <w:r>
+              <w:rPr>
+                <w:rFonts w:ascii="Times New Roman" w:eastAsia="Times New Roman" w:hAnsi="Times New Roman" w:cs="Times New Roman"/>
+                <w:color w:val="000000"/>
+                <w:sz w:val="24"/>
+                <w:szCs w:val="24"/>
+                <w:lang w:val="es-ES"/>
+              </w:rPr>
+              <w:t xml:space="preserve"> tradicional y</w:t>
+            </w:r>
+            <w:r>
+              <w:rPr>
+                <w:rFonts w:ascii="Times New Roman" w:eastAsia="Times New Roman" w:hAnsi="Times New Roman" w:cs="Times New Roman"/>
+                <w:color w:val="000000"/>
+                <w:sz w:val="24"/>
+                <w:szCs w:val="24"/>
+                <w:lang w:val="es-ES"/>
+              </w:rPr>
+              <w:t xml:space="preserve"> manual en cuadernos y libros de las sucursales de Tottos</w:t>
             </w:r>
           </w:p>
         </w:tc>
@@ -2895,6 +3897,31 @@
                 <w:szCs w:val="24"/>
                 <w:lang w:val="es-ES"/>
               </w:rPr>
+              <w:t>Permite realizar compras en línea. Registrar los productos vendidos con un sistema de código de barras.</w:t>
+            </w:r>
+          </w:p>
+          <w:p>
+            <w:pPr>
+              <w:autoSpaceDE w:val="0"/>
+              <w:autoSpaceDN w:val="0"/>
+              <w:adjustRightInd w:val="0"/>
+              <w:spacing w:after="0" w:line="240" w:lineRule="auto"/>
+              <w:rPr>
+                <w:rFonts w:ascii="Times New Roman" w:eastAsia="Times New Roman" w:hAnsi="Times New Roman" w:cs="Times New Roman"/>
+                <w:color w:val="000000"/>
+                <w:sz w:val="24"/>
+                <w:szCs w:val="24"/>
+                <w:lang w:val="es-ES"/>
+              </w:rPr>
+            </w:pPr>
+            <w:r>
+              <w:rPr>
+                <w:rFonts w:ascii="Times New Roman" w:eastAsia="Times New Roman" w:hAnsi="Times New Roman" w:cs="Times New Roman"/>
+                <w:color w:val="000000"/>
+                <w:sz w:val="24"/>
+                <w:szCs w:val="24"/>
+                <w:lang w:val="es-ES"/>
+              </w:rPr>
               <w:t xml:space="preserve">Proporciona </w:t>
             </w:r>
             <w:r>
@@ -3020,11 +4047,226 @@
     </w:p>
     <w:p>
       <w:pPr>
+        <w:rPr>
+          <w:rFonts w:ascii="Times New Roman" w:hAnsi="Times New Roman" w:cs="Times New Roman"/>
+          <w:sz w:val="24"/>
+          <w:szCs w:val="24"/>
+        </w:rPr>
+      </w:pPr>
+      <w:r>
+        <w:rPr>
+          <w:rFonts w:ascii="Times New Roman" w:hAnsi="Times New Roman" w:cs="Times New Roman"/>
+          <w:sz w:val="24"/>
+          <w:szCs w:val="24"/>
+        </w:rPr>
+        <w:t xml:space="preserve">Clientes: </w:t>
+      </w:r>
+    </w:p>
+    <w:p>
+      <w:pPr>
+        <w:rPr>
+          <w:rFonts w:ascii="Times New Roman" w:hAnsi="Times New Roman" w:cs="Times New Roman"/>
+          <w:sz w:val="24"/>
+          <w:szCs w:val="24"/>
+        </w:rPr>
+      </w:pPr>
+      <w:r>
+        <w:rPr>
+          <w:rFonts w:ascii="Times New Roman" w:hAnsi="Times New Roman" w:cs="Times New Roman"/>
+          <w:sz w:val="24"/>
+          <w:szCs w:val="24"/>
+        </w:rPr>
+        <w:t>Las personas que compran habitualmente o potencialmente los productos de Tottos</w:t>
+      </w:r>
+    </w:p>
+    <w:p>
+      <w:pPr>
+        <w:rPr>
+          <w:rFonts w:ascii="Times New Roman" w:hAnsi="Times New Roman" w:cs="Times New Roman"/>
+          <w:sz w:val="24"/>
+          <w:szCs w:val="24"/>
+        </w:rPr>
+      </w:pPr>
+    </w:p>
+    <w:p>
+      <w:pPr>
+        <w:rPr>
+          <w:rFonts w:ascii="Times New Roman" w:hAnsi="Times New Roman" w:cs="Times New Roman"/>
+          <w:sz w:val="24"/>
+          <w:szCs w:val="24"/>
+        </w:rPr>
+      </w:pPr>
+      <w:r>
+        <w:rPr>
+          <w:rFonts w:ascii="Times New Roman" w:hAnsi="Times New Roman" w:cs="Times New Roman"/>
+          <w:sz w:val="24"/>
+          <w:szCs w:val="24"/>
+        </w:rPr>
+        <w:t>Cajeros:</w:t>
+      </w:r>
+    </w:p>
+    <w:p>
+      <w:pPr>
+        <w:rPr>
+          <w:rFonts w:ascii="Times New Roman" w:hAnsi="Times New Roman" w:cs="Times New Roman"/>
+          <w:sz w:val="24"/>
+          <w:szCs w:val="24"/>
+        </w:rPr>
+      </w:pPr>
+      <w:r>
+        <w:rPr>
+          <w:rFonts w:ascii="Times New Roman" w:hAnsi="Times New Roman" w:cs="Times New Roman"/>
+          <w:sz w:val="24"/>
+          <w:szCs w:val="24"/>
+        </w:rPr>
+        <w:t>Personal de la empresa encargado de registrar los productos vendidos dentro de los establecimientos de Tottos.</w:t>
+      </w:r>
+    </w:p>
+    <w:p>
+      <w:pPr>
+        <w:rPr>
+          <w:rFonts w:ascii="Times New Roman" w:hAnsi="Times New Roman" w:cs="Times New Roman"/>
+          <w:sz w:val="24"/>
+          <w:szCs w:val="24"/>
+        </w:rPr>
+      </w:pPr>
+    </w:p>
+    <w:p>
+      <w:pPr>
+        <w:rPr>
+          <w:rFonts w:ascii="Times New Roman" w:hAnsi="Times New Roman" w:cs="Times New Roman"/>
+          <w:sz w:val="24"/>
+          <w:szCs w:val="24"/>
+        </w:rPr>
+      </w:pPr>
+      <w:r>
+        <w:rPr>
+          <w:rFonts w:ascii="Times New Roman" w:hAnsi="Times New Roman" w:cs="Times New Roman"/>
+          <w:sz w:val="24"/>
+          <w:szCs w:val="24"/>
+        </w:rPr>
+        <w:t>Administradores de sistema:</w:t>
+      </w:r>
+    </w:p>
+    <w:p>
+      <w:pPr>
+        <w:rPr>
+          <w:rFonts w:ascii="Times New Roman" w:hAnsi="Times New Roman" w:cs="Times New Roman"/>
+          <w:sz w:val="24"/>
+          <w:szCs w:val="24"/>
+        </w:rPr>
+      </w:pPr>
+      <w:r>
+        <w:rPr>
+          <w:rFonts w:ascii="Times New Roman" w:hAnsi="Times New Roman" w:cs="Times New Roman"/>
+          <w:sz w:val="24"/>
+          <w:szCs w:val="24"/>
+        </w:rPr>
+        <w:t>Personal de la empresa encargado en el registro de los usuarios de la empresa, manejo de los servidores donde se almacena la información de SIVETO.</w:t>
+      </w:r>
+    </w:p>
+    <w:p>
+      <w:pPr>
+        <w:rPr>
+          <w:rFonts w:ascii="Times New Roman" w:hAnsi="Times New Roman" w:cs="Times New Roman"/>
+          <w:sz w:val="24"/>
+          <w:szCs w:val="24"/>
+        </w:rPr>
+      </w:pPr>
+    </w:p>
+    <w:p>
+      <w:pPr>
+        <w:rPr>
+          <w:rFonts w:ascii="Times New Roman" w:hAnsi="Times New Roman" w:cs="Times New Roman"/>
+          <w:sz w:val="24"/>
+          <w:szCs w:val="24"/>
+        </w:rPr>
+      </w:pPr>
+      <w:r>
+        <w:rPr>
+          <w:rFonts w:ascii="Times New Roman" w:hAnsi="Times New Roman" w:cs="Times New Roman"/>
+          <w:sz w:val="24"/>
+          <w:szCs w:val="24"/>
+        </w:rPr>
+        <w:t>Responsables de almacenes:</w:t>
+      </w:r>
+    </w:p>
+    <w:p>
+      <w:pPr>
+        <w:rPr>
+          <w:rFonts w:ascii="Times New Roman" w:hAnsi="Times New Roman" w:cs="Times New Roman"/>
+          <w:sz w:val="24"/>
+          <w:szCs w:val="24"/>
+        </w:rPr>
+      </w:pPr>
+      <w:r>
+        <w:rPr>
+          <w:rFonts w:ascii="Times New Roman" w:hAnsi="Times New Roman" w:cs="Times New Roman"/>
+          <w:sz w:val="24"/>
+          <w:szCs w:val="24"/>
+        </w:rPr>
+        <w:lastRenderedPageBreak/>
+        <w:t>Encargados de la logística y transporte de los productos de Tottos. Registran la información de los productos que entran y salen de los distintos establecimientos donde se almacenan.</w:t>
+      </w:r>
+    </w:p>
+    <w:p>
+      <w:pPr>
+        <w:rPr>
+          <w:rFonts w:ascii="Times New Roman" w:hAnsi="Times New Roman" w:cs="Times New Roman"/>
+          <w:sz w:val="24"/>
+          <w:szCs w:val="24"/>
+        </w:rPr>
+      </w:pPr>
+    </w:p>
+    <w:p>
+      <w:pPr>
+        <w:rPr>
+          <w:rFonts w:ascii="Times New Roman" w:hAnsi="Times New Roman" w:cs="Times New Roman"/>
+          <w:sz w:val="24"/>
+          <w:szCs w:val="24"/>
+        </w:rPr>
+      </w:pPr>
+      <w:r>
+        <w:rPr>
+          <w:rFonts w:ascii="Times New Roman" w:hAnsi="Times New Roman" w:cs="Times New Roman"/>
+          <w:sz w:val="24"/>
+          <w:szCs w:val="24"/>
+        </w:rPr>
+        <w:t>Jefes comerciales:</w:t>
+      </w:r>
+    </w:p>
+    <w:p>
+      <w:pPr>
+        <w:rPr>
+          <w:rFonts w:ascii="Times New Roman" w:hAnsi="Times New Roman" w:cs="Times New Roman"/>
+          <w:sz w:val="24"/>
+          <w:szCs w:val="24"/>
+        </w:rPr>
+      </w:pPr>
+      <w:r>
+        <w:rPr>
+          <w:rFonts w:ascii="Times New Roman" w:hAnsi="Times New Roman" w:cs="Times New Roman"/>
+          <w:sz w:val="24"/>
+          <w:szCs w:val="24"/>
+        </w:rPr>
+        <w:t>Encargados de gestionar las ventas de los productos, la adquisición de nuevos productos el precio de los productos y demás aspectos comerciales</w:t>
+      </w:r>
+    </w:p>
+    <w:p>
+      <w:pPr>
+        <w:rPr>
+          <w:rFonts w:ascii="Times New Roman" w:hAnsi="Times New Roman" w:cs="Times New Roman"/>
+          <w:sz w:val="24"/>
+          <w:szCs w:val="24"/>
+        </w:rPr>
+      </w:pPr>
+    </w:p>
+    <w:p>
+      <w:pPr>
         <w:autoSpaceDE w:val="0"/>
         <w:autoSpaceDN w:val="0"/>
         <w:adjustRightInd w:val="0"/>
         <w:spacing w:after="0" w:line="240" w:lineRule="auto"/>
-        <w:ind w:left="360" w:firstLine="348"/>
         <w:rPr>
           <w:rFonts w:ascii="Times New Roman" w:eastAsia="Times New Roman" w:hAnsi="Times New Roman" w:cs="Times New Roman"/>
           <w:color w:val="000000"/>
@@ -3050,22 +4292,23 @@
         <w:autoSpaceDN w:val="0"/>
         <w:adjustRightInd w:val="0"/>
         <w:spacing w:after="0" w:line="240" w:lineRule="auto"/>
-        <w:ind w:left="360" w:firstLine="348"/>
-        <w:rPr>
-          <w:rFonts w:ascii="Times New Roman" w:eastAsia="Times New Roman" w:hAnsi="Times New Roman" w:cs="Times New Roman"/>
-          <w:color w:val="000000"/>
-          <w:sz w:val="24"/>
-          <w:szCs w:val="24"/>
-          <w:lang w:val="es-ES"/>
-        </w:rPr>
-      </w:pPr>
-    </w:p>
-    <w:p>
-      <w:pPr>
-        <w:rPr>
-          <w:rFonts w:ascii="Times New Roman" w:hAnsi="Times New Roman" w:cs="Times New Roman"/>
-          <w:sz w:val="24"/>
-          <w:szCs w:val="24"/>
+        <w:rPr>
+          <w:rFonts w:ascii="Times New Roman" w:eastAsia="Times New Roman" w:hAnsi="Times New Roman" w:cs="Times New Roman"/>
+          <w:color w:val="000000"/>
+          <w:sz w:val="24"/>
+          <w:szCs w:val="24"/>
+          <w:lang w:val="es-ES"/>
+        </w:rPr>
+      </w:pPr>
+    </w:p>
+    <w:p>
+      <w:pPr>
+        <w:rPr>
+          <w:rFonts w:ascii="Times New Roman" w:eastAsia="Times New Roman" w:hAnsi="Times New Roman" w:cs="Times New Roman"/>
+          <w:color w:val="000000"/>
+          <w:sz w:val="24"/>
+          <w:szCs w:val="24"/>
+          <w:lang w:val="es-ES"/>
         </w:rPr>
       </w:pPr>
       <w:r>
@@ -3097,6 +4340,34 @@
           <w:lang w:val="es-ES"/>
         </w:rPr>
         <w:t xml:space="preserve"> y la toma de decisiones administrativas de cada sucursal.</w:t>
+      </w:r>
+    </w:p>
+    <w:p>
+      <w:pPr>
+        <w:rPr>
+          <w:rFonts w:ascii="Times New Roman" w:eastAsia="Times New Roman" w:hAnsi="Times New Roman" w:cs="Times New Roman"/>
+          <w:color w:val="000000"/>
+          <w:sz w:val="24"/>
+          <w:szCs w:val="24"/>
+          <w:lang w:val="es-ES"/>
+        </w:rPr>
+      </w:pPr>
+    </w:p>
+    <w:p>
+      <w:pPr>
+        <w:rPr>
+          <w:rFonts w:ascii="Times New Roman" w:hAnsi="Times New Roman" w:cs="Times New Roman"/>
+          <w:sz w:val="24"/>
+          <w:szCs w:val="24"/>
+        </w:rPr>
+      </w:pPr>
+      <w:r>
+        <w:rPr>
+          <w:rFonts w:ascii="Times New Roman" w:hAnsi="Times New Roman" w:cs="Times New Roman"/>
+          <w:sz w:val="24"/>
+          <w:szCs w:val="24"/>
+        </w:rPr>
+        <w:t>*************************************************</w:t>
       </w:r>
     </w:p>
     <w:p>
@@ -3118,7 +4389,6 @@
           <w:sz w:val="24"/>
           <w:szCs w:val="24"/>
         </w:rPr>
-        <w:lastRenderedPageBreak/>
         <w:t>Visión</w:t>
       </w:r>
       <w:r>
@@ -3791,6 +5061,7 @@
           <w:szCs w:val="24"/>
           <w:lang w:val="es-ES"/>
         </w:rPr>
+        <w:lastRenderedPageBreak/>
         <w:t>Esta sección define y describe las características de SIVETO. Las características son las capacidades de alto nivel del sistema que son necesarios para beneficiar a los usuarios.</w:t>
       </w:r>
     </w:p>
@@ -4339,7 +5610,6 @@
           <w:szCs w:val="24"/>
           <w:lang w:val="es-ES"/>
         </w:rPr>
-        <w:lastRenderedPageBreak/>
         <w:t xml:space="preserve">SIVETO </w:t>
       </w:r>
       <w:r>
@@ -4479,6 +5749,232 @@
     </w:lvl>
   </w:abstractNum>
   <w:abstractNum w:abstractNumId="1" w15:restartNumberingAfterBreak="0">
+    <w:nsid w:val="2566064A"/>
+    <w:multiLevelType w:val="hybridMultilevel"/>
+    <w:tmpl w:val="FAE48B62"/>
+    <w:lvl w:ilvl="0" w:tplc="400A0001">
+      <w:start w:val="1"/>
+      <w:numFmt w:val="bullet"/>
+      <w:lvlText w:val=""/>
+      <w:lvlJc w:val="left"/>
+      <w:pPr>
+        <w:ind w:left="720" w:hanging="360"/>
+      </w:pPr>
+      <w:rPr>
+        <w:rFonts w:ascii="Symbol" w:hAnsi="Symbol" w:hint="default"/>
+      </w:rPr>
+    </w:lvl>
+    <w:lvl w:ilvl="1" w:tplc="400A0003" w:tentative="1">
+      <w:start w:val="1"/>
+      <w:numFmt w:val="bullet"/>
+      <w:lvlText w:val="o"/>
+      <w:lvlJc w:val="left"/>
+      <w:pPr>
+        <w:ind w:left="1440" w:hanging="360"/>
+      </w:pPr>
+      <w:rPr>
+        <w:rFonts w:ascii="Courier New" w:hAnsi="Courier New" w:cs="Courier New" w:hint="default"/>
+      </w:rPr>
+    </w:lvl>
+    <w:lvl w:ilvl="2" w:tplc="400A0005" w:tentative="1">
+      <w:start w:val="1"/>
+      <w:numFmt w:val="bullet"/>
+      <w:lvlText w:val=""/>
+      <w:lvlJc w:val="left"/>
+      <w:pPr>
+        <w:ind w:left="2160" w:hanging="360"/>
+      </w:pPr>
+      <w:rPr>
+        <w:rFonts w:ascii="Wingdings" w:hAnsi="Wingdings" w:hint="default"/>
+      </w:rPr>
+    </w:lvl>
+    <w:lvl w:ilvl="3" w:tplc="400A0001" w:tentative="1">
+      <w:start w:val="1"/>
+      <w:numFmt w:val="bullet"/>
+      <w:lvlText w:val=""/>
+      <w:lvlJc w:val="left"/>
+      <w:pPr>
+        <w:ind w:left="2880" w:hanging="360"/>
+      </w:pPr>
+      <w:rPr>
+        <w:rFonts w:ascii="Symbol" w:hAnsi="Symbol" w:hint="default"/>
+      </w:rPr>
+    </w:lvl>
+    <w:lvl w:ilvl="4" w:tplc="400A0003" w:tentative="1">
+      <w:start w:val="1"/>
+      <w:numFmt w:val="bullet"/>
+      <w:lvlText w:val="o"/>
+      <w:lvlJc w:val="left"/>
+      <w:pPr>
+        <w:ind w:left="3600" w:hanging="360"/>
+      </w:pPr>
+      <w:rPr>
+        <w:rFonts w:ascii="Courier New" w:hAnsi="Courier New" w:cs="Courier New" w:hint="default"/>
+      </w:rPr>
+    </w:lvl>
+    <w:lvl w:ilvl="5" w:tplc="400A0005" w:tentative="1">
+      <w:start w:val="1"/>
+      <w:numFmt w:val="bullet"/>
+      <w:lvlText w:val=""/>
+      <w:lvlJc w:val="left"/>
+      <w:pPr>
+        <w:ind w:left="4320" w:hanging="360"/>
+      </w:pPr>
+      <w:rPr>
+        <w:rFonts w:ascii="Wingdings" w:hAnsi="Wingdings" w:hint="default"/>
+      </w:rPr>
+    </w:lvl>
+    <w:lvl w:ilvl="6" w:tplc="400A0001" w:tentative="1">
+      <w:start w:val="1"/>
+      <w:numFmt w:val="bullet"/>
+      <w:lvlText w:val=""/>
+      <w:lvlJc w:val="left"/>
+      <w:pPr>
+        <w:ind w:left="5040" w:hanging="360"/>
+      </w:pPr>
+      <w:rPr>
+        <w:rFonts w:ascii="Symbol" w:hAnsi="Symbol" w:hint="default"/>
+      </w:rPr>
+    </w:lvl>
+    <w:lvl w:ilvl="7" w:tplc="400A0003" w:tentative="1">
+      <w:start w:val="1"/>
+      <w:numFmt w:val="bullet"/>
+      <w:lvlText w:val="o"/>
+      <w:lvlJc w:val="left"/>
+      <w:pPr>
+        <w:ind w:left="5760" w:hanging="360"/>
+      </w:pPr>
+      <w:rPr>
+        <w:rFonts w:ascii="Courier New" w:hAnsi="Courier New" w:cs="Courier New" w:hint="default"/>
+      </w:rPr>
+    </w:lvl>
+    <w:lvl w:ilvl="8" w:tplc="400A0005" w:tentative="1">
+      <w:start w:val="1"/>
+      <w:numFmt w:val="bullet"/>
+      <w:lvlText w:val=""/>
+      <w:lvlJc w:val="left"/>
+      <w:pPr>
+        <w:ind w:left="6480" w:hanging="360"/>
+      </w:pPr>
+      <w:rPr>
+        <w:rFonts w:ascii="Wingdings" w:hAnsi="Wingdings" w:hint="default"/>
+      </w:rPr>
+    </w:lvl>
+  </w:abstractNum>
+  <w:abstractNum w:abstractNumId="2" w15:restartNumberingAfterBreak="0">
+    <w:nsid w:val="2C102341"/>
+    <w:multiLevelType w:val="hybridMultilevel"/>
+    <w:tmpl w:val="6EE0F658"/>
+    <w:lvl w:ilvl="0" w:tplc="400A0001">
+      <w:start w:val="1"/>
+      <w:numFmt w:val="bullet"/>
+      <w:lvlText w:val=""/>
+      <w:lvlJc w:val="left"/>
+      <w:pPr>
+        <w:ind w:left="720" w:hanging="360"/>
+      </w:pPr>
+      <w:rPr>
+        <w:rFonts w:ascii="Symbol" w:hAnsi="Symbol" w:hint="default"/>
+      </w:rPr>
+    </w:lvl>
+    <w:lvl w:ilvl="1" w:tplc="400A0003" w:tentative="1">
+      <w:start w:val="1"/>
+      <w:numFmt w:val="bullet"/>
+      <w:lvlText w:val="o"/>
+      <w:lvlJc w:val="left"/>
+      <w:pPr>
+        <w:ind w:left="1440" w:hanging="360"/>
+      </w:pPr>
+      <w:rPr>
+        <w:rFonts w:ascii="Courier New" w:hAnsi="Courier New" w:cs="Courier New" w:hint="default"/>
+      </w:rPr>
+    </w:lvl>
+    <w:lvl w:ilvl="2" w:tplc="400A0005" w:tentative="1">
+      <w:start w:val="1"/>
+      <w:numFmt w:val="bullet"/>
+      <w:lvlText w:val=""/>
+      <w:lvlJc w:val="left"/>
+      <w:pPr>
+        <w:ind w:left="2160" w:hanging="360"/>
+      </w:pPr>
+      <w:rPr>
+        <w:rFonts w:ascii="Wingdings" w:hAnsi="Wingdings" w:hint="default"/>
+      </w:rPr>
+    </w:lvl>
+    <w:lvl w:ilvl="3" w:tplc="400A0001" w:tentative="1">
+      <w:start w:val="1"/>
+      <w:numFmt w:val="bullet"/>
+      <w:lvlText w:val=""/>
+      <w:lvlJc w:val="left"/>
+      <w:pPr>
+        <w:ind w:left="2880" w:hanging="360"/>
+      </w:pPr>
+      <w:rPr>
+        <w:rFonts w:ascii="Symbol" w:hAnsi="Symbol" w:hint="default"/>
+      </w:rPr>
+    </w:lvl>
+    <w:lvl w:ilvl="4" w:tplc="400A0003" w:tentative="1">
+      <w:start w:val="1"/>
+      <w:numFmt w:val="bullet"/>
+      <w:lvlText w:val="o"/>
+      <w:lvlJc w:val="left"/>
+      <w:pPr>
+        <w:ind w:left="3600" w:hanging="360"/>
+      </w:pPr>
+      <w:rPr>
+        <w:rFonts w:ascii="Courier New" w:hAnsi="Courier New" w:cs="Courier New" w:hint="default"/>
+      </w:rPr>
+    </w:lvl>
+    <w:lvl w:ilvl="5" w:tplc="400A0005" w:tentative="1">
+      <w:start w:val="1"/>
+      <w:numFmt w:val="bullet"/>
+      <w:lvlText w:val=""/>
+      <w:lvlJc w:val="left"/>
+      <w:pPr>
+        <w:ind w:left="4320" w:hanging="360"/>
+      </w:pPr>
+      <w:rPr>
+        <w:rFonts w:ascii="Wingdings" w:hAnsi="Wingdings" w:hint="default"/>
+      </w:rPr>
+    </w:lvl>
+    <w:lvl w:ilvl="6" w:tplc="400A0001" w:tentative="1">
+      <w:start w:val="1"/>
+      <w:numFmt w:val="bullet"/>
+      <w:lvlText w:val=""/>
+      <w:lvlJc w:val="left"/>
+      <w:pPr>
+        <w:ind w:left="5040" w:hanging="360"/>
+      </w:pPr>
+      <w:rPr>
+        <w:rFonts w:ascii="Symbol" w:hAnsi="Symbol" w:hint="default"/>
+      </w:rPr>
+    </w:lvl>
+    <w:lvl w:ilvl="7" w:tplc="400A0003" w:tentative="1">
+      <w:start w:val="1"/>
+      <w:numFmt w:val="bullet"/>
+      <w:lvlText w:val="o"/>
+      <w:lvlJc w:val="left"/>
+      <w:pPr>
+        <w:ind w:left="5760" w:hanging="360"/>
+      </w:pPr>
+      <w:rPr>
+        <w:rFonts w:ascii="Courier New" w:hAnsi="Courier New" w:cs="Courier New" w:hint="default"/>
+      </w:rPr>
+    </w:lvl>
+    <w:lvl w:ilvl="8" w:tplc="400A0005" w:tentative="1">
+      <w:start w:val="1"/>
+      <w:numFmt w:val="bullet"/>
+      <w:lvlText w:val=""/>
+      <w:lvlJc w:val="left"/>
+      <w:pPr>
+        <w:ind w:left="6480" w:hanging="360"/>
+      </w:pPr>
+      <w:rPr>
+        <w:rFonts w:ascii="Wingdings" w:hAnsi="Wingdings" w:hint="default"/>
+      </w:rPr>
+    </w:lvl>
+  </w:abstractNum>
+  <w:abstractNum w:abstractNumId="3" w15:restartNumberingAfterBreak="0">
     <w:nsid w:val="38695335"/>
     <w:multiLevelType w:val="multilevel"/>
     <w:tmpl w:val="DF10E7F8"/>
@@ -4565,7 +6061,7 @@
       </w:rPr>
     </w:lvl>
   </w:abstractNum>
-  <w:abstractNum w:abstractNumId="2" w15:restartNumberingAfterBreak="0">
+  <w:abstractNum w:abstractNumId="4" w15:restartNumberingAfterBreak="0">
     <w:nsid w:val="3CCB02CD"/>
     <w:multiLevelType w:val="multilevel"/>
     <w:tmpl w:val="45DA379A"/>
@@ -4678,7 +6174,120 @@
       </w:rPr>
     </w:lvl>
   </w:abstractNum>
-  <w:abstractNum w:abstractNumId="3" w15:restartNumberingAfterBreak="0">
+  <w:abstractNum w:abstractNumId="5" w15:restartNumberingAfterBreak="0">
+    <w:nsid w:val="55027696"/>
+    <w:multiLevelType w:val="hybridMultilevel"/>
+    <w:tmpl w:val="9796C776"/>
+    <w:lvl w:ilvl="0" w:tplc="400A0001">
+      <w:start w:val="1"/>
+      <w:numFmt w:val="bullet"/>
+      <w:lvlText w:val=""/>
+      <w:lvlJc w:val="left"/>
+      <w:pPr>
+        <w:ind w:left="720" w:hanging="360"/>
+      </w:pPr>
+      <w:rPr>
+        <w:rFonts w:ascii="Symbol" w:hAnsi="Symbol" w:hint="default"/>
+      </w:rPr>
+    </w:lvl>
+    <w:lvl w:ilvl="1" w:tplc="400A0003" w:tentative="1">
+      <w:start w:val="1"/>
+      <w:numFmt w:val="bullet"/>
+      <w:lvlText w:val="o"/>
+      <w:lvlJc w:val="left"/>
+      <w:pPr>
+        <w:ind w:left="1440" w:hanging="360"/>
+      </w:pPr>
+      <w:rPr>
+        <w:rFonts w:ascii="Courier New" w:hAnsi="Courier New" w:cs="Courier New" w:hint="default"/>
+      </w:rPr>
+    </w:lvl>
+    <w:lvl w:ilvl="2" w:tplc="400A0005" w:tentative="1">
+      <w:start w:val="1"/>
+      <w:numFmt w:val="bullet"/>
+      <w:lvlText w:val=""/>
+      <w:lvlJc w:val="left"/>
+      <w:pPr>
+        <w:ind w:left="2160" w:hanging="360"/>
+      </w:pPr>
+      <w:rPr>
+        <w:rFonts w:ascii="Wingdings" w:hAnsi="Wingdings" w:hint="default"/>
+      </w:rPr>
+    </w:lvl>
+    <w:lvl w:ilvl="3" w:tplc="400A0001" w:tentative="1">
+      <w:start w:val="1"/>
+      <w:numFmt w:val="bullet"/>
+      <w:lvlText w:val=""/>
+      <w:lvlJc w:val="left"/>
+      <w:pPr>
+        <w:ind w:left="2880" w:hanging="360"/>
+      </w:pPr>
+      <w:rPr>
+        <w:rFonts w:ascii="Symbol" w:hAnsi="Symbol" w:hint="default"/>
+      </w:rPr>
+    </w:lvl>
+    <w:lvl w:ilvl="4" w:tplc="400A0003" w:tentative="1">
+      <w:start w:val="1"/>
+      <w:numFmt w:val="bullet"/>
+      <w:lvlText w:val="o"/>
+      <w:lvlJc w:val="left"/>
+      <w:pPr>
+        <w:ind w:left="3600" w:hanging="360"/>
+      </w:pPr>
+      <w:rPr>
+        <w:rFonts w:ascii="Courier New" w:hAnsi="Courier New" w:cs="Courier New" w:hint="default"/>
+      </w:rPr>
+    </w:lvl>
+    <w:lvl w:ilvl="5" w:tplc="400A0005" w:tentative="1">
+      <w:start w:val="1"/>
+      <w:numFmt w:val="bullet"/>
+      <w:lvlText w:val=""/>
+      <w:lvlJc w:val="left"/>
+      <w:pPr>
+        <w:ind w:left="4320" w:hanging="360"/>
+      </w:pPr>
+      <w:rPr>
+        <w:rFonts w:ascii="Wingdings" w:hAnsi="Wingdings" w:hint="default"/>
+      </w:rPr>
+    </w:lvl>
+    <w:lvl w:ilvl="6" w:tplc="400A0001" w:tentative="1">
+      <w:start w:val="1"/>
+      <w:numFmt w:val="bullet"/>
+      <w:lvlText w:val=""/>
+      <w:lvlJc w:val="left"/>
+      <w:pPr>
+        <w:ind w:left="5040" w:hanging="360"/>
+      </w:pPr>
+      <w:rPr>
+        <w:rFonts w:ascii="Symbol" w:hAnsi="Symbol" w:hint="default"/>
+      </w:rPr>
+    </w:lvl>
+    <w:lvl w:ilvl="7" w:tplc="400A0003" w:tentative="1">
+      <w:start w:val="1"/>
+      <w:numFmt w:val="bullet"/>
+      <w:lvlText w:val="o"/>
+      <w:lvlJc w:val="left"/>
+      <w:pPr>
+        <w:ind w:left="5760" w:hanging="360"/>
+      </w:pPr>
+      <w:rPr>
+        <w:rFonts w:ascii="Courier New" w:hAnsi="Courier New" w:cs="Courier New" w:hint="default"/>
+      </w:rPr>
+    </w:lvl>
+    <w:lvl w:ilvl="8" w:tplc="400A0005" w:tentative="1">
+      <w:start w:val="1"/>
+      <w:numFmt w:val="bullet"/>
+      <w:lvlText w:val=""/>
+      <w:lvlJc w:val="left"/>
+      <w:pPr>
+        <w:ind w:left="6480" w:hanging="360"/>
+      </w:pPr>
+      <w:rPr>
+        <w:rFonts w:ascii="Wingdings" w:hAnsi="Wingdings" w:hint="default"/>
+      </w:rPr>
+    </w:lvl>
+  </w:abstractNum>
+  <w:abstractNum w:abstractNumId="6" w15:restartNumberingAfterBreak="0">
     <w:nsid w:val="77FC47DE"/>
     <w:multiLevelType w:val="multilevel"/>
     <w:tmpl w:val="400A001F"/>
@@ -4765,17 +6374,26 @@
     </w:lvl>
   </w:abstractNum>
   <w:num w:numId="1">
-    <w:abstractNumId w:val="3"/>
+    <w:abstractNumId w:val="6"/>
   </w:num>
   <w:num w:numId="2">
-    <w:abstractNumId w:val="2"/>
+    <w:abstractNumId w:val="4"/>
   </w:num>
   <w:num w:numId="3">
     <w:abstractNumId w:val="0"/>
     <w:lvlOverride w:ilvl="0"/>
   </w:num>
   <w:num w:numId="4">
+    <w:abstractNumId w:val="3"/>
+  </w:num>
+  <w:num w:numId="5">
+    <w:abstractNumId w:val="5"/>
+  </w:num>
+  <w:num w:numId="6">
     <w:abstractNumId w:val="1"/>
+  </w:num>
+  <w:num w:numId="7">
+    <w:abstractNumId w:val="2"/>
   </w:num>
 </w:numbering>
 </file>

</xml_diff>

<commit_message>
[Vision] Completar avance de mision para el sistema de ventas
</commit_message>
<xml_diff>
--- a/sistema de ventas totos/SISTEMA DE VENTAS TOTOS.docx
+++ b/sistema de ventas totos/SISTEMA DE VENTAS TOTOS.docx
@@ -1307,27 +1307,7 @@
           <w:szCs w:val="24"/>
           <w:lang w:val="es-ES"/>
         </w:rPr>
-        <w:t xml:space="preserve"> de alto nivel del sistema de </w:t>
-      </w:r>
-      <w:r>
-        <w:rPr>
-          <w:rFonts w:ascii="Times New Roman" w:eastAsia="Times New Roman" w:hAnsi="Times New Roman" w:cs="Times New Roman"/>
-          <w:color w:val="000000"/>
-          <w:sz w:val="24"/>
-          <w:szCs w:val="24"/>
-          <w:lang w:val="es-ES"/>
-        </w:rPr>
-        <w:t>ventas de</w:t>
-      </w:r>
-      <w:r>
-        <w:rPr>
-          <w:rFonts w:ascii="Times New Roman" w:eastAsia="Times New Roman" w:hAnsi="Times New Roman" w:cs="Times New Roman"/>
-          <w:color w:val="000000"/>
-          <w:sz w:val="24"/>
-          <w:szCs w:val="24"/>
-          <w:lang w:val="es-ES"/>
-        </w:rPr>
-        <w:t xml:space="preserve"> la tienda </w:t>
+        <w:t xml:space="preserve"> de alto nivel del sistema de ventas de la tienda </w:t>
       </w:r>
       <w:r>
         <w:rPr>
@@ -2005,27 +1985,7 @@
           <w:szCs w:val="24"/>
           <w:lang w:val="es-ES"/>
         </w:rPr>
-        <w:t xml:space="preserve">Este proyecto implementará un sistema computarizado de ventas de </w:t>
-      </w:r>
-      <w:r>
-        <w:rPr>
-          <w:rFonts w:ascii="Times New Roman" w:eastAsia="Times New Roman" w:hAnsi="Times New Roman" w:cs="Times New Roman"/>
-          <w:color w:val="000000"/>
-          <w:sz w:val="24"/>
-          <w:szCs w:val="24"/>
-          <w:lang w:val="es-ES"/>
-        </w:rPr>
-        <w:t>última</w:t>
-      </w:r>
-      <w:r>
-        <w:rPr>
-          <w:rFonts w:ascii="Times New Roman" w:eastAsia="Times New Roman" w:hAnsi="Times New Roman" w:cs="Times New Roman"/>
-          <w:color w:val="000000"/>
-          <w:sz w:val="24"/>
-          <w:szCs w:val="24"/>
-          <w:lang w:val="es-ES"/>
-        </w:rPr>
-        <w:t xml:space="preserve"> tecnología que permitirá a</w:t>
+        <w:t>Este proyecto implementará un sistema computarizado de ventas de última tecnología que permitirá a</w:t>
       </w:r>
       <w:r>
         <w:rPr>
@@ -2085,17 +2045,7 @@
           <w:szCs w:val="24"/>
           <w:lang w:val="es-ES"/>
         </w:rPr>
-        <w:t xml:space="preserve"> </w:t>
-      </w:r>
-      <w:r>
-        <w:rPr>
-          <w:rFonts w:ascii="Times New Roman" w:eastAsia="Times New Roman" w:hAnsi="Times New Roman" w:cs="Times New Roman"/>
-          <w:color w:val="000000"/>
-          <w:sz w:val="24"/>
-          <w:szCs w:val="24"/>
-          <w:lang w:val="es-ES"/>
-        </w:rPr>
-        <w:t>permitirá a los gerentes a acceder a la información de los productos y de las ventas mensuales que se hicieron dentro del establecimiento, de esta manera facilitará la obtención de información de los productos y ventas, facilitando la toma de decisiones y dará más dinamismo a las funciones administrativas.</w:t>
+        <w:t xml:space="preserve"> permitirá a los gerentes a acceder a la información de los productos y de las ventas mensuales que se hicieron dentro del establecimiento, de esta manera facilitará la obtención de información de los productos y ventas, facilitando la toma de decisiones y dará más dinamismo a las funciones administrativas.</w:t>
       </w:r>
     </w:p>
     <w:p>
@@ -4355,23 +4305,6 @@
     </w:p>
     <w:p>
       <w:pPr>
-        <w:rPr>
-          <w:rFonts w:ascii="Times New Roman" w:hAnsi="Times New Roman" w:cs="Times New Roman"/>
-          <w:sz w:val="24"/>
-          <w:szCs w:val="24"/>
-        </w:rPr>
-      </w:pPr>
-      <w:r>
-        <w:rPr>
-          <w:rFonts w:ascii="Times New Roman" w:hAnsi="Times New Roman" w:cs="Times New Roman"/>
-          <w:sz w:val="24"/>
-          <w:szCs w:val="24"/>
-        </w:rPr>
-        <w:t>*************************************************</w:t>
-      </w:r>
-    </w:p>
-    <w:p>
-      <w:pPr>
         <w:pStyle w:val="Prrafodelista"/>
         <w:numPr>
           <w:ilvl w:val="0"/>
@@ -4824,7 +4757,7 @@
           <w:szCs w:val="24"/>
           <w:lang w:val="es-ES"/>
         </w:rPr>
-        <w:t xml:space="preserve"> de un componente de cliente y un componente de servidor como se ilustra en la figura 6.1.2. El componente servidor reside en el servidor nacional de Tottos. El componente del servidor debe tener una interface con sistema de ventas y con el sistema de base de datos que </w:t>
+        <w:t xml:space="preserve"> de un componente de cliente y un componente de servidor. El componente servidor reside en el servidor nacional de Tottos. El componente del servidor debe tener una interface con sistema de ventas y con el sistema de base de datos que </w:t>
       </w:r>
       <w:r>
         <w:rPr>
@@ -4886,128 +4819,108 @@
           <w:szCs w:val="24"/>
           <w:lang w:val="es-ES"/>
         </w:rPr>
-        <w:t xml:space="preserve">El componente del cliente reside en una computadora personal </w:t>
-      </w:r>
-      <w:r>
-        <w:rPr>
-          <w:rFonts w:ascii="Times New Roman" w:eastAsia="Times New Roman" w:hAnsi="Times New Roman" w:cs="Times New Roman"/>
-          <w:color w:val="000000"/>
-          <w:sz w:val="24"/>
-          <w:szCs w:val="24"/>
-          <w:lang w:val="es-ES"/>
-        </w:rPr>
-        <w:t>del gerente</w:t>
-      </w:r>
-      <w:r>
-        <w:rPr>
-          <w:rFonts w:ascii="Times New Roman" w:eastAsia="Times New Roman" w:hAnsi="Times New Roman" w:cs="Times New Roman"/>
-          <w:color w:val="000000"/>
-          <w:sz w:val="24"/>
-          <w:szCs w:val="24"/>
-          <w:lang w:val="es-ES"/>
-        </w:rPr>
-        <w:t xml:space="preserve"> de una sucursal de Tottos. Las P</w:t>
-      </w:r>
-      <w:r>
-        <w:rPr>
-          <w:rFonts w:ascii="Times New Roman" w:eastAsia="Times New Roman" w:hAnsi="Times New Roman" w:cs="Times New Roman"/>
-          <w:color w:val="000000"/>
-          <w:sz w:val="24"/>
-          <w:szCs w:val="24"/>
-          <w:lang w:val="es-ES"/>
-        </w:rPr>
-        <w:t>C</w:t>
-      </w:r>
-      <w:r>
-        <w:rPr>
-          <w:rFonts w:ascii="Times New Roman" w:eastAsia="Times New Roman" w:hAnsi="Times New Roman" w:cs="Times New Roman"/>
-          <w:color w:val="000000"/>
-          <w:sz w:val="24"/>
-          <w:szCs w:val="24"/>
-          <w:lang w:val="es-ES"/>
-        </w:rPr>
-        <w:t xml:space="preserve">s de cada sucursal </w:t>
-      </w:r>
-      <w:r>
-        <w:rPr>
-          <w:rFonts w:ascii="Times New Roman" w:eastAsia="Times New Roman" w:hAnsi="Times New Roman" w:cs="Times New Roman"/>
-          <w:color w:val="000000"/>
-          <w:sz w:val="24"/>
-          <w:szCs w:val="24"/>
-          <w:lang w:val="es-ES"/>
-        </w:rPr>
-        <w:t>serán</w:t>
-      </w:r>
-      <w:r>
-        <w:rPr>
-          <w:rFonts w:ascii="Times New Roman" w:eastAsia="Times New Roman" w:hAnsi="Times New Roman" w:cs="Times New Roman"/>
-          <w:color w:val="000000"/>
-          <w:sz w:val="24"/>
-          <w:szCs w:val="24"/>
-          <w:lang w:val="es-ES"/>
-        </w:rPr>
-        <w:t xml:space="preserve"> seteadas con el </w:t>
-      </w:r>
-      <w:r>
-        <w:rPr>
-          <w:rFonts w:ascii="Times New Roman" w:eastAsia="Times New Roman" w:hAnsi="Times New Roman" w:cs="Times New Roman"/>
-          <w:color w:val="000000"/>
-          <w:sz w:val="24"/>
-          <w:szCs w:val="24"/>
-          <w:lang w:val="es-ES"/>
-        </w:rPr>
-        <w:t>componente</w:t>
-      </w:r>
-      <w:r>
-        <w:rPr>
-          <w:rFonts w:ascii="Times New Roman" w:eastAsia="Times New Roman" w:hAnsi="Times New Roman" w:cs="Times New Roman"/>
-          <w:color w:val="000000"/>
-          <w:sz w:val="24"/>
-          <w:szCs w:val="24"/>
-          <w:lang w:val="es-ES"/>
-        </w:rPr>
-        <w:t xml:space="preserve"> del cliente instalado. </w:t>
-      </w:r>
-    </w:p>
-    <w:p>
-      <w:pPr>
+        <w:t xml:space="preserve">SIVETO estará instalado en las cajas de las sucursales. El sistema de ventas implementara lectores de códigos de barras para registrar los productos vendidos. Las ventas se procesarán en SIVETO y la información de las ventas se </w:t>
+      </w:r>
+      <w:r>
+        <w:rPr>
+          <w:rFonts w:ascii="Times New Roman" w:eastAsia="Times New Roman" w:hAnsi="Times New Roman" w:cs="Times New Roman"/>
+          <w:color w:val="000000"/>
+          <w:sz w:val="24"/>
+          <w:szCs w:val="24"/>
+          <w:lang w:val="es-ES"/>
+        </w:rPr>
+        <w:t>almacenará</w:t>
+      </w:r>
+      <w:r>
+        <w:rPr>
+          <w:rFonts w:ascii="Times New Roman" w:eastAsia="Times New Roman" w:hAnsi="Times New Roman" w:cs="Times New Roman"/>
+          <w:color w:val="000000"/>
+          <w:sz w:val="24"/>
+          <w:szCs w:val="24"/>
+          <w:lang w:val="es-ES"/>
+        </w:rPr>
+        <w:t xml:space="preserve"> en la base de datos del sistema</w:t>
+      </w:r>
+    </w:p>
+    <w:p>
+      <w:pPr>
+        <w:autoSpaceDE w:val="0"/>
+        <w:autoSpaceDN w:val="0"/>
+        <w:adjustRightInd w:val="0"/>
+        <w:spacing w:after="0" w:line="240" w:lineRule="auto"/>
         <w:ind w:left="360"/>
         <w:rPr>
-          <w:rFonts w:ascii="Times New Roman" w:hAnsi="Times New Roman" w:cs="Times New Roman"/>
-          <w:sz w:val="24"/>
-          <w:szCs w:val="24"/>
-        </w:rPr>
-      </w:pPr>
-      <w:r>
-        <w:rPr>
-          <w:rFonts w:ascii="Times New Roman" w:eastAsia="Times New Roman" w:hAnsi="Times New Roman" w:cs="Times New Roman"/>
-          <w:color w:val="000000"/>
-          <w:sz w:val="24"/>
-          <w:szCs w:val="24"/>
-          <w:lang w:val="es-ES"/>
-        </w:rPr>
-        <w:t>Una vez que el componente de cliente es instalado en la PC, el gerente debe acce</w:t>
-      </w:r>
-      <w:r>
-        <w:rPr>
-          <w:rFonts w:ascii="Times New Roman" w:eastAsia="Times New Roman" w:hAnsi="Times New Roman" w:cs="Times New Roman"/>
-          <w:color w:val="000000"/>
-          <w:sz w:val="24"/>
-          <w:szCs w:val="24"/>
-          <w:lang w:val="es-ES"/>
-        </w:rPr>
-        <w:t>der</w:t>
-      </w:r>
-      <w:r>
-        <w:rPr>
-          <w:rFonts w:ascii="Times New Roman" w:eastAsia="Times New Roman" w:hAnsi="Times New Roman" w:cs="Times New Roman"/>
-          <w:color w:val="000000"/>
-          <w:sz w:val="24"/>
-          <w:szCs w:val="24"/>
-          <w:lang w:val="es-ES"/>
-        </w:rPr>
-        <w:t xml:space="preserve"> a SIVETO desde su PC de internet. Un número válido de identificación debe ser ingresado para que el acceso sea garantizado.</w:t>
-      </w:r>
+          <w:rFonts w:ascii="Times New Roman" w:eastAsia="Times New Roman" w:hAnsi="Times New Roman" w:cs="Times New Roman"/>
+          <w:color w:val="000000"/>
+          <w:sz w:val="24"/>
+          <w:szCs w:val="24"/>
+          <w:lang w:val="es-ES"/>
+        </w:rPr>
+      </w:pPr>
+    </w:p>
+    <w:p>
+      <w:pPr>
+        <w:ind w:left="360"/>
+        <w:rPr>
+          <w:rFonts w:ascii="Times New Roman" w:eastAsia="Times New Roman" w:hAnsi="Times New Roman" w:cs="Times New Roman"/>
+          <w:color w:val="000000"/>
+          <w:sz w:val="24"/>
+          <w:szCs w:val="24"/>
+          <w:lang w:val="es-ES"/>
+        </w:rPr>
+      </w:pPr>
+      <w:r>
+        <w:rPr>
+          <w:rFonts w:ascii="Times New Roman" w:eastAsia="Times New Roman" w:hAnsi="Times New Roman" w:cs="Times New Roman"/>
+          <w:color w:val="000000"/>
+          <w:sz w:val="24"/>
+          <w:szCs w:val="24"/>
+          <w:lang w:val="es-ES"/>
+        </w:rPr>
+        <w:t>SIVETO tendrá un componente de acceso publico para los clientes, donde podrán registrar sus datos personales de cliente y forma de pago (tarjeta de débito, tarjeta de crédito, etc) y podrán agregar los productos que deseen adquirir.</w:t>
+      </w:r>
+      <w:r>
+        <w:rPr>
+          <w:rFonts w:ascii="Times New Roman" w:eastAsia="Times New Roman" w:hAnsi="Times New Roman" w:cs="Times New Roman"/>
+          <w:color w:val="000000"/>
+          <w:sz w:val="24"/>
+          <w:szCs w:val="24"/>
+          <w:lang w:val="es-ES"/>
+        </w:rPr>
+        <w:br/>
+      </w:r>
+      <w:r>
+        <w:rPr>
+          <w:rFonts w:ascii="Times New Roman" w:eastAsia="Times New Roman" w:hAnsi="Times New Roman" w:cs="Times New Roman"/>
+          <w:color w:val="000000"/>
+          <w:sz w:val="24"/>
+          <w:szCs w:val="24"/>
+          <w:lang w:val="es-ES"/>
+        </w:rPr>
+        <w:br/>
+        <w:t xml:space="preserve">SIVETO tendrá un componente de acceso para el propio personal de la empresa. El encargado de implementación del software extenderá una cuenta de acceso para </w:t>
+      </w:r>
+      <w:r>
+        <w:rPr>
+          <w:rFonts w:ascii="Times New Roman" w:eastAsia="Times New Roman" w:hAnsi="Times New Roman" w:cs="Times New Roman"/>
+          <w:color w:val="000000"/>
+          <w:sz w:val="24"/>
+          <w:szCs w:val="24"/>
+          <w:lang w:val="es-ES"/>
+        </w:rPr>
+        <w:lastRenderedPageBreak/>
+        <w:t>administrador del sistema, y el administrador del sistema asignará roles y usuarios para el personal de la empresa. Los empleados asignados con un usuario podrán ingresar a SIVETO desde una computadora con conexión a internet.</w:t>
+      </w:r>
+    </w:p>
+    <w:p>
+      <w:pPr>
+        <w:ind w:left="360"/>
+        <w:rPr>
+          <w:rFonts w:ascii="Times New Roman" w:hAnsi="Times New Roman" w:cs="Times New Roman"/>
+          <w:sz w:val="24"/>
+          <w:szCs w:val="24"/>
+        </w:rPr>
+      </w:pPr>
     </w:p>
     <w:p>
       <w:pPr>
@@ -5016,31 +4929,6 @@
           <w:ilvl w:val="0"/>
           <w:numId w:val="2"/>
         </w:numPr>
-        <w:rPr>
-          <w:rFonts w:ascii="Times New Roman" w:hAnsi="Times New Roman" w:cs="Times New Roman"/>
-          <w:sz w:val="24"/>
-          <w:szCs w:val="24"/>
-        </w:rPr>
-      </w:pPr>
-      <w:r>
-        <w:rPr>
-          <w:rFonts w:ascii="Times New Roman" w:hAnsi="Times New Roman" w:cs="Times New Roman"/>
-          <w:sz w:val="24"/>
-          <w:szCs w:val="24"/>
-        </w:rPr>
-        <w:t>Características</w:t>
-      </w:r>
-      <w:r>
-        <w:rPr>
-          <w:rFonts w:ascii="Times New Roman" w:hAnsi="Times New Roman" w:cs="Times New Roman"/>
-          <w:sz w:val="24"/>
-          <w:szCs w:val="24"/>
-        </w:rPr>
-        <w:t xml:space="preserve"> del producto</w:t>
-      </w:r>
-    </w:p>
-    <w:p>
-      <w:pPr>
         <w:autoSpaceDE w:val="0"/>
         <w:autoSpaceDN w:val="0"/>
         <w:adjustRightInd w:val="0"/>
@@ -5055,14 +4943,55 @@
       </w:pPr>
       <w:r>
         <w:rPr>
-          <w:rFonts w:ascii="Times New Roman" w:eastAsia="Times New Roman" w:hAnsi="Times New Roman" w:cs="Times New Roman"/>
-          <w:color w:val="000000"/>
-          <w:sz w:val="24"/>
-          <w:szCs w:val="24"/>
-          <w:lang w:val="es-ES"/>
-        </w:rPr>
-        <w:lastRenderedPageBreak/>
+          <w:rFonts w:ascii="Times New Roman" w:hAnsi="Times New Roman" w:cs="Times New Roman"/>
+          <w:sz w:val="24"/>
+          <w:szCs w:val="24"/>
+        </w:rPr>
+        <w:t>Características</w:t>
+      </w:r>
+      <w:r>
+        <w:rPr>
+          <w:rFonts w:ascii="Times New Roman" w:hAnsi="Times New Roman" w:cs="Times New Roman"/>
+          <w:sz w:val="24"/>
+          <w:szCs w:val="24"/>
+        </w:rPr>
+        <w:t xml:space="preserve"> del producto</w:t>
+      </w:r>
+      <w:r>
+        <w:rPr>
+          <w:rFonts w:ascii="Times New Roman" w:hAnsi="Times New Roman" w:cs="Times New Roman"/>
+          <w:sz w:val="24"/>
+          <w:szCs w:val="24"/>
+        </w:rPr>
+        <w:br/>
+      </w:r>
+      <w:r>
+        <w:rPr>
+          <w:rFonts w:ascii="Times New Roman" w:hAnsi="Times New Roman" w:cs="Times New Roman"/>
+          <w:sz w:val="24"/>
+          <w:szCs w:val="24"/>
+        </w:rPr>
+        <w:br/>
+      </w:r>
+      <w:r>
+        <w:rPr>
+          <w:rFonts w:ascii="Times New Roman" w:eastAsia="Times New Roman" w:hAnsi="Times New Roman" w:cs="Times New Roman"/>
+          <w:color w:val="000000"/>
+          <w:sz w:val="24"/>
+          <w:szCs w:val="24"/>
+          <w:lang w:val="es-ES"/>
+        </w:rPr>
         <w:t>Esta sección define y describe las características de SIVETO. Las características son las capacidades de alto nivel del sistema que son necesarios para beneficiar a los usuarios.</w:t>
+      </w:r>
+      <w:r>
+        <w:rPr>
+          <w:rFonts w:ascii="Times New Roman" w:eastAsia="Times New Roman" w:hAnsi="Times New Roman" w:cs="Times New Roman"/>
+          <w:color w:val="000000"/>
+          <w:sz w:val="24"/>
+          <w:szCs w:val="24"/>
+          <w:lang w:val="es-ES"/>
+        </w:rPr>
+        <w:br/>
       </w:r>
     </w:p>
     <w:p>
@@ -5082,10 +5011,6 @@
     </w:p>
     <w:p>
       <w:pPr>
-        <w:numPr>
-          <w:ilvl w:val="1"/>
-          <w:numId w:val="4"/>
-        </w:numPr>
         <w:tabs>
           <w:tab w:val="left" w:pos="780"/>
         </w:tabs>
@@ -5093,7 +5018,6 @@
         <w:autoSpaceDN w:val="0"/>
         <w:adjustRightInd w:val="0"/>
         <w:spacing w:after="0" w:line="240" w:lineRule="auto"/>
-        <w:ind w:left="780" w:hanging="420"/>
         <w:rPr>
           <w:rFonts w:ascii="Times New Roman" w:eastAsia="Times New Roman" w:hAnsi="Times New Roman" w:cs="Times New Roman"/>
           <w:color w:val="000000"/>
@@ -5111,6 +5035,51 @@
           <w:lang w:val="es-ES"/>
         </w:rPr>
         <w:t>Logon</w:t>
+      </w:r>
+    </w:p>
+    <w:p>
+      <w:pPr>
+        <w:autoSpaceDE w:val="0"/>
+        <w:autoSpaceDN w:val="0"/>
+        <w:adjustRightInd w:val="0"/>
+        <w:spacing w:after="0" w:line="240" w:lineRule="auto"/>
+        <w:rPr>
+          <w:rFonts w:ascii="Times New Roman" w:eastAsia="Times New Roman" w:hAnsi="Times New Roman" w:cs="Times New Roman"/>
+          <w:color w:val="000000"/>
+          <w:sz w:val="24"/>
+          <w:szCs w:val="24"/>
+          <w:lang w:val="es-ES"/>
+        </w:rPr>
+      </w:pPr>
+      <w:r>
+        <w:rPr>
+          <w:rFonts w:ascii="Times New Roman" w:eastAsia="Times New Roman" w:hAnsi="Times New Roman" w:cs="Times New Roman"/>
+          <w:color w:val="000000"/>
+          <w:sz w:val="24"/>
+          <w:szCs w:val="24"/>
+          <w:lang w:val="es-ES"/>
+        </w:rPr>
+        <w:t xml:space="preserve">Los gerentes deberán proveer un ID y password válido para </w:t>
+      </w:r>
+      <w:r>
+        <w:rPr>
+          <w:rFonts w:ascii="Times New Roman" w:eastAsia="Times New Roman" w:hAnsi="Times New Roman" w:cs="Times New Roman"/>
+          <w:color w:val="000000"/>
+          <w:sz w:val="24"/>
+          <w:szCs w:val="24"/>
+          <w:lang w:val="es-ES"/>
+        </w:rPr>
+        <w:t>ingresar</w:t>
+      </w:r>
+      <w:r>
+        <w:rPr>
+          <w:rFonts w:ascii="Times New Roman" w:eastAsia="Times New Roman" w:hAnsi="Times New Roman" w:cs="Times New Roman"/>
+          <w:color w:val="000000"/>
+          <w:sz w:val="24"/>
+          <w:szCs w:val="24"/>
+          <w:lang w:val="es-ES"/>
+        </w:rPr>
+        <w:t xml:space="preserve"> SIVETO. A los usuarios se les asigna su ID y un password temporal al tiempo que estos ingresan a SIVETO por primera vez. El sistema permitirá al usuario cambiar su password temporal.</w:t>
       </w:r>
     </w:p>
     <w:p>
@@ -5128,35 +5097,185 @@
           <w:lang w:val="es-ES"/>
         </w:rPr>
       </w:pPr>
-      <w:r>
-        <w:rPr>
-          <w:rFonts w:ascii="Times New Roman" w:eastAsia="Times New Roman" w:hAnsi="Times New Roman" w:cs="Times New Roman"/>
-          <w:color w:val="000000"/>
-          <w:sz w:val="24"/>
-          <w:szCs w:val="24"/>
-          <w:lang w:val="es-ES"/>
-        </w:rPr>
-        <w:t xml:space="preserve">Los gerentes deberán proveer un ID y password válido para </w:t>
-      </w:r>
-      <w:r>
-        <w:rPr>
-          <w:rFonts w:ascii="Times New Roman" w:eastAsia="Times New Roman" w:hAnsi="Times New Roman" w:cs="Times New Roman"/>
-          <w:color w:val="000000"/>
-          <w:sz w:val="24"/>
-          <w:szCs w:val="24"/>
-          <w:lang w:val="es-ES"/>
-        </w:rPr>
-        <w:t>ingresar</w:t>
-      </w:r>
-      <w:r>
-        <w:rPr>
-          <w:rFonts w:ascii="Times New Roman" w:eastAsia="Times New Roman" w:hAnsi="Times New Roman" w:cs="Times New Roman"/>
-          <w:color w:val="000000"/>
-          <w:sz w:val="24"/>
-          <w:szCs w:val="24"/>
-          <w:lang w:val="es-ES"/>
-        </w:rPr>
-        <w:t xml:space="preserve"> SIVETO. A los usuarios se les asigna su ID y un password temporal al tiempo que estos ingresan a SIVETO por primera vez. El sistema permitirá al usuario cambiar su password temporal.</w:t>
+    </w:p>
+    <w:p>
+      <w:pPr>
+        <w:autoSpaceDE w:val="0"/>
+        <w:autoSpaceDN w:val="0"/>
+        <w:adjustRightInd w:val="0"/>
+        <w:spacing w:after="0" w:line="240" w:lineRule="auto"/>
+        <w:rPr>
+          <w:rFonts w:ascii="Times New Roman" w:eastAsia="Times New Roman" w:hAnsi="Times New Roman" w:cs="Times New Roman"/>
+          <w:color w:val="000000"/>
+          <w:sz w:val="24"/>
+          <w:szCs w:val="24"/>
+          <w:lang w:val="es-ES"/>
+        </w:rPr>
+      </w:pPr>
+      <w:r>
+        <w:rPr>
+          <w:rFonts w:ascii="Times New Roman" w:eastAsia="Times New Roman" w:hAnsi="Times New Roman" w:cs="Times New Roman"/>
+          <w:color w:val="000000"/>
+          <w:sz w:val="24"/>
+          <w:szCs w:val="24"/>
+          <w:lang w:val="es-ES"/>
+        </w:rPr>
+        <w:t xml:space="preserve">Consulta de ventas </w:t>
+      </w:r>
+      <w:r>
+        <w:rPr>
+          <w:rFonts w:ascii="Times New Roman" w:eastAsia="Times New Roman" w:hAnsi="Times New Roman" w:cs="Times New Roman"/>
+          <w:color w:val="000000"/>
+          <w:sz w:val="24"/>
+          <w:szCs w:val="24"/>
+          <w:lang w:val="es-ES"/>
+        </w:rPr>
+        <w:t>periódicas</w:t>
+      </w:r>
+    </w:p>
+    <w:p>
+      <w:pPr>
+        <w:autoSpaceDE w:val="0"/>
+        <w:autoSpaceDN w:val="0"/>
+        <w:adjustRightInd w:val="0"/>
+        <w:spacing w:after="0" w:line="240" w:lineRule="auto"/>
+        <w:rPr>
+          <w:rFonts w:ascii="Times New Roman" w:eastAsia="Times New Roman" w:hAnsi="Times New Roman" w:cs="Times New Roman"/>
+          <w:color w:val="000000"/>
+          <w:sz w:val="24"/>
+          <w:szCs w:val="24"/>
+          <w:lang w:val="es-ES"/>
+        </w:rPr>
+      </w:pPr>
+      <w:r>
+        <w:rPr>
+          <w:rFonts w:ascii="Times New Roman" w:eastAsia="Times New Roman" w:hAnsi="Times New Roman" w:cs="Times New Roman"/>
+          <w:color w:val="000000"/>
+          <w:sz w:val="24"/>
+          <w:szCs w:val="24"/>
+          <w:lang w:val="es-ES"/>
+        </w:rPr>
+        <w:t xml:space="preserve">SIVETO </w:t>
+      </w:r>
+      <w:r>
+        <w:rPr>
+          <w:rFonts w:ascii="Times New Roman" w:eastAsia="Times New Roman" w:hAnsi="Times New Roman" w:cs="Times New Roman"/>
+          <w:color w:val="000000"/>
+          <w:sz w:val="24"/>
+          <w:szCs w:val="24"/>
+          <w:lang w:val="es-ES"/>
+        </w:rPr>
+        <w:t>permitirá</w:t>
+      </w:r>
+      <w:r>
+        <w:rPr>
+          <w:rFonts w:ascii="Times New Roman" w:eastAsia="Times New Roman" w:hAnsi="Times New Roman" w:cs="Times New Roman"/>
+          <w:color w:val="000000"/>
+          <w:sz w:val="24"/>
+          <w:szCs w:val="24"/>
+          <w:lang w:val="es-ES"/>
+        </w:rPr>
+        <w:t xml:space="preserve"> a los gerentes a acceder a la </w:t>
+      </w:r>
+      <w:r>
+        <w:rPr>
+          <w:rFonts w:ascii="Times New Roman" w:eastAsia="Times New Roman" w:hAnsi="Times New Roman" w:cs="Times New Roman"/>
+          <w:color w:val="000000"/>
+          <w:sz w:val="24"/>
+          <w:szCs w:val="24"/>
+          <w:lang w:val="es-ES"/>
+        </w:rPr>
+        <w:t>información</w:t>
+      </w:r>
+      <w:r>
+        <w:rPr>
+          <w:rFonts w:ascii="Times New Roman" w:eastAsia="Times New Roman" w:hAnsi="Times New Roman" w:cs="Times New Roman"/>
+          <w:color w:val="000000"/>
+          <w:sz w:val="24"/>
+          <w:szCs w:val="24"/>
+          <w:lang w:val="es-ES"/>
+        </w:rPr>
+        <w:t xml:space="preserve"> de las ventas hechas en periodos </w:t>
+      </w:r>
+      <w:r>
+        <w:rPr>
+          <w:rFonts w:ascii="Times New Roman" w:eastAsia="Times New Roman" w:hAnsi="Times New Roman" w:cs="Times New Roman"/>
+          <w:color w:val="000000"/>
+          <w:sz w:val="24"/>
+          <w:szCs w:val="24"/>
+          <w:lang w:val="es-ES"/>
+        </w:rPr>
+        <w:t>específicos</w:t>
+      </w:r>
+      <w:r>
+        <w:rPr>
+          <w:rFonts w:ascii="Times New Roman" w:eastAsia="Times New Roman" w:hAnsi="Times New Roman" w:cs="Times New Roman"/>
+          <w:color w:val="000000"/>
+          <w:sz w:val="24"/>
+          <w:szCs w:val="24"/>
+          <w:lang w:val="es-ES"/>
+        </w:rPr>
+        <w:t xml:space="preserve"> dentro del establecimiento. </w:t>
+      </w:r>
+      <w:r>
+        <w:rPr>
+          <w:rFonts w:ascii="Times New Roman" w:eastAsia="Times New Roman" w:hAnsi="Times New Roman" w:cs="Times New Roman"/>
+          <w:color w:val="000000"/>
+          <w:sz w:val="24"/>
+          <w:szCs w:val="24"/>
+          <w:lang w:val="es-ES"/>
+        </w:rPr>
+        <w:t>También</w:t>
+      </w:r>
+      <w:r>
+        <w:rPr>
+          <w:rFonts w:ascii="Times New Roman" w:eastAsia="Times New Roman" w:hAnsi="Times New Roman" w:cs="Times New Roman"/>
+          <w:color w:val="000000"/>
+          <w:sz w:val="24"/>
+          <w:szCs w:val="24"/>
+          <w:lang w:val="es-ES"/>
+        </w:rPr>
+        <w:t xml:space="preserve"> </w:t>
+      </w:r>
+      <w:r>
+        <w:rPr>
+          <w:rFonts w:ascii="Times New Roman" w:eastAsia="Times New Roman" w:hAnsi="Times New Roman" w:cs="Times New Roman"/>
+          <w:color w:val="000000"/>
+          <w:sz w:val="24"/>
+          <w:szCs w:val="24"/>
+          <w:lang w:val="es-ES"/>
+        </w:rPr>
+        <w:t>permitirá</w:t>
+      </w:r>
+      <w:r>
+        <w:rPr>
+          <w:rFonts w:ascii="Times New Roman" w:eastAsia="Times New Roman" w:hAnsi="Times New Roman" w:cs="Times New Roman"/>
+          <w:color w:val="000000"/>
+          <w:sz w:val="24"/>
+          <w:szCs w:val="24"/>
+          <w:lang w:val="es-ES"/>
+        </w:rPr>
+        <w:t xml:space="preserve"> la </w:t>
+      </w:r>
+      <w:r>
+        <w:rPr>
+          <w:rFonts w:ascii="Times New Roman" w:eastAsia="Times New Roman" w:hAnsi="Times New Roman" w:cs="Times New Roman"/>
+          <w:color w:val="000000"/>
+          <w:sz w:val="24"/>
+          <w:szCs w:val="24"/>
+          <w:lang w:val="es-ES"/>
+        </w:rPr>
+        <w:t>impresión</w:t>
+      </w:r>
+      <w:r>
+        <w:rPr>
+          <w:rFonts w:ascii="Times New Roman" w:eastAsia="Times New Roman" w:hAnsi="Times New Roman" w:cs="Times New Roman"/>
+          <w:color w:val="000000"/>
+          <w:sz w:val="24"/>
+          <w:szCs w:val="24"/>
+          <w:lang w:val="es-ES"/>
+        </w:rPr>
+        <w:t xml:space="preserve"> de reportes en formato de texto y pdf</w:t>
       </w:r>
     </w:p>
     <w:p>
@@ -5181,34 +5300,148 @@
         <w:autoSpaceDN w:val="0"/>
         <w:adjustRightInd w:val="0"/>
         <w:spacing w:after="0" w:line="240" w:lineRule="auto"/>
-        <w:ind w:left="360"/>
-        <w:rPr>
-          <w:rFonts w:ascii="Times New Roman" w:eastAsia="Times New Roman" w:hAnsi="Times New Roman" w:cs="Times New Roman"/>
-          <w:color w:val="000000"/>
-          <w:sz w:val="24"/>
-          <w:szCs w:val="24"/>
-          <w:lang w:val="es-ES"/>
-        </w:rPr>
-      </w:pPr>
-      <w:r>
-        <w:rPr>
-          <w:rFonts w:ascii="Times New Roman" w:eastAsia="Times New Roman" w:hAnsi="Times New Roman" w:cs="Times New Roman"/>
-          <w:color w:val="000000"/>
-          <w:sz w:val="24"/>
-          <w:szCs w:val="24"/>
-          <w:lang w:val="es-ES"/>
-        </w:rPr>
-        <w:t xml:space="preserve">6.2 Consulta de ventas </w:t>
-      </w:r>
-      <w:r>
-        <w:rPr>
-          <w:rFonts w:ascii="Times New Roman" w:eastAsia="Times New Roman" w:hAnsi="Times New Roman" w:cs="Times New Roman"/>
-          <w:color w:val="000000"/>
-          <w:sz w:val="24"/>
-          <w:szCs w:val="24"/>
-          <w:lang w:val="es-ES"/>
-        </w:rPr>
-        <w:t>periódicas</w:t>
+        <w:rPr>
+          <w:rFonts w:ascii="Times New Roman" w:eastAsia="Times New Roman" w:hAnsi="Times New Roman" w:cs="Times New Roman"/>
+          <w:color w:val="000000"/>
+          <w:sz w:val="24"/>
+          <w:szCs w:val="24"/>
+          <w:lang w:val="es-ES"/>
+        </w:rPr>
+      </w:pPr>
+      <w:r>
+        <w:rPr>
+          <w:rFonts w:ascii="Times New Roman" w:eastAsia="Times New Roman" w:hAnsi="Times New Roman" w:cs="Times New Roman"/>
+          <w:color w:val="000000"/>
+          <w:sz w:val="24"/>
+          <w:szCs w:val="24"/>
+          <w:lang w:val="es-ES"/>
+        </w:rPr>
+        <w:t>Consulta de stock.</w:t>
+      </w:r>
+    </w:p>
+    <w:p>
+      <w:pPr>
+        <w:autoSpaceDE w:val="0"/>
+        <w:autoSpaceDN w:val="0"/>
+        <w:adjustRightInd w:val="0"/>
+        <w:spacing w:after="0" w:line="240" w:lineRule="auto"/>
+        <w:rPr>
+          <w:rFonts w:ascii="Times New Roman" w:eastAsia="Times New Roman" w:hAnsi="Times New Roman" w:cs="Times New Roman"/>
+          <w:color w:val="000000"/>
+          <w:sz w:val="24"/>
+          <w:szCs w:val="24"/>
+          <w:lang w:val="es-ES"/>
+        </w:rPr>
+      </w:pPr>
+      <w:r>
+        <w:rPr>
+          <w:rFonts w:ascii="Times New Roman" w:eastAsia="Times New Roman" w:hAnsi="Times New Roman" w:cs="Times New Roman"/>
+          <w:color w:val="000000"/>
+          <w:sz w:val="24"/>
+          <w:szCs w:val="24"/>
+          <w:lang w:val="es-ES"/>
+        </w:rPr>
+        <w:t xml:space="preserve">SIVETO </w:t>
+      </w:r>
+      <w:r>
+        <w:rPr>
+          <w:rFonts w:ascii="Times New Roman" w:eastAsia="Times New Roman" w:hAnsi="Times New Roman" w:cs="Times New Roman"/>
+          <w:color w:val="000000"/>
+          <w:sz w:val="24"/>
+          <w:szCs w:val="24"/>
+          <w:lang w:val="es-ES"/>
+        </w:rPr>
+        <w:t>permitirá</w:t>
+      </w:r>
+      <w:r>
+        <w:rPr>
+          <w:rFonts w:ascii="Times New Roman" w:eastAsia="Times New Roman" w:hAnsi="Times New Roman" w:cs="Times New Roman"/>
+          <w:color w:val="000000"/>
+          <w:sz w:val="24"/>
+          <w:szCs w:val="24"/>
+          <w:lang w:val="es-ES"/>
+        </w:rPr>
+        <w:t xml:space="preserve"> a los gerentes a acceder a la </w:t>
+      </w:r>
+      <w:r>
+        <w:rPr>
+          <w:rFonts w:ascii="Times New Roman" w:eastAsia="Times New Roman" w:hAnsi="Times New Roman" w:cs="Times New Roman"/>
+          <w:color w:val="000000"/>
+          <w:sz w:val="24"/>
+          <w:szCs w:val="24"/>
+          <w:lang w:val="es-ES"/>
+        </w:rPr>
+        <w:t>información</w:t>
+      </w:r>
+      <w:r>
+        <w:rPr>
+          <w:rFonts w:ascii="Times New Roman" w:eastAsia="Times New Roman" w:hAnsi="Times New Roman" w:cs="Times New Roman"/>
+          <w:color w:val="000000"/>
+          <w:sz w:val="24"/>
+          <w:szCs w:val="24"/>
+          <w:lang w:val="es-ES"/>
+        </w:rPr>
+        <w:t xml:space="preserve"> de stock de los productos que se venden dentro de la sucursal. </w:t>
+      </w:r>
+      <w:r>
+        <w:rPr>
+          <w:rFonts w:ascii="Times New Roman" w:eastAsia="Times New Roman" w:hAnsi="Times New Roman" w:cs="Times New Roman"/>
+          <w:color w:val="000000"/>
+          <w:sz w:val="24"/>
+          <w:szCs w:val="24"/>
+          <w:lang w:val="es-ES"/>
+        </w:rPr>
+        <w:t>También</w:t>
+      </w:r>
+      <w:r>
+        <w:rPr>
+          <w:rFonts w:ascii="Times New Roman" w:eastAsia="Times New Roman" w:hAnsi="Times New Roman" w:cs="Times New Roman"/>
+          <w:color w:val="000000"/>
+          <w:sz w:val="24"/>
+          <w:szCs w:val="24"/>
+          <w:lang w:val="es-ES"/>
+        </w:rPr>
+        <w:t xml:space="preserve"> </w:t>
+      </w:r>
+      <w:r>
+        <w:rPr>
+          <w:rFonts w:ascii="Times New Roman" w:eastAsia="Times New Roman" w:hAnsi="Times New Roman" w:cs="Times New Roman"/>
+          <w:color w:val="000000"/>
+          <w:sz w:val="24"/>
+          <w:szCs w:val="24"/>
+          <w:lang w:val="es-ES"/>
+        </w:rPr>
+        <w:t>permitirá</w:t>
+      </w:r>
+      <w:r>
+        <w:rPr>
+          <w:rFonts w:ascii="Times New Roman" w:eastAsia="Times New Roman" w:hAnsi="Times New Roman" w:cs="Times New Roman"/>
+          <w:color w:val="000000"/>
+          <w:sz w:val="24"/>
+          <w:szCs w:val="24"/>
+          <w:lang w:val="es-ES"/>
+        </w:rPr>
+        <w:t xml:space="preserve"> la </w:t>
+      </w:r>
+      <w:r>
+        <w:rPr>
+          <w:rFonts w:ascii="Times New Roman" w:eastAsia="Times New Roman" w:hAnsi="Times New Roman" w:cs="Times New Roman"/>
+          <w:color w:val="000000"/>
+          <w:sz w:val="24"/>
+          <w:szCs w:val="24"/>
+          <w:lang w:val="es-ES"/>
+        </w:rPr>
+        <w:t>impresión</w:t>
+      </w:r>
+      <w:r>
+        <w:rPr>
+          <w:rFonts w:ascii="Times New Roman" w:eastAsia="Times New Roman" w:hAnsi="Times New Roman" w:cs="Times New Roman"/>
+          <w:color w:val="000000"/>
+          <w:sz w:val="24"/>
+          <w:szCs w:val="24"/>
+          <w:lang w:val="es-ES"/>
+        </w:rPr>
+        <w:t xml:space="preserve"> de reportes en formato de texto y pdf</w:t>
       </w:r>
     </w:p>
     <w:p>
@@ -5226,6 +5459,66 @@
           <w:lang w:val="es-ES"/>
         </w:rPr>
       </w:pPr>
+    </w:p>
+    <w:p>
+      <w:pPr>
+        <w:autoSpaceDE w:val="0"/>
+        <w:autoSpaceDN w:val="0"/>
+        <w:adjustRightInd w:val="0"/>
+        <w:spacing w:after="0" w:line="240" w:lineRule="auto"/>
+        <w:rPr>
+          <w:rFonts w:ascii="Times New Roman" w:eastAsia="Times New Roman" w:hAnsi="Times New Roman" w:cs="Times New Roman"/>
+          <w:color w:val="000000"/>
+          <w:sz w:val="24"/>
+          <w:szCs w:val="24"/>
+          <w:lang w:val="es-ES"/>
+        </w:rPr>
+      </w:pPr>
+      <w:r>
+        <w:rPr>
+          <w:rFonts w:ascii="Times New Roman" w:eastAsia="Times New Roman" w:hAnsi="Times New Roman" w:cs="Times New Roman"/>
+          <w:color w:val="000000"/>
+          <w:sz w:val="24"/>
+          <w:szCs w:val="24"/>
+          <w:lang w:val="es-ES"/>
+        </w:rPr>
+        <w:t xml:space="preserve">Reporte de </w:t>
+      </w:r>
+      <w:r>
+        <w:rPr>
+          <w:rFonts w:ascii="Times New Roman" w:eastAsia="Times New Roman" w:hAnsi="Times New Roman" w:cs="Times New Roman"/>
+          <w:color w:val="000000"/>
+          <w:sz w:val="24"/>
+          <w:szCs w:val="24"/>
+          <w:lang w:val="es-ES"/>
+        </w:rPr>
+        <w:t>artículos</w:t>
+      </w:r>
+      <w:r>
+        <w:rPr>
+          <w:rFonts w:ascii="Times New Roman" w:eastAsia="Times New Roman" w:hAnsi="Times New Roman" w:cs="Times New Roman"/>
+          <w:color w:val="000000"/>
+          <w:sz w:val="24"/>
+          <w:szCs w:val="24"/>
+          <w:lang w:val="es-ES"/>
+        </w:rPr>
+        <w:t>.</w:t>
+      </w:r>
+    </w:p>
+    <w:p>
+      <w:pPr>
+        <w:autoSpaceDE w:val="0"/>
+        <w:autoSpaceDN w:val="0"/>
+        <w:adjustRightInd w:val="0"/>
+        <w:spacing w:after="0" w:line="240" w:lineRule="auto"/>
+        <w:rPr>
+          <w:rFonts w:ascii="Times New Roman" w:eastAsia="Times New Roman" w:hAnsi="Times New Roman" w:cs="Times New Roman"/>
+          <w:color w:val="000000"/>
+          <w:sz w:val="24"/>
+          <w:szCs w:val="24"/>
+          <w:lang w:val="es-ES"/>
+        </w:rPr>
+      </w:pPr>
       <w:r>
         <w:rPr>
           <w:rFonts w:ascii="Times New Roman" w:eastAsia="Times New Roman" w:hAnsi="Times New Roman" w:cs="Times New Roman"/>
@@ -5254,108 +5547,378 @@
           <w:szCs w:val="24"/>
           <w:lang w:val="es-ES"/>
         </w:rPr>
-        <w:t xml:space="preserve"> a los gerentes a acceder a la </w:t>
-      </w:r>
-      <w:r>
-        <w:rPr>
-          <w:rFonts w:ascii="Times New Roman" w:eastAsia="Times New Roman" w:hAnsi="Times New Roman" w:cs="Times New Roman"/>
-          <w:color w:val="000000"/>
-          <w:sz w:val="24"/>
-          <w:szCs w:val="24"/>
-          <w:lang w:val="es-ES"/>
-        </w:rPr>
-        <w:t>información</w:t>
-      </w:r>
-      <w:r>
-        <w:rPr>
-          <w:rFonts w:ascii="Times New Roman" w:eastAsia="Times New Roman" w:hAnsi="Times New Roman" w:cs="Times New Roman"/>
-          <w:color w:val="000000"/>
-          <w:sz w:val="24"/>
-          <w:szCs w:val="24"/>
-          <w:lang w:val="es-ES"/>
-        </w:rPr>
-        <w:t xml:space="preserve"> de las ventas hechas en periodos </w:t>
-      </w:r>
-      <w:r>
-        <w:rPr>
-          <w:rFonts w:ascii="Times New Roman" w:eastAsia="Times New Roman" w:hAnsi="Times New Roman" w:cs="Times New Roman"/>
-          <w:color w:val="000000"/>
-          <w:sz w:val="24"/>
-          <w:szCs w:val="24"/>
-          <w:lang w:val="es-ES"/>
-        </w:rPr>
-        <w:t>específicos</w:t>
-      </w:r>
-      <w:r>
-        <w:rPr>
-          <w:rFonts w:ascii="Times New Roman" w:eastAsia="Times New Roman" w:hAnsi="Times New Roman" w:cs="Times New Roman"/>
-          <w:color w:val="000000"/>
-          <w:sz w:val="24"/>
-          <w:szCs w:val="24"/>
-          <w:lang w:val="es-ES"/>
-        </w:rPr>
-        <w:t xml:space="preserve"> dentro del establecimiento. </w:t>
-      </w:r>
-      <w:r>
-        <w:rPr>
-          <w:rFonts w:ascii="Times New Roman" w:eastAsia="Times New Roman" w:hAnsi="Times New Roman" w:cs="Times New Roman"/>
-          <w:color w:val="000000"/>
-          <w:sz w:val="24"/>
-          <w:szCs w:val="24"/>
-          <w:lang w:val="es-ES"/>
-        </w:rPr>
-        <w:t>También</w:t>
-      </w:r>
-      <w:r>
-        <w:rPr>
-          <w:rFonts w:ascii="Times New Roman" w:eastAsia="Times New Roman" w:hAnsi="Times New Roman" w:cs="Times New Roman"/>
-          <w:color w:val="000000"/>
-          <w:sz w:val="24"/>
-          <w:szCs w:val="24"/>
-          <w:lang w:val="es-ES"/>
-        </w:rPr>
-        <w:t xml:space="preserve"> </w:t>
-      </w:r>
-      <w:r>
-        <w:rPr>
-          <w:rFonts w:ascii="Times New Roman" w:eastAsia="Times New Roman" w:hAnsi="Times New Roman" w:cs="Times New Roman"/>
-          <w:color w:val="000000"/>
-          <w:sz w:val="24"/>
-          <w:szCs w:val="24"/>
-          <w:lang w:val="es-ES"/>
-        </w:rPr>
-        <w:t>permitirá</w:t>
-      </w:r>
-      <w:r>
-        <w:rPr>
-          <w:rFonts w:ascii="Times New Roman" w:eastAsia="Times New Roman" w:hAnsi="Times New Roman" w:cs="Times New Roman"/>
-          <w:color w:val="000000"/>
-          <w:sz w:val="24"/>
-          <w:szCs w:val="24"/>
-          <w:lang w:val="es-ES"/>
-        </w:rPr>
-        <w:t xml:space="preserve"> la </w:t>
-      </w:r>
-      <w:r>
-        <w:rPr>
-          <w:rFonts w:ascii="Times New Roman" w:eastAsia="Times New Roman" w:hAnsi="Times New Roman" w:cs="Times New Roman"/>
-          <w:color w:val="000000"/>
-          <w:sz w:val="24"/>
-          <w:szCs w:val="24"/>
-          <w:lang w:val="es-ES"/>
-        </w:rPr>
-        <w:t>impresión</w:t>
-      </w:r>
-      <w:r>
-        <w:rPr>
-          <w:rFonts w:ascii="Times New Roman" w:eastAsia="Times New Roman" w:hAnsi="Times New Roman" w:cs="Times New Roman"/>
-          <w:color w:val="000000"/>
-          <w:sz w:val="24"/>
-          <w:szCs w:val="24"/>
-          <w:lang w:val="es-ES"/>
-        </w:rPr>
-        <w:t xml:space="preserve"> de reportes en formato de texto y pdf</w:t>
-      </w:r>
+        <w:t xml:space="preserve"> obtener un reporte de los </w:t>
+      </w:r>
+      <w:r>
+        <w:rPr>
+          <w:rFonts w:ascii="Times New Roman" w:eastAsia="Times New Roman" w:hAnsi="Times New Roman" w:cs="Times New Roman"/>
+          <w:color w:val="000000"/>
+          <w:sz w:val="24"/>
+          <w:szCs w:val="24"/>
+          <w:lang w:val="es-ES"/>
+        </w:rPr>
+        <w:t>artículos</w:t>
+      </w:r>
+      <w:r>
+        <w:rPr>
+          <w:rFonts w:ascii="Times New Roman" w:eastAsia="Times New Roman" w:hAnsi="Times New Roman" w:cs="Times New Roman"/>
+          <w:color w:val="000000"/>
+          <w:sz w:val="24"/>
+          <w:szCs w:val="24"/>
+          <w:lang w:val="es-ES"/>
+        </w:rPr>
+        <w:t xml:space="preserve"> existentes en la tienda y </w:t>
+      </w:r>
+      <w:r>
+        <w:rPr>
+          <w:rFonts w:ascii="Times New Roman" w:eastAsia="Times New Roman" w:hAnsi="Times New Roman" w:cs="Times New Roman"/>
+          <w:color w:val="000000"/>
+          <w:sz w:val="24"/>
+          <w:szCs w:val="24"/>
+          <w:lang w:val="es-ES"/>
+        </w:rPr>
+        <w:t>también</w:t>
+      </w:r>
+      <w:r>
+        <w:rPr>
+          <w:rFonts w:ascii="Times New Roman" w:eastAsia="Times New Roman" w:hAnsi="Times New Roman" w:cs="Times New Roman"/>
+          <w:color w:val="000000"/>
+          <w:sz w:val="24"/>
+          <w:szCs w:val="24"/>
+          <w:lang w:val="es-ES"/>
+        </w:rPr>
+        <w:t xml:space="preserve"> de los que se venden a nivel nacional pero </w:t>
+      </w:r>
+      <w:r>
+        <w:rPr>
+          <w:rFonts w:ascii="Times New Roman" w:eastAsia="Times New Roman" w:hAnsi="Times New Roman" w:cs="Times New Roman"/>
+          <w:color w:val="000000"/>
+          <w:sz w:val="24"/>
+          <w:szCs w:val="24"/>
+          <w:lang w:val="es-ES"/>
+        </w:rPr>
+        <w:t>aún</w:t>
+      </w:r>
+      <w:r>
+        <w:rPr>
+          <w:rFonts w:ascii="Times New Roman" w:eastAsia="Times New Roman" w:hAnsi="Times New Roman" w:cs="Times New Roman"/>
+          <w:color w:val="000000"/>
+          <w:sz w:val="24"/>
+          <w:szCs w:val="24"/>
+          <w:lang w:val="es-ES"/>
+        </w:rPr>
+        <w:t xml:space="preserve"> no </w:t>
+      </w:r>
+      <w:r>
+        <w:rPr>
+          <w:rFonts w:ascii="Times New Roman" w:eastAsia="Times New Roman" w:hAnsi="Times New Roman" w:cs="Times New Roman"/>
+          <w:color w:val="000000"/>
+          <w:sz w:val="24"/>
+          <w:szCs w:val="24"/>
+          <w:lang w:val="es-ES"/>
+        </w:rPr>
+        <w:t>están</w:t>
+      </w:r>
+      <w:r>
+        <w:rPr>
+          <w:rFonts w:ascii="Times New Roman" w:eastAsia="Times New Roman" w:hAnsi="Times New Roman" w:cs="Times New Roman"/>
+          <w:color w:val="000000"/>
+          <w:sz w:val="24"/>
+          <w:szCs w:val="24"/>
+          <w:lang w:val="es-ES"/>
+        </w:rPr>
+        <w:t xml:space="preserve"> disponibles dentro de la sucursal.</w:t>
+      </w:r>
+    </w:p>
+    <w:p>
+      <w:pPr>
+        <w:autoSpaceDE w:val="0"/>
+        <w:autoSpaceDN w:val="0"/>
+        <w:adjustRightInd w:val="0"/>
+        <w:spacing w:after="0" w:line="240" w:lineRule="auto"/>
+        <w:rPr>
+          <w:rFonts w:ascii="Times New Roman" w:eastAsia="Times New Roman" w:hAnsi="Times New Roman" w:cs="Times New Roman"/>
+          <w:color w:val="000000"/>
+          <w:sz w:val="24"/>
+          <w:szCs w:val="24"/>
+          <w:lang w:val="es-ES"/>
+        </w:rPr>
+      </w:pPr>
+    </w:p>
+    <w:p>
+      <w:pPr>
+        <w:autoSpaceDE w:val="0"/>
+        <w:autoSpaceDN w:val="0"/>
+        <w:adjustRightInd w:val="0"/>
+        <w:spacing w:after="0" w:line="240" w:lineRule="auto"/>
+        <w:rPr>
+          <w:rFonts w:ascii="Times New Roman" w:eastAsia="Times New Roman" w:hAnsi="Times New Roman" w:cs="Times New Roman"/>
+          <w:color w:val="000000"/>
+          <w:sz w:val="24"/>
+          <w:szCs w:val="24"/>
+          <w:lang w:val="es-ES"/>
+        </w:rPr>
+      </w:pPr>
+      <w:r>
+        <w:rPr>
+          <w:rFonts w:ascii="Times New Roman" w:eastAsia="Times New Roman" w:hAnsi="Times New Roman" w:cs="Times New Roman"/>
+          <w:color w:val="000000"/>
+          <w:sz w:val="24"/>
+          <w:szCs w:val="24"/>
+          <w:lang w:val="es-ES"/>
+        </w:rPr>
+        <w:t>Registro de artículos.</w:t>
+      </w:r>
+    </w:p>
+    <w:p>
+      <w:pPr>
+        <w:autoSpaceDE w:val="0"/>
+        <w:autoSpaceDN w:val="0"/>
+        <w:adjustRightInd w:val="0"/>
+        <w:spacing w:after="0" w:line="240" w:lineRule="auto"/>
+        <w:rPr>
+          <w:rFonts w:ascii="Times New Roman" w:eastAsia="Times New Roman" w:hAnsi="Times New Roman" w:cs="Times New Roman"/>
+          <w:color w:val="000000"/>
+          <w:sz w:val="24"/>
+          <w:szCs w:val="24"/>
+          <w:lang w:val="es-ES"/>
+        </w:rPr>
+      </w:pPr>
+      <w:r>
+        <w:rPr>
+          <w:rFonts w:ascii="Times New Roman" w:eastAsia="Times New Roman" w:hAnsi="Times New Roman" w:cs="Times New Roman"/>
+          <w:color w:val="000000"/>
+          <w:sz w:val="24"/>
+          <w:szCs w:val="24"/>
+          <w:lang w:val="es-ES"/>
+        </w:rPr>
+        <w:t>Este modulo permite registrar los datos de los nuevos productos. Estos datos son almacenados en la base de datos de SIVETO</w:t>
+      </w:r>
+    </w:p>
+    <w:p>
+      <w:pPr>
+        <w:autoSpaceDE w:val="0"/>
+        <w:autoSpaceDN w:val="0"/>
+        <w:adjustRightInd w:val="0"/>
+        <w:spacing w:after="0" w:line="240" w:lineRule="auto"/>
+        <w:rPr>
+          <w:rFonts w:ascii="Times New Roman" w:eastAsia="Times New Roman" w:hAnsi="Times New Roman" w:cs="Times New Roman"/>
+          <w:color w:val="000000"/>
+          <w:sz w:val="24"/>
+          <w:szCs w:val="24"/>
+          <w:lang w:val="es-ES"/>
+        </w:rPr>
+      </w:pPr>
+    </w:p>
+    <w:p>
+      <w:pPr>
+        <w:autoSpaceDE w:val="0"/>
+        <w:autoSpaceDN w:val="0"/>
+        <w:adjustRightInd w:val="0"/>
+        <w:spacing w:after="0" w:line="240" w:lineRule="auto"/>
+        <w:rPr>
+          <w:rFonts w:ascii="Times New Roman" w:eastAsia="Times New Roman" w:hAnsi="Times New Roman" w:cs="Times New Roman"/>
+          <w:color w:val="000000"/>
+          <w:sz w:val="24"/>
+          <w:szCs w:val="24"/>
+          <w:lang w:val="es-ES"/>
+        </w:rPr>
+      </w:pPr>
+      <w:r>
+        <w:rPr>
+          <w:rFonts w:ascii="Times New Roman" w:eastAsia="Times New Roman" w:hAnsi="Times New Roman" w:cs="Times New Roman"/>
+          <w:color w:val="000000"/>
+          <w:sz w:val="24"/>
+          <w:szCs w:val="24"/>
+          <w:lang w:val="es-ES"/>
+        </w:rPr>
+        <w:t>Registro de usuarios – creación de roles.</w:t>
+      </w:r>
+    </w:p>
+    <w:p>
+      <w:pPr>
+        <w:autoSpaceDE w:val="0"/>
+        <w:autoSpaceDN w:val="0"/>
+        <w:adjustRightInd w:val="0"/>
+        <w:spacing w:after="0" w:line="240" w:lineRule="auto"/>
+        <w:rPr>
+          <w:rFonts w:ascii="Times New Roman" w:eastAsia="Times New Roman" w:hAnsi="Times New Roman" w:cs="Times New Roman"/>
+          <w:color w:val="000000"/>
+          <w:sz w:val="24"/>
+          <w:szCs w:val="24"/>
+          <w:lang w:val="es-ES"/>
+        </w:rPr>
+      </w:pPr>
+      <w:r>
+        <w:rPr>
+          <w:rFonts w:ascii="Times New Roman" w:eastAsia="Times New Roman" w:hAnsi="Times New Roman" w:cs="Times New Roman"/>
+          <w:color w:val="000000"/>
+          <w:sz w:val="24"/>
+          <w:szCs w:val="24"/>
+          <w:lang w:val="es-ES"/>
+        </w:rPr>
+        <w:t>SIVETO permite crear usuarios en base a roles existentes en la empresa. Estos usuarios tienen acceso a determinadas funcionalidades del sistema dependiendo el papel que desempeñan en la empresa.</w:t>
+      </w:r>
+    </w:p>
+    <w:p>
+      <w:pPr>
+        <w:autoSpaceDE w:val="0"/>
+        <w:autoSpaceDN w:val="0"/>
+        <w:adjustRightInd w:val="0"/>
+        <w:spacing w:after="0" w:line="240" w:lineRule="auto"/>
+        <w:rPr>
+          <w:rFonts w:ascii="Times New Roman" w:eastAsia="Times New Roman" w:hAnsi="Times New Roman" w:cs="Times New Roman"/>
+          <w:color w:val="000000"/>
+          <w:sz w:val="24"/>
+          <w:szCs w:val="24"/>
+          <w:lang w:val="es-ES"/>
+        </w:rPr>
+      </w:pPr>
+    </w:p>
+    <w:p>
+      <w:pPr>
+        <w:autoSpaceDE w:val="0"/>
+        <w:autoSpaceDN w:val="0"/>
+        <w:adjustRightInd w:val="0"/>
+        <w:spacing w:after="0" w:line="240" w:lineRule="auto"/>
+        <w:rPr>
+          <w:rFonts w:ascii="Times New Roman" w:eastAsia="Times New Roman" w:hAnsi="Times New Roman" w:cs="Times New Roman"/>
+          <w:color w:val="000000"/>
+          <w:sz w:val="24"/>
+          <w:szCs w:val="24"/>
+          <w:lang w:val="es-ES"/>
+        </w:rPr>
+      </w:pPr>
+      <w:r>
+        <w:rPr>
+          <w:rFonts w:ascii="Times New Roman" w:eastAsia="Times New Roman" w:hAnsi="Times New Roman" w:cs="Times New Roman"/>
+          <w:color w:val="000000"/>
+          <w:sz w:val="24"/>
+          <w:szCs w:val="24"/>
+          <w:lang w:val="es-ES"/>
+        </w:rPr>
+        <w:t>Compra online.</w:t>
+      </w:r>
+    </w:p>
+    <w:p>
+      <w:pPr>
+        <w:autoSpaceDE w:val="0"/>
+        <w:autoSpaceDN w:val="0"/>
+        <w:adjustRightInd w:val="0"/>
+        <w:spacing w:after="0" w:line="240" w:lineRule="auto"/>
+        <w:rPr>
+          <w:rFonts w:ascii="Times New Roman" w:eastAsia="Times New Roman" w:hAnsi="Times New Roman" w:cs="Times New Roman"/>
+          <w:color w:val="000000"/>
+          <w:sz w:val="24"/>
+          <w:szCs w:val="24"/>
+          <w:lang w:val="es-ES"/>
+        </w:rPr>
+      </w:pPr>
+      <w:r>
+        <w:rPr>
+          <w:rFonts w:ascii="Times New Roman" w:eastAsia="Times New Roman" w:hAnsi="Times New Roman" w:cs="Times New Roman"/>
+          <w:color w:val="000000"/>
+          <w:sz w:val="24"/>
+          <w:szCs w:val="24"/>
+          <w:lang w:val="es-ES"/>
+        </w:rPr>
+        <w:t>SIVETO tendrá una pagina en línea accesible desde navegadores de internet. En la pagina los clientes podrán registrar sus datos personales y métodos de pago, agregar los productos que desean adquirir a un carrito de ventas virtual y comprarlos.</w:t>
+      </w:r>
+    </w:p>
+    <w:p>
+      <w:pPr>
+        <w:autoSpaceDE w:val="0"/>
+        <w:autoSpaceDN w:val="0"/>
+        <w:adjustRightInd w:val="0"/>
+        <w:spacing w:after="0" w:line="240" w:lineRule="auto"/>
+        <w:rPr>
+          <w:rFonts w:ascii="Times New Roman" w:eastAsia="Times New Roman" w:hAnsi="Times New Roman" w:cs="Times New Roman"/>
+          <w:color w:val="000000"/>
+          <w:sz w:val="24"/>
+          <w:szCs w:val="24"/>
+          <w:lang w:val="es-ES"/>
+        </w:rPr>
+      </w:pPr>
+    </w:p>
+    <w:p>
+      <w:pPr>
+        <w:autoSpaceDE w:val="0"/>
+        <w:autoSpaceDN w:val="0"/>
+        <w:adjustRightInd w:val="0"/>
+        <w:spacing w:after="0" w:line="240" w:lineRule="auto"/>
+        <w:rPr>
+          <w:rFonts w:ascii="Times New Roman" w:eastAsia="Times New Roman" w:hAnsi="Times New Roman" w:cs="Times New Roman"/>
+          <w:color w:val="000000"/>
+          <w:sz w:val="24"/>
+          <w:szCs w:val="24"/>
+          <w:lang w:val="es-ES"/>
+        </w:rPr>
+      </w:pPr>
+      <w:r>
+        <w:rPr>
+          <w:rFonts w:ascii="Times New Roman" w:eastAsia="Times New Roman" w:hAnsi="Times New Roman" w:cs="Times New Roman"/>
+          <w:color w:val="000000"/>
+          <w:sz w:val="24"/>
+          <w:szCs w:val="24"/>
+          <w:lang w:val="es-ES"/>
+        </w:rPr>
+        <w:t>Registro de venta en cajas.</w:t>
+      </w:r>
+    </w:p>
+    <w:p>
+      <w:pPr>
+        <w:autoSpaceDE w:val="0"/>
+        <w:autoSpaceDN w:val="0"/>
+        <w:adjustRightInd w:val="0"/>
+        <w:spacing w:after="0" w:line="240" w:lineRule="auto"/>
+        <w:rPr>
+          <w:rFonts w:ascii="Times New Roman" w:eastAsia="Times New Roman" w:hAnsi="Times New Roman" w:cs="Times New Roman"/>
+          <w:color w:val="000000"/>
+          <w:sz w:val="24"/>
+          <w:szCs w:val="24"/>
+          <w:lang w:val="es-ES"/>
+        </w:rPr>
+      </w:pPr>
+      <w:r>
+        <w:rPr>
+          <w:rFonts w:ascii="Times New Roman" w:eastAsia="Times New Roman" w:hAnsi="Times New Roman" w:cs="Times New Roman"/>
+          <w:color w:val="000000"/>
+          <w:sz w:val="24"/>
+          <w:szCs w:val="24"/>
+          <w:lang w:val="es-ES"/>
+        </w:rPr>
+        <w:t>SIVETO implementara un sistema de ventas en cajas de las sucursales, el cual contara con lectores de código de barras conectados a las terminales de los cajeros.</w:t>
+      </w:r>
+    </w:p>
+    <w:p>
+      <w:pPr>
+        <w:autoSpaceDE w:val="0"/>
+        <w:autoSpaceDN w:val="0"/>
+        <w:adjustRightInd w:val="0"/>
+        <w:spacing w:after="0" w:line="240" w:lineRule="auto"/>
+        <w:rPr>
+          <w:rFonts w:ascii="Times New Roman" w:eastAsia="Times New Roman" w:hAnsi="Times New Roman" w:cs="Times New Roman"/>
+          <w:color w:val="000000"/>
+          <w:sz w:val="24"/>
+          <w:szCs w:val="24"/>
+          <w:lang w:val="es-ES"/>
+        </w:rPr>
+      </w:pPr>
+    </w:p>
+    <w:p>
+      <w:pPr>
+        <w:autoSpaceDE w:val="0"/>
+        <w:autoSpaceDN w:val="0"/>
+        <w:adjustRightInd w:val="0"/>
+        <w:spacing w:after="0" w:line="240" w:lineRule="auto"/>
+        <w:rPr>
+          <w:rFonts w:ascii="Times New Roman" w:eastAsia="Times New Roman" w:hAnsi="Times New Roman" w:cs="Times New Roman"/>
+          <w:color w:val="000000"/>
+          <w:sz w:val="24"/>
+          <w:szCs w:val="24"/>
+          <w:lang w:val="es-ES"/>
+        </w:rPr>
+      </w:pPr>
     </w:p>
     <w:p>
       <w:pPr>
@@ -5372,346 +5935,6 @@
           <w:lang w:val="es-ES"/>
         </w:rPr>
       </w:pPr>
-    </w:p>
-    <w:p>
-      <w:pPr>
-        <w:autoSpaceDE w:val="0"/>
-        <w:autoSpaceDN w:val="0"/>
-        <w:adjustRightInd w:val="0"/>
-        <w:spacing w:after="0" w:line="240" w:lineRule="auto"/>
-        <w:ind w:left="360"/>
-        <w:rPr>
-          <w:rFonts w:ascii="Times New Roman" w:eastAsia="Times New Roman" w:hAnsi="Times New Roman" w:cs="Times New Roman"/>
-          <w:color w:val="000000"/>
-          <w:sz w:val="24"/>
-          <w:szCs w:val="24"/>
-          <w:lang w:val="es-ES"/>
-        </w:rPr>
-      </w:pPr>
-      <w:r>
-        <w:rPr>
-          <w:rFonts w:ascii="Times New Roman" w:eastAsia="Times New Roman" w:hAnsi="Times New Roman" w:cs="Times New Roman"/>
-          <w:color w:val="000000"/>
-          <w:sz w:val="24"/>
-          <w:szCs w:val="24"/>
-          <w:lang w:val="es-ES"/>
-        </w:rPr>
-        <w:t>6.3 Consulta de stock.</w:t>
-      </w:r>
-    </w:p>
-    <w:p>
-      <w:pPr>
-        <w:autoSpaceDE w:val="0"/>
-        <w:autoSpaceDN w:val="0"/>
-        <w:adjustRightInd w:val="0"/>
-        <w:spacing w:after="0" w:line="240" w:lineRule="auto"/>
-        <w:ind w:left="360"/>
-        <w:rPr>
-          <w:rFonts w:ascii="Times New Roman" w:eastAsia="Times New Roman" w:hAnsi="Times New Roman" w:cs="Times New Roman"/>
-          <w:color w:val="000000"/>
-          <w:sz w:val="24"/>
-          <w:szCs w:val="24"/>
-          <w:lang w:val="es-ES"/>
-        </w:rPr>
-      </w:pPr>
-      <w:r>
-        <w:rPr>
-          <w:rFonts w:ascii="Times New Roman" w:eastAsia="Times New Roman" w:hAnsi="Times New Roman" w:cs="Times New Roman"/>
-          <w:color w:val="000000"/>
-          <w:sz w:val="24"/>
-          <w:szCs w:val="24"/>
-          <w:lang w:val="es-ES"/>
-        </w:rPr>
-        <w:t xml:space="preserve">SIVETO </w:t>
-      </w:r>
-      <w:r>
-        <w:rPr>
-          <w:rFonts w:ascii="Times New Roman" w:eastAsia="Times New Roman" w:hAnsi="Times New Roman" w:cs="Times New Roman"/>
-          <w:color w:val="000000"/>
-          <w:sz w:val="24"/>
-          <w:szCs w:val="24"/>
-          <w:lang w:val="es-ES"/>
-        </w:rPr>
-        <w:t>permitirá</w:t>
-      </w:r>
-      <w:r>
-        <w:rPr>
-          <w:rFonts w:ascii="Times New Roman" w:eastAsia="Times New Roman" w:hAnsi="Times New Roman" w:cs="Times New Roman"/>
-          <w:color w:val="000000"/>
-          <w:sz w:val="24"/>
-          <w:szCs w:val="24"/>
-          <w:lang w:val="es-ES"/>
-        </w:rPr>
-        <w:t xml:space="preserve"> a los gerentes a acceder a la </w:t>
-      </w:r>
-      <w:r>
-        <w:rPr>
-          <w:rFonts w:ascii="Times New Roman" w:eastAsia="Times New Roman" w:hAnsi="Times New Roman" w:cs="Times New Roman"/>
-          <w:color w:val="000000"/>
-          <w:sz w:val="24"/>
-          <w:szCs w:val="24"/>
-          <w:lang w:val="es-ES"/>
-        </w:rPr>
-        <w:t>información</w:t>
-      </w:r>
-      <w:r>
-        <w:rPr>
-          <w:rFonts w:ascii="Times New Roman" w:eastAsia="Times New Roman" w:hAnsi="Times New Roman" w:cs="Times New Roman"/>
-          <w:color w:val="000000"/>
-          <w:sz w:val="24"/>
-          <w:szCs w:val="24"/>
-          <w:lang w:val="es-ES"/>
-        </w:rPr>
-        <w:t xml:space="preserve"> de stock de los productos que se venden dentro de la sucursal. </w:t>
-      </w:r>
-      <w:r>
-        <w:rPr>
-          <w:rFonts w:ascii="Times New Roman" w:eastAsia="Times New Roman" w:hAnsi="Times New Roman" w:cs="Times New Roman"/>
-          <w:color w:val="000000"/>
-          <w:sz w:val="24"/>
-          <w:szCs w:val="24"/>
-          <w:lang w:val="es-ES"/>
-        </w:rPr>
-        <w:t>También</w:t>
-      </w:r>
-      <w:r>
-        <w:rPr>
-          <w:rFonts w:ascii="Times New Roman" w:eastAsia="Times New Roman" w:hAnsi="Times New Roman" w:cs="Times New Roman"/>
-          <w:color w:val="000000"/>
-          <w:sz w:val="24"/>
-          <w:szCs w:val="24"/>
-          <w:lang w:val="es-ES"/>
-        </w:rPr>
-        <w:t xml:space="preserve"> </w:t>
-      </w:r>
-      <w:r>
-        <w:rPr>
-          <w:rFonts w:ascii="Times New Roman" w:eastAsia="Times New Roman" w:hAnsi="Times New Roman" w:cs="Times New Roman"/>
-          <w:color w:val="000000"/>
-          <w:sz w:val="24"/>
-          <w:szCs w:val="24"/>
-          <w:lang w:val="es-ES"/>
-        </w:rPr>
-        <w:t>permitirá</w:t>
-      </w:r>
-      <w:r>
-        <w:rPr>
-          <w:rFonts w:ascii="Times New Roman" w:eastAsia="Times New Roman" w:hAnsi="Times New Roman" w:cs="Times New Roman"/>
-          <w:color w:val="000000"/>
-          <w:sz w:val="24"/>
-          <w:szCs w:val="24"/>
-          <w:lang w:val="es-ES"/>
-        </w:rPr>
-        <w:t xml:space="preserve"> la </w:t>
-      </w:r>
-      <w:r>
-        <w:rPr>
-          <w:rFonts w:ascii="Times New Roman" w:eastAsia="Times New Roman" w:hAnsi="Times New Roman" w:cs="Times New Roman"/>
-          <w:color w:val="000000"/>
-          <w:sz w:val="24"/>
-          <w:szCs w:val="24"/>
-          <w:lang w:val="es-ES"/>
-        </w:rPr>
-        <w:t>impresión</w:t>
-      </w:r>
-      <w:r>
-        <w:rPr>
-          <w:rFonts w:ascii="Times New Roman" w:eastAsia="Times New Roman" w:hAnsi="Times New Roman" w:cs="Times New Roman"/>
-          <w:color w:val="000000"/>
-          <w:sz w:val="24"/>
-          <w:szCs w:val="24"/>
-          <w:lang w:val="es-ES"/>
-        </w:rPr>
-        <w:t xml:space="preserve"> de reportes en formato de texto y pdf</w:t>
-      </w:r>
-    </w:p>
-    <w:p>
-      <w:pPr>
-        <w:autoSpaceDE w:val="0"/>
-        <w:autoSpaceDN w:val="0"/>
-        <w:adjustRightInd w:val="0"/>
-        <w:spacing w:after="0" w:line="240" w:lineRule="auto"/>
-        <w:ind w:left="360"/>
-        <w:rPr>
-          <w:rFonts w:ascii="Times New Roman" w:eastAsia="Times New Roman" w:hAnsi="Times New Roman" w:cs="Times New Roman"/>
-          <w:color w:val="000000"/>
-          <w:sz w:val="24"/>
-          <w:szCs w:val="24"/>
-          <w:lang w:val="es-ES"/>
-        </w:rPr>
-      </w:pPr>
-    </w:p>
-    <w:p>
-      <w:pPr>
-        <w:autoSpaceDE w:val="0"/>
-        <w:autoSpaceDN w:val="0"/>
-        <w:adjustRightInd w:val="0"/>
-        <w:spacing w:after="0" w:line="240" w:lineRule="auto"/>
-        <w:ind w:left="360"/>
-        <w:rPr>
-          <w:rFonts w:ascii="Times New Roman" w:eastAsia="Times New Roman" w:hAnsi="Times New Roman" w:cs="Times New Roman"/>
-          <w:color w:val="000000"/>
-          <w:sz w:val="24"/>
-          <w:szCs w:val="24"/>
-          <w:lang w:val="es-ES"/>
-        </w:rPr>
-      </w:pPr>
-      <w:r>
-        <w:rPr>
-          <w:rFonts w:ascii="Times New Roman" w:eastAsia="Times New Roman" w:hAnsi="Times New Roman" w:cs="Times New Roman"/>
-          <w:color w:val="000000"/>
-          <w:sz w:val="24"/>
-          <w:szCs w:val="24"/>
-          <w:lang w:val="es-ES"/>
-        </w:rPr>
-        <w:t xml:space="preserve">6.4 Reporte de </w:t>
-      </w:r>
-      <w:r>
-        <w:rPr>
-          <w:rFonts w:ascii="Times New Roman" w:eastAsia="Times New Roman" w:hAnsi="Times New Roman" w:cs="Times New Roman"/>
-          <w:color w:val="000000"/>
-          <w:sz w:val="24"/>
-          <w:szCs w:val="24"/>
-          <w:lang w:val="es-ES"/>
-        </w:rPr>
-        <w:t>artículos</w:t>
-      </w:r>
-      <w:r>
-        <w:rPr>
-          <w:rFonts w:ascii="Times New Roman" w:eastAsia="Times New Roman" w:hAnsi="Times New Roman" w:cs="Times New Roman"/>
-          <w:color w:val="000000"/>
-          <w:sz w:val="24"/>
-          <w:szCs w:val="24"/>
-          <w:lang w:val="es-ES"/>
-        </w:rPr>
-        <w:t>.</w:t>
-      </w:r>
-    </w:p>
-    <w:p>
-      <w:pPr>
-        <w:autoSpaceDE w:val="0"/>
-        <w:autoSpaceDN w:val="0"/>
-        <w:adjustRightInd w:val="0"/>
-        <w:spacing w:after="0" w:line="240" w:lineRule="auto"/>
-        <w:ind w:left="360"/>
-        <w:rPr>
-          <w:rFonts w:ascii="Times New Roman" w:eastAsia="Times New Roman" w:hAnsi="Times New Roman" w:cs="Times New Roman"/>
-          <w:color w:val="000000"/>
-          <w:sz w:val="24"/>
-          <w:szCs w:val="24"/>
-          <w:lang w:val="es-ES"/>
-        </w:rPr>
-      </w:pPr>
-      <w:r>
-        <w:rPr>
-          <w:rFonts w:ascii="Times New Roman" w:eastAsia="Times New Roman" w:hAnsi="Times New Roman" w:cs="Times New Roman"/>
-          <w:color w:val="000000"/>
-          <w:sz w:val="24"/>
-          <w:szCs w:val="24"/>
-          <w:lang w:val="es-ES"/>
-        </w:rPr>
-        <w:t xml:space="preserve">SIVETO </w:t>
-      </w:r>
-      <w:r>
-        <w:rPr>
-          <w:rFonts w:ascii="Times New Roman" w:eastAsia="Times New Roman" w:hAnsi="Times New Roman" w:cs="Times New Roman"/>
-          <w:color w:val="000000"/>
-          <w:sz w:val="24"/>
-          <w:szCs w:val="24"/>
-          <w:lang w:val="es-ES"/>
-        </w:rPr>
-        <w:t>permitirá</w:t>
-      </w:r>
-      <w:r>
-        <w:rPr>
-          <w:rFonts w:ascii="Times New Roman" w:eastAsia="Times New Roman" w:hAnsi="Times New Roman" w:cs="Times New Roman"/>
-          <w:color w:val="000000"/>
-          <w:sz w:val="24"/>
-          <w:szCs w:val="24"/>
-          <w:lang w:val="es-ES"/>
-        </w:rPr>
-        <w:t xml:space="preserve"> obtener un reporte de los </w:t>
-      </w:r>
-      <w:r>
-        <w:rPr>
-          <w:rFonts w:ascii="Times New Roman" w:eastAsia="Times New Roman" w:hAnsi="Times New Roman" w:cs="Times New Roman"/>
-          <w:color w:val="000000"/>
-          <w:sz w:val="24"/>
-          <w:szCs w:val="24"/>
-          <w:lang w:val="es-ES"/>
-        </w:rPr>
-        <w:t>artículos</w:t>
-      </w:r>
-      <w:r>
-        <w:rPr>
-          <w:rFonts w:ascii="Times New Roman" w:eastAsia="Times New Roman" w:hAnsi="Times New Roman" w:cs="Times New Roman"/>
-          <w:color w:val="000000"/>
-          <w:sz w:val="24"/>
-          <w:szCs w:val="24"/>
-          <w:lang w:val="es-ES"/>
-        </w:rPr>
-        <w:t xml:space="preserve"> existentes en la tienda y </w:t>
-      </w:r>
-      <w:r>
-        <w:rPr>
-          <w:rFonts w:ascii="Times New Roman" w:eastAsia="Times New Roman" w:hAnsi="Times New Roman" w:cs="Times New Roman"/>
-          <w:color w:val="000000"/>
-          <w:sz w:val="24"/>
-          <w:szCs w:val="24"/>
-          <w:lang w:val="es-ES"/>
-        </w:rPr>
-        <w:t>también</w:t>
-      </w:r>
-      <w:r>
-        <w:rPr>
-          <w:rFonts w:ascii="Times New Roman" w:eastAsia="Times New Roman" w:hAnsi="Times New Roman" w:cs="Times New Roman"/>
-          <w:color w:val="000000"/>
-          <w:sz w:val="24"/>
-          <w:szCs w:val="24"/>
-          <w:lang w:val="es-ES"/>
-        </w:rPr>
-        <w:t xml:space="preserve"> de los que se venden a nivel nacional pero </w:t>
-      </w:r>
-      <w:r>
-        <w:rPr>
-          <w:rFonts w:ascii="Times New Roman" w:eastAsia="Times New Roman" w:hAnsi="Times New Roman" w:cs="Times New Roman"/>
-          <w:color w:val="000000"/>
-          <w:sz w:val="24"/>
-          <w:szCs w:val="24"/>
-          <w:lang w:val="es-ES"/>
-        </w:rPr>
-        <w:t>aún</w:t>
-      </w:r>
-      <w:r>
-        <w:rPr>
-          <w:rFonts w:ascii="Times New Roman" w:eastAsia="Times New Roman" w:hAnsi="Times New Roman" w:cs="Times New Roman"/>
-          <w:color w:val="000000"/>
-          <w:sz w:val="24"/>
-          <w:szCs w:val="24"/>
-          <w:lang w:val="es-ES"/>
-        </w:rPr>
-        <w:t xml:space="preserve"> no </w:t>
-      </w:r>
-      <w:r>
-        <w:rPr>
-          <w:rFonts w:ascii="Times New Roman" w:eastAsia="Times New Roman" w:hAnsi="Times New Roman" w:cs="Times New Roman"/>
-          <w:color w:val="000000"/>
-          <w:sz w:val="24"/>
-          <w:szCs w:val="24"/>
-          <w:lang w:val="es-ES"/>
-        </w:rPr>
-        <w:t>están</w:t>
-      </w:r>
-      <w:r>
-        <w:rPr>
-          <w:rFonts w:ascii="Times New Roman" w:eastAsia="Times New Roman" w:hAnsi="Times New Roman" w:cs="Times New Roman"/>
-          <w:color w:val="000000"/>
-          <w:sz w:val="24"/>
-          <w:szCs w:val="24"/>
-          <w:lang w:val="es-ES"/>
-        </w:rPr>
-        <w:t xml:space="preserve"> disponibles dentro de la sucursal.</w:t>
-      </w:r>
     </w:p>
     <w:p>
       <w:pPr>
@@ -5749,236 +5972,9 @@
     </w:lvl>
   </w:abstractNum>
   <w:abstractNum w:abstractNumId="1" w15:restartNumberingAfterBreak="0">
-    <w:nsid w:val="2566064A"/>
-    <w:multiLevelType w:val="hybridMultilevel"/>
-    <w:tmpl w:val="FAE48B62"/>
-    <w:lvl w:ilvl="0" w:tplc="400A0001">
-      <w:start w:val="1"/>
-      <w:numFmt w:val="bullet"/>
-      <w:lvlText w:val=""/>
-      <w:lvlJc w:val="left"/>
-      <w:pPr>
-        <w:ind w:left="720" w:hanging="360"/>
-      </w:pPr>
-      <w:rPr>
-        <w:rFonts w:ascii="Symbol" w:hAnsi="Symbol" w:hint="default"/>
-      </w:rPr>
-    </w:lvl>
-    <w:lvl w:ilvl="1" w:tplc="400A0003" w:tentative="1">
-      <w:start w:val="1"/>
-      <w:numFmt w:val="bullet"/>
-      <w:lvlText w:val="o"/>
-      <w:lvlJc w:val="left"/>
-      <w:pPr>
-        <w:ind w:left="1440" w:hanging="360"/>
-      </w:pPr>
-      <w:rPr>
-        <w:rFonts w:ascii="Courier New" w:hAnsi="Courier New" w:cs="Courier New" w:hint="default"/>
-      </w:rPr>
-    </w:lvl>
-    <w:lvl w:ilvl="2" w:tplc="400A0005" w:tentative="1">
-      <w:start w:val="1"/>
-      <w:numFmt w:val="bullet"/>
-      <w:lvlText w:val=""/>
-      <w:lvlJc w:val="left"/>
-      <w:pPr>
-        <w:ind w:left="2160" w:hanging="360"/>
-      </w:pPr>
-      <w:rPr>
-        <w:rFonts w:ascii="Wingdings" w:hAnsi="Wingdings" w:hint="default"/>
-      </w:rPr>
-    </w:lvl>
-    <w:lvl w:ilvl="3" w:tplc="400A0001" w:tentative="1">
-      <w:start w:val="1"/>
-      <w:numFmt w:val="bullet"/>
-      <w:lvlText w:val=""/>
-      <w:lvlJc w:val="left"/>
-      <w:pPr>
-        <w:ind w:left="2880" w:hanging="360"/>
-      </w:pPr>
-      <w:rPr>
-        <w:rFonts w:ascii="Symbol" w:hAnsi="Symbol" w:hint="default"/>
-      </w:rPr>
-    </w:lvl>
-    <w:lvl w:ilvl="4" w:tplc="400A0003" w:tentative="1">
-      <w:start w:val="1"/>
-      <w:numFmt w:val="bullet"/>
-      <w:lvlText w:val="o"/>
-      <w:lvlJc w:val="left"/>
-      <w:pPr>
-        <w:ind w:left="3600" w:hanging="360"/>
-      </w:pPr>
-      <w:rPr>
-        <w:rFonts w:ascii="Courier New" w:hAnsi="Courier New" w:cs="Courier New" w:hint="default"/>
-      </w:rPr>
-    </w:lvl>
-    <w:lvl w:ilvl="5" w:tplc="400A0005" w:tentative="1">
-      <w:start w:val="1"/>
-      <w:numFmt w:val="bullet"/>
-      <w:lvlText w:val=""/>
-      <w:lvlJc w:val="left"/>
-      <w:pPr>
-        <w:ind w:left="4320" w:hanging="360"/>
-      </w:pPr>
-      <w:rPr>
-        <w:rFonts w:ascii="Wingdings" w:hAnsi="Wingdings" w:hint="default"/>
-      </w:rPr>
-    </w:lvl>
-    <w:lvl w:ilvl="6" w:tplc="400A0001" w:tentative="1">
-      <w:start w:val="1"/>
-      <w:numFmt w:val="bullet"/>
-      <w:lvlText w:val=""/>
-      <w:lvlJc w:val="left"/>
-      <w:pPr>
-        <w:ind w:left="5040" w:hanging="360"/>
-      </w:pPr>
-      <w:rPr>
-        <w:rFonts w:ascii="Symbol" w:hAnsi="Symbol" w:hint="default"/>
-      </w:rPr>
-    </w:lvl>
-    <w:lvl w:ilvl="7" w:tplc="400A0003" w:tentative="1">
-      <w:start w:val="1"/>
-      <w:numFmt w:val="bullet"/>
-      <w:lvlText w:val="o"/>
-      <w:lvlJc w:val="left"/>
-      <w:pPr>
-        <w:ind w:left="5760" w:hanging="360"/>
-      </w:pPr>
-      <w:rPr>
-        <w:rFonts w:ascii="Courier New" w:hAnsi="Courier New" w:cs="Courier New" w:hint="default"/>
-      </w:rPr>
-    </w:lvl>
-    <w:lvl w:ilvl="8" w:tplc="400A0005" w:tentative="1">
-      <w:start w:val="1"/>
-      <w:numFmt w:val="bullet"/>
-      <w:lvlText w:val=""/>
-      <w:lvlJc w:val="left"/>
-      <w:pPr>
-        <w:ind w:left="6480" w:hanging="360"/>
-      </w:pPr>
-      <w:rPr>
-        <w:rFonts w:ascii="Wingdings" w:hAnsi="Wingdings" w:hint="default"/>
-      </w:rPr>
-    </w:lvl>
-  </w:abstractNum>
-  <w:abstractNum w:abstractNumId="2" w15:restartNumberingAfterBreak="0">
-    <w:nsid w:val="2C102341"/>
-    <w:multiLevelType w:val="hybridMultilevel"/>
-    <w:tmpl w:val="6EE0F658"/>
-    <w:lvl w:ilvl="0" w:tplc="400A0001">
-      <w:start w:val="1"/>
-      <w:numFmt w:val="bullet"/>
-      <w:lvlText w:val=""/>
-      <w:lvlJc w:val="left"/>
-      <w:pPr>
-        <w:ind w:left="720" w:hanging="360"/>
-      </w:pPr>
-      <w:rPr>
-        <w:rFonts w:ascii="Symbol" w:hAnsi="Symbol" w:hint="default"/>
-      </w:rPr>
-    </w:lvl>
-    <w:lvl w:ilvl="1" w:tplc="400A0003" w:tentative="1">
-      <w:start w:val="1"/>
-      <w:numFmt w:val="bullet"/>
-      <w:lvlText w:val="o"/>
-      <w:lvlJc w:val="left"/>
-      <w:pPr>
-        <w:ind w:left="1440" w:hanging="360"/>
-      </w:pPr>
-      <w:rPr>
-        <w:rFonts w:ascii="Courier New" w:hAnsi="Courier New" w:cs="Courier New" w:hint="default"/>
-      </w:rPr>
-    </w:lvl>
-    <w:lvl w:ilvl="2" w:tplc="400A0005" w:tentative="1">
-      <w:start w:val="1"/>
-      <w:numFmt w:val="bullet"/>
-      <w:lvlText w:val=""/>
-      <w:lvlJc w:val="left"/>
-      <w:pPr>
-        <w:ind w:left="2160" w:hanging="360"/>
-      </w:pPr>
-      <w:rPr>
-        <w:rFonts w:ascii="Wingdings" w:hAnsi="Wingdings" w:hint="default"/>
-      </w:rPr>
-    </w:lvl>
-    <w:lvl w:ilvl="3" w:tplc="400A0001" w:tentative="1">
-      <w:start w:val="1"/>
-      <w:numFmt w:val="bullet"/>
-      <w:lvlText w:val=""/>
-      <w:lvlJc w:val="left"/>
-      <w:pPr>
-        <w:ind w:left="2880" w:hanging="360"/>
-      </w:pPr>
-      <w:rPr>
-        <w:rFonts w:ascii="Symbol" w:hAnsi="Symbol" w:hint="default"/>
-      </w:rPr>
-    </w:lvl>
-    <w:lvl w:ilvl="4" w:tplc="400A0003" w:tentative="1">
-      <w:start w:val="1"/>
-      <w:numFmt w:val="bullet"/>
-      <w:lvlText w:val="o"/>
-      <w:lvlJc w:val="left"/>
-      <w:pPr>
-        <w:ind w:left="3600" w:hanging="360"/>
-      </w:pPr>
-      <w:rPr>
-        <w:rFonts w:ascii="Courier New" w:hAnsi="Courier New" w:cs="Courier New" w:hint="default"/>
-      </w:rPr>
-    </w:lvl>
-    <w:lvl w:ilvl="5" w:tplc="400A0005" w:tentative="1">
-      <w:start w:val="1"/>
-      <w:numFmt w:val="bullet"/>
-      <w:lvlText w:val=""/>
-      <w:lvlJc w:val="left"/>
-      <w:pPr>
-        <w:ind w:left="4320" w:hanging="360"/>
-      </w:pPr>
-      <w:rPr>
-        <w:rFonts w:ascii="Wingdings" w:hAnsi="Wingdings" w:hint="default"/>
-      </w:rPr>
-    </w:lvl>
-    <w:lvl w:ilvl="6" w:tplc="400A0001" w:tentative="1">
-      <w:start w:val="1"/>
-      <w:numFmt w:val="bullet"/>
-      <w:lvlText w:val=""/>
-      <w:lvlJc w:val="left"/>
-      <w:pPr>
-        <w:ind w:left="5040" w:hanging="360"/>
-      </w:pPr>
-      <w:rPr>
-        <w:rFonts w:ascii="Symbol" w:hAnsi="Symbol" w:hint="default"/>
-      </w:rPr>
-    </w:lvl>
-    <w:lvl w:ilvl="7" w:tplc="400A0003" w:tentative="1">
-      <w:start w:val="1"/>
-      <w:numFmt w:val="bullet"/>
-      <w:lvlText w:val="o"/>
-      <w:lvlJc w:val="left"/>
-      <w:pPr>
-        <w:ind w:left="5760" w:hanging="360"/>
-      </w:pPr>
-      <w:rPr>
-        <w:rFonts w:ascii="Courier New" w:hAnsi="Courier New" w:cs="Courier New" w:hint="default"/>
-      </w:rPr>
-    </w:lvl>
-    <w:lvl w:ilvl="8" w:tplc="400A0005" w:tentative="1">
-      <w:start w:val="1"/>
-      <w:numFmt w:val="bullet"/>
-      <w:lvlText w:val=""/>
-      <w:lvlJc w:val="left"/>
-      <w:pPr>
-        <w:ind w:left="6480" w:hanging="360"/>
-      </w:pPr>
-      <w:rPr>
-        <w:rFonts w:ascii="Wingdings" w:hAnsi="Wingdings" w:hint="default"/>
-      </w:rPr>
-    </w:lvl>
-  </w:abstractNum>
-  <w:abstractNum w:abstractNumId="3" w15:restartNumberingAfterBreak="0">
-    <w:nsid w:val="38695335"/>
+    <w:nsid w:val="2378679A"/>
     <w:multiLevelType w:val="multilevel"/>
     <w:tmpl w:val="DF10E7F8"/>
-    <w:name w:val="List-552540168"/>
     <w:lvl w:ilvl="0">
       <w:start w:val="6"/>
       <w:numFmt w:val="decimal"/>
@@ -6061,7 +6057,405 @@
       </w:rPr>
     </w:lvl>
   </w:abstractNum>
+  <w:abstractNum w:abstractNumId="2" w15:restartNumberingAfterBreak="0">
+    <w:nsid w:val="2566064A"/>
+    <w:multiLevelType w:val="hybridMultilevel"/>
+    <w:tmpl w:val="FAE48B62"/>
+    <w:lvl w:ilvl="0" w:tplc="400A0001">
+      <w:start w:val="1"/>
+      <w:numFmt w:val="bullet"/>
+      <w:lvlText w:val=""/>
+      <w:lvlJc w:val="left"/>
+      <w:pPr>
+        <w:ind w:left="720" w:hanging="360"/>
+      </w:pPr>
+      <w:rPr>
+        <w:rFonts w:ascii="Symbol" w:hAnsi="Symbol" w:hint="default"/>
+      </w:rPr>
+    </w:lvl>
+    <w:lvl w:ilvl="1" w:tplc="400A0003" w:tentative="1">
+      <w:start w:val="1"/>
+      <w:numFmt w:val="bullet"/>
+      <w:lvlText w:val="o"/>
+      <w:lvlJc w:val="left"/>
+      <w:pPr>
+        <w:ind w:left="1440" w:hanging="360"/>
+      </w:pPr>
+      <w:rPr>
+        <w:rFonts w:ascii="Courier New" w:hAnsi="Courier New" w:cs="Courier New" w:hint="default"/>
+      </w:rPr>
+    </w:lvl>
+    <w:lvl w:ilvl="2" w:tplc="400A0005" w:tentative="1">
+      <w:start w:val="1"/>
+      <w:numFmt w:val="bullet"/>
+      <w:lvlText w:val=""/>
+      <w:lvlJc w:val="left"/>
+      <w:pPr>
+        <w:ind w:left="2160" w:hanging="360"/>
+      </w:pPr>
+      <w:rPr>
+        <w:rFonts w:ascii="Wingdings" w:hAnsi="Wingdings" w:hint="default"/>
+      </w:rPr>
+    </w:lvl>
+    <w:lvl w:ilvl="3" w:tplc="400A0001" w:tentative="1">
+      <w:start w:val="1"/>
+      <w:numFmt w:val="bullet"/>
+      <w:lvlText w:val=""/>
+      <w:lvlJc w:val="left"/>
+      <w:pPr>
+        <w:ind w:left="2880" w:hanging="360"/>
+      </w:pPr>
+      <w:rPr>
+        <w:rFonts w:ascii="Symbol" w:hAnsi="Symbol" w:hint="default"/>
+      </w:rPr>
+    </w:lvl>
+    <w:lvl w:ilvl="4" w:tplc="400A0003" w:tentative="1">
+      <w:start w:val="1"/>
+      <w:numFmt w:val="bullet"/>
+      <w:lvlText w:val="o"/>
+      <w:lvlJc w:val="left"/>
+      <w:pPr>
+        <w:ind w:left="3600" w:hanging="360"/>
+      </w:pPr>
+      <w:rPr>
+        <w:rFonts w:ascii="Courier New" w:hAnsi="Courier New" w:cs="Courier New" w:hint="default"/>
+      </w:rPr>
+    </w:lvl>
+    <w:lvl w:ilvl="5" w:tplc="400A0005" w:tentative="1">
+      <w:start w:val="1"/>
+      <w:numFmt w:val="bullet"/>
+      <w:lvlText w:val=""/>
+      <w:lvlJc w:val="left"/>
+      <w:pPr>
+        <w:ind w:left="4320" w:hanging="360"/>
+      </w:pPr>
+      <w:rPr>
+        <w:rFonts w:ascii="Wingdings" w:hAnsi="Wingdings" w:hint="default"/>
+      </w:rPr>
+    </w:lvl>
+    <w:lvl w:ilvl="6" w:tplc="400A0001" w:tentative="1">
+      <w:start w:val="1"/>
+      <w:numFmt w:val="bullet"/>
+      <w:lvlText w:val=""/>
+      <w:lvlJc w:val="left"/>
+      <w:pPr>
+        <w:ind w:left="5040" w:hanging="360"/>
+      </w:pPr>
+      <w:rPr>
+        <w:rFonts w:ascii="Symbol" w:hAnsi="Symbol" w:hint="default"/>
+      </w:rPr>
+    </w:lvl>
+    <w:lvl w:ilvl="7" w:tplc="400A0003" w:tentative="1">
+      <w:start w:val="1"/>
+      <w:numFmt w:val="bullet"/>
+      <w:lvlText w:val="o"/>
+      <w:lvlJc w:val="left"/>
+      <w:pPr>
+        <w:ind w:left="5760" w:hanging="360"/>
+      </w:pPr>
+      <w:rPr>
+        <w:rFonts w:ascii="Courier New" w:hAnsi="Courier New" w:cs="Courier New" w:hint="default"/>
+      </w:rPr>
+    </w:lvl>
+    <w:lvl w:ilvl="8" w:tplc="400A0005" w:tentative="1">
+      <w:start w:val="1"/>
+      <w:numFmt w:val="bullet"/>
+      <w:lvlText w:val=""/>
+      <w:lvlJc w:val="left"/>
+      <w:pPr>
+        <w:ind w:left="6480" w:hanging="360"/>
+      </w:pPr>
+      <w:rPr>
+        <w:rFonts w:ascii="Wingdings" w:hAnsi="Wingdings" w:hint="default"/>
+      </w:rPr>
+    </w:lvl>
+  </w:abstractNum>
+  <w:abstractNum w:abstractNumId="3" w15:restartNumberingAfterBreak="0">
+    <w:nsid w:val="2C102341"/>
+    <w:multiLevelType w:val="hybridMultilevel"/>
+    <w:tmpl w:val="6EE0F658"/>
+    <w:lvl w:ilvl="0" w:tplc="400A0001">
+      <w:start w:val="1"/>
+      <w:numFmt w:val="bullet"/>
+      <w:lvlText w:val=""/>
+      <w:lvlJc w:val="left"/>
+      <w:pPr>
+        <w:ind w:left="720" w:hanging="360"/>
+      </w:pPr>
+      <w:rPr>
+        <w:rFonts w:ascii="Symbol" w:hAnsi="Symbol" w:hint="default"/>
+      </w:rPr>
+    </w:lvl>
+    <w:lvl w:ilvl="1" w:tplc="400A0003" w:tentative="1">
+      <w:start w:val="1"/>
+      <w:numFmt w:val="bullet"/>
+      <w:lvlText w:val="o"/>
+      <w:lvlJc w:val="left"/>
+      <w:pPr>
+        <w:ind w:left="1440" w:hanging="360"/>
+      </w:pPr>
+      <w:rPr>
+        <w:rFonts w:ascii="Courier New" w:hAnsi="Courier New" w:cs="Courier New" w:hint="default"/>
+      </w:rPr>
+    </w:lvl>
+    <w:lvl w:ilvl="2" w:tplc="400A0005" w:tentative="1">
+      <w:start w:val="1"/>
+      <w:numFmt w:val="bullet"/>
+      <w:lvlText w:val=""/>
+      <w:lvlJc w:val="left"/>
+      <w:pPr>
+        <w:ind w:left="2160" w:hanging="360"/>
+      </w:pPr>
+      <w:rPr>
+        <w:rFonts w:ascii="Wingdings" w:hAnsi="Wingdings" w:hint="default"/>
+      </w:rPr>
+    </w:lvl>
+    <w:lvl w:ilvl="3" w:tplc="400A0001" w:tentative="1">
+      <w:start w:val="1"/>
+      <w:numFmt w:val="bullet"/>
+      <w:lvlText w:val=""/>
+      <w:lvlJc w:val="left"/>
+      <w:pPr>
+        <w:ind w:left="2880" w:hanging="360"/>
+      </w:pPr>
+      <w:rPr>
+        <w:rFonts w:ascii="Symbol" w:hAnsi="Symbol" w:hint="default"/>
+      </w:rPr>
+    </w:lvl>
+    <w:lvl w:ilvl="4" w:tplc="400A0003" w:tentative="1">
+      <w:start w:val="1"/>
+      <w:numFmt w:val="bullet"/>
+      <w:lvlText w:val="o"/>
+      <w:lvlJc w:val="left"/>
+      <w:pPr>
+        <w:ind w:left="3600" w:hanging="360"/>
+      </w:pPr>
+      <w:rPr>
+        <w:rFonts w:ascii="Courier New" w:hAnsi="Courier New" w:cs="Courier New" w:hint="default"/>
+      </w:rPr>
+    </w:lvl>
+    <w:lvl w:ilvl="5" w:tplc="400A0005" w:tentative="1">
+      <w:start w:val="1"/>
+      <w:numFmt w:val="bullet"/>
+      <w:lvlText w:val=""/>
+      <w:lvlJc w:val="left"/>
+      <w:pPr>
+        <w:ind w:left="4320" w:hanging="360"/>
+      </w:pPr>
+      <w:rPr>
+        <w:rFonts w:ascii="Wingdings" w:hAnsi="Wingdings" w:hint="default"/>
+      </w:rPr>
+    </w:lvl>
+    <w:lvl w:ilvl="6" w:tplc="400A0001" w:tentative="1">
+      <w:start w:val="1"/>
+      <w:numFmt w:val="bullet"/>
+      <w:lvlText w:val=""/>
+      <w:lvlJc w:val="left"/>
+      <w:pPr>
+        <w:ind w:left="5040" w:hanging="360"/>
+      </w:pPr>
+      <w:rPr>
+        <w:rFonts w:ascii="Symbol" w:hAnsi="Symbol" w:hint="default"/>
+      </w:rPr>
+    </w:lvl>
+    <w:lvl w:ilvl="7" w:tplc="400A0003" w:tentative="1">
+      <w:start w:val="1"/>
+      <w:numFmt w:val="bullet"/>
+      <w:lvlText w:val="o"/>
+      <w:lvlJc w:val="left"/>
+      <w:pPr>
+        <w:ind w:left="5760" w:hanging="360"/>
+      </w:pPr>
+      <w:rPr>
+        <w:rFonts w:ascii="Courier New" w:hAnsi="Courier New" w:cs="Courier New" w:hint="default"/>
+      </w:rPr>
+    </w:lvl>
+    <w:lvl w:ilvl="8" w:tplc="400A0005" w:tentative="1">
+      <w:start w:val="1"/>
+      <w:numFmt w:val="bullet"/>
+      <w:lvlText w:val=""/>
+      <w:lvlJc w:val="left"/>
+      <w:pPr>
+        <w:ind w:left="6480" w:hanging="360"/>
+      </w:pPr>
+      <w:rPr>
+        <w:rFonts w:ascii="Wingdings" w:hAnsi="Wingdings" w:hint="default"/>
+      </w:rPr>
+    </w:lvl>
+  </w:abstractNum>
   <w:abstractNum w:abstractNumId="4" w15:restartNumberingAfterBreak="0">
+    <w:nsid w:val="2D346BF4"/>
+    <w:multiLevelType w:val="hybridMultilevel"/>
+    <w:tmpl w:val="72080D48"/>
+    <w:lvl w:ilvl="0" w:tplc="400A000F">
+      <w:start w:val="1"/>
+      <w:numFmt w:val="decimal"/>
+      <w:lvlText w:val="%1."/>
+      <w:lvlJc w:val="left"/>
+      <w:pPr>
+        <w:ind w:left="1080" w:hanging="360"/>
+      </w:pPr>
+    </w:lvl>
+    <w:lvl w:ilvl="1" w:tplc="400A0019" w:tentative="1">
+      <w:start w:val="1"/>
+      <w:numFmt w:val="lowerLetter"/>
+      <w:lvlText w:val="%2."/>
+      <w:lvlJc w:val="left"/>
+      <w:pPr>
+        <w:ind w:left="1800" w:hanging="360"/>
+      </w:pPr>
+    </w:lvl>
+    <w:lvl w:ilvl="2" w:tplc="400A001B" w:tentative="1">
+      <w:start w:val="1"/>
+      <w:numFmt w:val="lowerRoman"/>
+      <w:lvlText w:val="%3."/>
+      <w:lvlJc w:val="right"/>
+      <w:pPr>
+        <w:ind w:left="2520" w:hanging="180"/>
+      </w:pPr>
+    </w:lvl>
+    <w:lvl w:ilvl="3" w:tplc="400A000F" w:tentative="1">
+      <w:start w:val="1"/>
+      <w:numFmt w:val="decimal"/>
+      <w:lvlText w:val="%4."/>
+      <w:lvlJc w:val="left"/>
+      <w:pPr>
+        <w:ind w:left="3240" w:hanging="360"/>
+      </w:pPr>
+    </w:lvl>
+    <w:lvl w:ilvl="4" w:tplc="400A0019" w:tentative="1">
+      <w:start w:val="1"/>
+      <w:numFmt w:val="lowerLetter"/>
+      <w:lvlText w:val="%5."/>
+      <w:lvlJc w:val="left"/>
+      <w:pPr>
+        <w:ind w:left="3960" w:hanging="360"/>
+      </w:pPr>
+    </w:lvl>
+    <w:lvl w:ilvl="5" w:tplc="400A001B" w:tentative="1">
+      <w:start w:val="1"/>
+      <w:numFmt w:val="lowerRoman"/>
+      <w:lvlText w:val="%6."/>
+      <w:lvlJc w:val="right"/>
+      <w:pPr>
+        <w:ind w:left="4680" w:hanging="180"/>
+      </w:pPr>
+    </w:lvl>
+    <w:lvl w:ilvl="6" w:tplc="400A000F" w:tentative="1">
+      <w:start w:val="1"/>
+      <w:numFmt w:val="decimal"/>
+      <w:lvlText w:val="%7."/>
+      <w:lvlJc w:val="left"/>
+      <w:pPr>
+        <w:ind w:left="5400" w:hanging="360"/>
+      </w:pPr>
+    </w:lvl>
+    <w:lvl w:ilvl="7" w:tplc="400A0019" w:tentative="1">
+      <w:start w:val="1"/>
+      <w:numFmt w:val="lowerLetter"/>
+      <w:lvlText w:val="%8."/>
+      <w:lvlJc w:val="left"/>
+      <w:pPr>
+        <w:ind w:left="6120" w:hanging="360"/>
+      </w:pPr>
+    </w:lvl>
+    <w:lvl w:ilvl="8" w:tplc="400A001B" w:tentative="1">
+      <w:start w:val="1"/>
+      <w:numFmt w:val="lowerRoman"/>
+      <w:lvlText w:val="%9."/>
+      <w:lvlJc w:val="right"/>
+      <w:pPr>
+        <w:ind w:left="6840" w:hanging="180"/>
+      </w:pPr>
+    </w:lvl>
+  </w:abstractNum>
+  <w:abstractNum w:abstractNumId="5" w15:restartNumberingAfterBreak="0">
+    <w:nsid w:val="38695335"/>
+    <w:multiLevelType w:val="multilevel"/>
+    <w:tmpl w:val="DF10E7F8"/>
+    <w:lvl w:ilvl="0">
+      <w:start w:val="6"/>
+      <w:numFmt w:val="decimal"/>
+      <w:lvlText w:val="%1"/>
+      <w:lvlJc w:val="left"/>
+      <w:rPr>
+        <w:rFonts w:cs="Times New Roman"/>
+      </w:rPr>
+    </w:lvl>
+    <w:lvl w:ilvl="1">
+      <w:start w:val="1"/>
+      <w:numFmt w:val="decimal"/>
+      <w:lvlText w:val="%1.%2"/>
+      <w:lvlJc w:val="left"/>
+      <w:rPr>
+        <w:rFonts w:cs="Times New Roman"/>
+      </w:rPr>
+    </w:lvl>
+    <w:lvl w:ilvl="2">
+      <w:start w:val="1"/>
+      <w:numFmt w:val="decimal"/>
+      <w:lvlText w:val="%1.%2.%3"/>
+      <w:lvlJc w:val="left"/>
+      <w:rPr>
+        <w:rFonts w:cs="Times New Roman"/>
+      </w:rPr>
+    </w:lvl>
+    <w:lvl w:ilvl="3">
+      <w:start w:val="1"/>
+      <w:numFmt w:val="decimal"/>
+      <w:lvlText w:val="%1.%2.%3.%4"/>
+      <w:lvlJc w:val="left"/>
+      <w:rPr>
+        <w:rFonts w:cs="Times New Roman"/>
+      </w:rPr>
+    </w:lvl>
+    <w:lvl w:ilvl="4">
+      <w:start w:val="1"/>
+      <w:numFmt w:val="decimal"/>
+      <w:lvlText w:val="%1.%2.%3.%4.%5"/>
+      <w:lvlJc w:val="left"/>
+      <w:rPr>
+        <w:rFonts w:cs="Times New Roman"/>
+      </w:rPr>
+    </w:lvl>
+    <w:lvl w:ilvl="5">
+      <w:start w:val="1"/>
+      <w:numFmt w:val="decimal"/>
+      <w:lvlText w:val="%1.%2.%3.%4.%5.%6"/>
+      <w:lvlJc w:val="left"/>
+      <w:rPr>
+        <w:rFonts w:cs="Times New Roman"/>
+      </w:rPr>
+    </w:lvl>
+    <w:lvl w:ilvl="6">
+      <w:start w:val="1"/>
+      <w:numFmt w:val="decimal"/>
+      <w:lvlText w:val="%1.%2.%3.%4.%5.%6.%7"/>
+      <w:lvlJc w:val="left"/>
+      <w:rPr>
+        <w:rFonts w:cs="Times New Roman"/>
+      </w:rPr>
+    </w:lvl>
+    <w:lvl w:ilvl="7">
+      <w:start w:val="1"/>
+      <w:numFmt w:val="decimal"/>
+      <w:lvlText w:val="%1.%2.%3.%4.%5.%6.%7.%8"/>
+      <w:lvlJc w:val="left"/>
+      <w:rPr>
+        <w:rFonts w:cs="Times New Roman"/>
+      </w:rPr>
+    </w:lvl>
+    <w:lvl w:ilvl="8">
+      <w:start w:val="1"/>
+      <w:numFmt w:val="decimal"/>
+      <w:lvlText w:val="%1.%2.%3.%4.%5.%6.%7.%8.%9"/>
+      <w:lvlJc w:val="left"/>
+      <w:rPr>
+        <w:rFonts w:cs="Times New Roman"/>
+      </w:rPr>
+    </w:lvl>
+  </w:abstractNum>
+  <w:abstractNum w:abstractNumId="6" w15:restartNumberingAfterBreak="0">
     <w:nsid w:val="3CCB02CD"/>
     <w:multiLevelType w:val="multilevel"/>
     <w:tmpl w:val="45DA379A"/>
@@ -6174,7 +6568,7 @@
       </w:rPr>
     </w:lvl>
   </w:abstractNum>
-  <w:abstractNum w:abstractNumId="5" w15:restartNumberingAfterBreak="0">
+  <w:abstractNum w:abstractNumId="7" w15:restartNumberingAfterBreak="0">
     <w:nsid w:val="55027696"/>
     <w:multiLevelType w:val="hybridMultilevel"/>
     <w:tmpl w:val="9796C776"/>
@@ -6287,7 +6681,7 @@
       </w:rPr>
     </w:lvl>
   </w:abstractNum>
-  <w:abstractNum w:abstractNumId="6" w15:restartNumberingAfterBreak="0">
+  <w:abstractNum w:abstractNumId="8" w15:restartNumberingAfterBreak="0">
     <w:nsid w:val="77FC47DE"/>
     <w:multiLevelType w:val="multilevel"/>
     <w:tmpl w:val="400A001F"/>
@@ -6374,26 +6768,31 @@
     </w:lvl>
   </w:abstractNum>
   <w:num w:numId="1">
-    <w:abstractNumId w:val="6"/>
+    <w:abstractNumId w:val="8"/>
   </w:num>
   <w:num w:numId="2">
-    <w:abstractNumId w:val="4"/>
+    <w:abstractNumId w:val="6"/>
   </w:num>
   <w:num w:numId="3">
     <w:abstractNumId w:val="0"/>
-    <w:lvlOverride w:ilvl="0"/>
   </w:num>
   <w:num w:numId="4">
+    <w:abstractNumId w:val="5"/>
+  </w:num>
+  <w:num w:numId="5">
+    <w:abstractNumId w:val="7"/>
+  </w:num>
+  <w:num w:numId="6">
+    <w:abstractNumId w:val="2"/>
+  </w:num>
+  <w:num w:numId="7">
     <w:abstractNumId w:val="3"/>
   </w:num>
-  <w:num w:numId="5">
-    <w:abstractNumId w:val="5"/>
+  <w:num w:numId="8">
+    <w:abstractNumId w:val="4"/>
   </w:num>
-  <w:num w:numId="6">
+  <w:num w:numId="9">
     <w:abstractNumId w:val="1"/>
-  </w:num>
-  <w:num w:numId="7">
-    <w:abstractNumId w:val="2"/>
   </w:num>
 </w:numbering>
 </file>
@@ -6800,7 +7199,6 @@
   <w:style w:type="character" w:default="1" w:styleId="Fuentedeprrafopredeter">
     <w:name w:val="Default Paragraph Font"/>
     <w:uiPriority w:val="1"/>
-    <w:semiHidden/>
     <w:unhideWhenUsed/>
   </w:style>
   <w:style w:type="table" w:default="1" w:styleId="Tablanormal">

</xml_diff>